<commit_message>
update gitignore for ipynb checkpoints + update thesis
</commit_message>
<xml_diff>
--- a/Papers/MASTERS_THESIS/Damian_Andrysiak_Praca_Magisterska.docx
+++ b/Papers/MASTERS_THESIS/Damian_Andrysiak_Praca_Magisterska.docx
@@ -1,6 +1,6 @@
 
 <file path=word/document.xml><?xml version="1.0" encoding="utf-8"?>
-<w:document xmlns:wpc="http://schemas.microsoft.com/office/word/2010/wordprocessingCanvas" xmlns:cx="http://schemas.microsoft.com/office/drawing/2014/chartex" xmlns:cx1="http://schemas.microsoft.com/office/drawing/2015/9/8/chartex" xmlns:cx2="http://schemas.microsoft.com/office/drawing/2015/10/21/chartex" xmlns:cx3="http://schemas.microsoft.com/office/drawing/2016/5/9/chartex" xmlns:cx4="http://schemas.microsoft.com/office/drawing/2016/5/10/chartex" xmlns:cx5="http://schemas.microsoft.com/office/drawing/2016/5/11/chartex" xmlns:cx6="http://schemas.microsoft.com/office/drawing/2016/5/12/chartex" xmlns:cx7="http://schemas.microsoft.com/office/drawing/2016/5/13/chartex" xmlns:cx8="http://schemas.microsoft.com/office/drawing/2016/5/14/chartex" xmlns:mc="http://schemas.openxmlformats.org/markup-compatibility/2006" xmlns:aink="http://schemas.microsoft.com/office/drawing/2016/ink" xmlns:am3d="http://schemas.microsoft.com/office/drawing/2017/model3d" xmlns:o="urn:schemas-microsoft-com:office:office" xmlns:oel="http://schemas.microsoft.com/office/2019/extlst" xmlns:r="http://schemas.openxmlformats.org/officeDocument/2006/relationships" xmlns:m="http://schemas.openxmlformats.org/officeDocument/2006/math" xmlns:v="urn:schemas-microsoft-com:vml" xmlns:wp14="http://schemas.microsoft.com/office/word/2010/wordprocessingDrawing" xmlns:wp="http://schemas.openxmlformats.org/drawingml/2006/wordprocessingDrawing" xmlns:w10="urn:schemas-microsoft-com:office:word" xmlns:w="http://schemas.openxmlformats.org/wordprocessingml/2006/main" xmlns:w14="http://schemas.microsoft.com/office/word/2010/wordml" xmlns:w15="http://schemas.microsoft.com/office/word/2012/wordml" xmlns:w16cex="http://schemas.microsoft.com/office/word/2018/wordml/cex" xmlns:w16cid="http://schemas.microsoft.com/office/word/2016/wordml/cid" xmlns:w16="http://schemas.microsoft.com/office/word/2018/wordml" xmlns:w16sdtdh="http://schemas.microsoft.com/office/word/2020/wordml/sdtdatahash" xmlns:w16se="http://schemas.microsoft.com/office/word/2015/wordml/symex" xmlns:wpg="http://schemas.microsoft.com/office/word/2010/wordprocessingGroup" xmlns:wpi="http://schemas.microsoft.com/office/word/2010/wordprocessingInk" xmlns:wne="http://schemas.microsoft.com/office/word/2006/wordml" xmlns:wps="http://schemas.microsoft.com/office/word/2010/wordprocessingShape" mc:Ignorable="w14 w15 w16se w16cid w16 w16cex w16sdtdh wp14">
+<w:document xmlns:wpc="http://schemas.microsoft.com/office/word/2010/wordprocessingCanvas" xmlns:cx="http://schemas.microsoft.com/office/drawing/2014/chartex" xmlns:cx1="http://schemas.microsoft.com/office/drawing/2015/9/8/chartex" xmlns:cx2="http://schemas.microsoft.com/office/drawing/2015/10/21/chartex" xmlns:cx3="http://schemas.microsoft.com/office/drawing/2016/5/9/chartex" xmlns:cx4="http://schemas.microsoft.com/office/drawing/2016/5/10/chartex" xmlns:cx5="http://schemas.microsoft.com/office/drawing/2016/5/11/chartex" xmlns:cx6="http://schemas.microsoft.com/office/drawing/2016/5/12/chartex" xmlns:cx7="http://schemas.microsoft.com/office/drawing/2016/5/13/chartex" xmlns:cx8="http://schemas.microsoft.com/office/drawing/2016/5/14/chartex" xmlns:mc="http://schemas.openxmlformats.org/markup-compatibility/2006" xmlns:aink="http://schemas.microsoft.com/office/drawing/2016/ink" xmlns:am3d="http://schemas.microsoft.com/office/drawing/2017/model3d" xmlns:o="urn:schemas-microsoft-com:office:office" xmlns:oel="http://schemas.microsoft.com/office/2019/extlst" xmlns:r="http://schemas.openxmlformats.org/officeDocument/2006/relationships" xmlns:m="http://schemas.openxmlformats.org/officeDocument/2006/math" xmlns:v="urn:schemas-microsoft-com:vml" xmlns:wp14="http://schemas.microsoft.com/office/word/2010/wordprocessingDrawing" xmlns:wp="http://schemas.openxmlformats.org/drawingml/2006/wordprocessingDrawing" xmlns:w10="urn:schemas-microsoft-com:office:word" xmlns:w="http://schemas.openxmlformats.org/wordprocessingml/2006/main" xmlns:w14="http://schemas.microsoft.com/office/word/2010/wordml" xmlns:w15="http://schemas.microsoft.com/office/word/2012/wordml" xmlns:w16cex="http://schemas.microsoft.com/office/word/2018/wordml/cex" xmlns:w16cid="http://schemas.microsoft.com/office/word/2016/wordml/cid" xmlns:w16="http://schemas.microsoft.com/office/word/2018/wordml" xmlns:w16du="http://schemas.microsoft.com/office/word/2023/wordml/word16du" xmlns:w16sdtdh="http://schemas.microsoft.com/office/word/2020/wordml/sdtdatahash" xmlns:w16se="http://schemas.microsoft.com/office/word/2015/wordml/symex" xmlns:wpg="http://schemas.microsoft.com/office/word/2010/wordprocessingGroup" xmlns:wpi="http://schemas.microsoft.com/office/word/2010/wordprocessingInk" xmlns:wne="http://schemas.microsoft.com/office/word/2006/wordml" xmlns:wps="http://schemas.microsoft.com/office/word/2010/wordprocessingShape" mc:Ignorable="w14 w15 w16se w16cid w16 w16cex w16sdtdh wp14">
   <w:body>
     <w:p>
       <w:pPr>
@@ -174,7 +174,15 @@
         <w:jc w:val="right"/>
       </w:pPr>
       <w:r>
-        <w:t xml:space="preserve">dr. hab. prof. nadzw. UŁ. </w:t>
+        <w:t xml:space="preserve">dr. hab. prof. </w:t>
+      </w:r>
+      <w:proofErr w:type="spellStart"/>
+      <w:r>
+        <w:t>nadzw</w:t>
+      </w:r>
+      <w:proofErr w:type="spellEnd"/>
+      <w:r>
+        <w:t xml:space="preserve">. UŁ. </w:t>
       </w:r>
     </w:p>
     <w:p>
@@ -200,8 +208,13 @@
         <w:spacing w:line="240" w:lineRule="auto"/>
         <w:jc w:val="right"/>
       </w:pPr>
-      <w:r>
-        <w:t>WFiIS UŁ</w:t>
+      <w:proofErr w:type="spellStart"/>
+      <w:r>
+        <w:t>WFiIS</w:t>
+      </w:r>
+      <w:proofErr w:type="spellEnd"/>
+      <w:r>
+        <w:t xml:space="preserve"> UŁ</w:t>
       </w:r>
     </w:p>
     <w:p>
@@ -251,7 +264,7 @@
         <w:pStyle w:val="Heading1"/>
         <w:ind w:firstLine="0"/>
       </w:pPr>
-      <w:bookmarkStart w:id="0" w:name="_Toc131539172"/>
+      <w:bookmarkStart w:id="0" w:name="_Toc131710463"/>
       <w:r>
         <w:rPr>
           <w:color w:val="000000"/>
@@ -266,19 +279,17 @@
     </w:p>
     <w:sdt>
       <w:sdtPr>
+        <w:rPr>
+          <w:rFonts w:ascii="Times New Roman" w:hAnsi="Times New Roman" w:cs="Times New Roman"/>
+          <w:b w:val="0"/>
+          <w:caps w:val="0"/>
+        </w:rPr>
         <w:id w:val="53511076"/>
         <w:docPartObj>
           <w:docPartGallery w:val="Table of Contents"/>
           <w:docPartUnique/>
         </w:docPartObj>
       </w:sdtPr>
-      <w:sdtEndPr>
-        <w:rPr>
-          <w:rFonts w:ascii="Times New Roman" w:hAnsi="Times New Roman" w:cs="Times New Roman"/>
-          <w:b w:val="0"/>
-          <w:caps w:val="0"/>
-        </w:rPr>
-      </w:sdtEndPr>
       <w:sdtContent>
         <w:p>
           <w:pPr>
@@ -306,7 +317,7 @@
           <w:r>
             <w:fldChar w:fldCharType="separate"/>
           </w:r>
-          <w:hyperlink w:anchor="_Toc131539172" w:history="1">
+          <w:hyperlink w:anchor="_Toc131710463" w:history="1">
             <w:r>
               <w:rPr>
                 <w:rStyle w:val="Hyperlink"/>
@@ -352,7 +363,7 @@
                 <w:noProof/>
                 <w:webHidden/>
               </w:rPr>
-              <w:instrText xml:space="preserve"> PAGEREF _Toc131539172 \h </w:instrText>
+              <w:instrText xml:space="preserve"> PAGEREF _Toc131710463 \h </w:instrText>
             </w:r>
             <w:r>
               <w:rPr>
@@ -400,7 +411,7 @@
               <w:szCs w:val="22"/>
             </w:rPr>
           </w:pPr>
-          <w:hyperlink w:anchor="_Toc131539173" w:history="1">
+          <w:hyperlink w:anchor="_Toc131710464" w:history="1">
             <w:r>
               <w:rPr>
                 <w:rStyle w:val="Hyperlink"/>
@@ -446,7 +457,7 @@
                 <w:noProof/>
                 <w:webHidden/>
               </w:rPr>
-              <w:instrText xml:space="preserve"> PAGEREF _Toc131539173 \h </w:instrText>
+              <w:instrText xml:space="preserve"> PAGEREF _Toc131710464 \h </w:instrText>
             </w:r>
             <w:r>
               <w:rPr>
@@ -494,7 +505,7 @@
               <w:szCs w:val="22"/>
             </w:rPr>
           </w:pPr>
-          <w:hyperlink w:anchor="_Toc131539174" w:history="1">
+          <w:hyperlink w:anchor="_Toc131710465" w:history="1">
             <w:r>
               <w:rPr>
                 <w:rStyle w:val="Hyperlink"/>
@@ -540,7 +551,7 @@
                 <w:noProof/>
                 <w:webHidden/>
               </w:rPr>
-              <w:instrText xml:space="preserve"> PAGEREF _Toc131539174 \h </w:instrText>
+              <w:instrText xml:space="preserve"> PAGEREF _Toc131710465 \h </w:instrText>
             </w:r>
             <w:r>
               <w:rPr>
@@ -588,7 +599,7 @@
               <w:szCs w:val="22"/>
             </w:rPr>
           </w:pPr>
-          <w:hyperlink w:anchor="_Toc131539175" w:history="1">
+          <w:hyperlink w:anchor="_Toc131710466" w:history="1">
             <w:r>
               <w:rPr>
                 <w:rStyle w:val="Hyperlink"/>
@@ -634,7 +645,7 @@
                 <w:noProof/>
                 <w:webHidden/>
               </w:rPr>
-              <w:instrText xml:space="preserve"> PAGEREF _Toc131539175 \h </w:instrText>
+              <w:instrText xml:space="preserve"> PAGEREF _Toc131710466 \h </w:instrText>
             </w:r>
             <w:r>
               <w:rPr>
@@ -681,7 +692,7 @@
               <w:szCs w:val="22"/>
             </w:rPr>
           </w:pPr>
-          <w:hyperlink w:anchor="_Toc131539176" w:history="1">
+          <w:hyperlink w:anchor="_Toc131710467" w:history="1">
             <w:r>
               <w:rPr>
                 <w:rStyle w:val="Hyperlink"/>
@@ -726,7 +737,7 @@
                 <w:noProof/>
                 <w:webHidden/>
               </w:rPr>
-              <w:instrText xml:space="preserve"> PAGEREF _Toc131539176 \h </w:instrText>
+              <w:instrText xml:space="preserve"> PAGEREF _Toc131710467 \h </w:instrText>
             </w:r>
             <w:r>
               <w:rPr>
@@ -773,7 +784,7 @@
               <w:szCs w:val="22"/>
             </w:rPr>
           </w:pPr>
-          <w:hyperlink w:anchor="_Toc131539177" w:history="1">
+          <w:hyperlink w:anchor="_Toc131710468" w:history="1">
             <w:r>
               <w:rPr>
                 <w:rStyle w:val="Hyperlink"/>
@@ -818,7 +829,7 @@
                 <w:noProof/>
                 <w:webHidden/>
               </w:rPr>
-              <w:instrText xml:space="preserve"> PAGEREF _Toc131539177 \h </w:instrText>
+              <w:instrText xml:space="preserve"> PAGEREF _Toc131710468 \h </w:instrText>
             </w:r>
             <w:r>
               <w:rPr>
@@ -901,7 +912,7 @@
           <w:szCs w:val="44"/>
         </w:rPr>
       </w:pPr>
-      <w:bookmarkStart w:id="2" w:name="_Toc131539173"/>
+      <w:bookmarkStart w:id="2" w:name="_Toc131710464"/>
       <w:r>
         <w:lastRenderedPageBreak/>
         <w:t>Wstęp</w:t>
@@ -921,7 +932,21 @@
           <w:color w:val="242424"/>
           <w:highlight w:val="white"/>
         </w:rPr>
-        <w:t>Podstawowym celem pracy pt. „Badanie efektywności zwiększania rozdzielczości obrazów z wykorzystaniem sieci neuronowych” będzie zbadanie możliwości powiększania obrazów HDR z rozdzielczości 1080p do rozdzielczości 4k (tj. 3840x2160 pixeli) z wykorzystaniem sieci neuronowych.</w:t>
+        <w:t xml:space="preserve">Podstawowym celem pracy pt. „Badanie efektywności zwiększania rozdzielczości obrazów z wykorzystaniem sieci neuronowych” będzie zbadanie możliwości powiększania obrazów HDR z rozdzielczości 1080p do rozdzielczości 4k (tj. 3840x2160 </w:t>
+      </w:r>
+      <w:r>
+        <w:rPr>
+          <w:color w:val="242424"/>
+          <w:highlight w:val="white"/>
+        </w:rPr>
+        <w:t>pikseli</w:t>
+      </w:r>
+      <w:r>
+        <w:rPr>
+          <w:color w:val="242424"/>
+          <w:highlight w:val="white"/>
+        </w:rPr>
+        <w:t>) z wykorzystaniem sieci neuronowych.</w:t>
       </w:r>
     </w:p>
     <w:p>
@@ -937,7 +962,39 @@
           <w:color w:val="242424"/>
           <w:highlight w:val="white"/>
         </w:rPr>
-        <w:t>Na samym wstępie, warto wspomnieć o technice, dzięki której można uzyskać zwiększenie rozdzielczości zdjęć, jest nią SISR (eng. Single Image Super Resolution - Uzyskanie Super Rozdzielczości z Pojedynczego Obrazu). Metoda ta wykorzystuje głębokie sieci konwolucyjne do uzyskania lepszej jakości oraz rozdzielczości z obrazu o niższej rozdzielczości.</w:t>
+        <w:t>Na samym wstępie, warto wspomnieć o technice, dzięki której można uzyskać zwiększenie rozdzielczości zdjęć, jest nią SISR (</w:t>
+      </w:r>
+      <w:proofErr w:type="spellStart"/>
+      <w:r>
+        <w:rPr>
+          <w:color w:val="242424"/>
+          <w:highlight w:val="white"/>
+        </w:rPr>
+        <w:t>eng</w:t>
+      </w:r>
+      <w:proofErr w:type="spellEnd"/>
+      <w:r>
+        <w:rPr>
+          <w:color w:val="242424"/>
+          <w:highlight w:val="white"/>
+        </w:rPr>
+        <w:t xml:space="preserve">. Single Image Super Resolution - Uzyskanie Super Rozdzielczości z Pojedynczego Obrazu). Metoda ta wykorzystuje głębokie sieci </w:t>
+      </w:r>
+      <w:proofErr w:type="spellStart"/>
+      <w:r>
+        <w:rPr>
+          <w:color w:val="242424"/>
+          <w:highlight w:val="white"/>
+        </w:rPr>
+        <w:t>konwolucyjne</w:t>
+      </w:r>
+      <w:proofErr w:type="spellEnd"/>
+      <w:r>
+        <w:rPr>
+          <w:color w:val="242424"/>
+          <w:highlight w:val="white"/>
+        </w:rPr>
+        <w:t xml:space="preserve"> do uzyskania lepszej jakości oraz rozdzielczości z obrazu o niższej rozdzielczości.</w:t>
       </w:r>
       <w:r>
         <w:rPr>
@@ -951,7 +1008,119 @@
           <w:color w:val="242424"/>
           <w:highlight w:val="white"/>
         </w:rPr>
-        <w:t xml:space="preserve">interpolacja najbliższych sąsiadów (eng. Nearest-neighbors), bilionowa (eng. Bilinear) lub bikubiczna (eng. Bicubic), sieci neuronowe są w stanie nauczyć się bardziej złożonych zależności miedzy pikselami przez co generowane </w:t>
+        <w:t>interpolacja najbliższych sąsiadów (</w:t>
+      </w:r>
+      <w:proofErr w:type="spellStart"/>
+      <w:r>
+        <w:rPr>
+          <w:color w:val="242424"/>
+          <w:highlight w:val="white"/>
+        </w:rPr>
+        <w:t>eng</w:t>
+      </w:r>
+      <w:proofErr w:type="spellEnd"/>
+      <w:r>
+        <w:rPr>
+          <w:color w:val="242424"/>
+          <w:highlight w:val="white"/>
+        </w:rPr>
+        <w:t xml:space="preserve">. </w:t>
+      </w:r>
+      <w:proofErr w:type="spellStart"/>
+      <w:r>
+        <w:rPr>
+          <w:color w:val="242424"/>
+          <w:highlight w:val="white"/>
+        </w:rPr>
+        <w:t>Nearest-neighbors</w:t>
+      </w:r>
+      <w:proofErr w:type="spellEnd"/>
+      <w:r>
+        <w:rPr>
+          <w:color w:val="242424"/>
+          <w:highlight w:val="white"/>
+        </w:rPr>
+        <w:t>), bilionowa (</w:t>
+      </w:r>
+      <w:proofErr w:type="spellStart"/>
+      <w:r>
+        <w:rPr>
+          <w:color w:val="242424"/>
+          <w:highlight w:val="white"/>
+        </w:rPr>
+        <w:t>eng</w:t>
+      </w:r>
+      <w:proofErr w:type="spellEnd"/>
+      <w:r>
+        <w:rPr>
+          <w:color w:val="242424"/>
+          <w:highlight w:val="white"/>
+        </w:rPr>
+        <w:t xml:space="preserve">. </w:t>
+      </w:r>
+      <w:proofErr w:type="spellStart"/>
+      <w:r>
+        <w:rPr>
+          <w:color w:val="242424"/>
+          <w:highlight w:val="white"/>
+        </w:rPr>
+        <w:t>Bilinear</w:t>
+      </w:r>
+      <w:proofErr w:type="spellEnd"/>
+      <w:r>
+        <w:rPr>
+          <w:color w:val="242424"/>
+          <w:highlight w:val="white"/>
+        </w:rPr>
+        <w:t xml:space="preserve">) lub </w:t>
+      </w:r>
+      <w:proofErr w:type="spellStart"/>
+      <w:r>
+        <w:rPr>
+          <w:color w:val="242424"/>
+          <w:highlight w:val="white"/>
+        </w:rPr>
+        <w:t>bikubiczna</w:t>
+      </w:r>
+      <w:proofErr w:type="spellEnd"/>
+      <w:r>
+        <w:rPr>
+          <w:color w:val="242424"/>
+          <w:highlight w:val="white"/>
+        </w:rPr>
+        <w:t xml:space="preserve"> (</w:t>
+      </w:r>
+      <w:proofErr w:type="spellStart"/>
+      <w:r>
+        <w:rPr>
+          <w:color w:val="242424"/>
+          <w:highlight w:val="white"/>
+        </w:rPr>
+        <w:t>eng</w:t>
+      </w:r>
+      <w:proofErr w:type="spellEnd"/>
+      <w:r>
+        <w:rPr>
+          <w:color w:val="242424"/>
+          <w:highlight w:val="white"/>
+        </w:rPr>
+        <w:t xml:space="preserve">. </w:t>
+      </w:r>
+      <w:proofErr w:type="spellStart"/>
+      <w:r>
+        <w:rPr>
+          <w:color w:val="242424"/>
+          <w:highlight w:val="white"/>
+        </w:rPr>
+        <w:t>Bicubic</w:t>
+      </w:r>
+      <w:proofErr w:type="spellEnd"/>
+      <w:r>
+        <w:rPr>
+          <w:color w:val="242424"/>
+          <w:highlight w:val="white"/>
+        </w:rPr>
+        <w:t xml:space="preserve">), sieci neuronowe są w stanie nauczyć się bardziej złożonych zależności miedzy pikselami przez co generowane </w:t>
       </w:r>
       <w:r>
         <w:rPr>
@@ -1000,7 +1169,23 @@
           <w:color w:val="242424"/>
           <w:highlight w:val="white"/>
         </w:rPr>
-        <w:t>, dostępności dużej ilości wytrenowanych ówcześnie modeli, które są gotowe do użycia oraz coraz większej ilości API (eng. Application Programming Interface), gdzie możemy tworzyć swoje własne modele w oparciu o gotowe samouczki, nawet dla osób nieskorelowanych ze sztuczna inteligencja.</w:t>
+        <w:t>, dostępności dużej ilości wytrenowanych ówcześnie modeli, które są gotowe do użycia oraz coraz większej ilości API (</w:t>
+      </w:r>
+      <w:proofErr w:type="spellStart"/>
+      <w:r>
+        <w:rPr>
+          <w:color w:val="242424"/>
+          <w:highlight w:val="white"/>
+        </w:rPr>
+        <w:t>eng</w:t>
+      </w:r>
+      <w:proofErr w:type="spellEnd"/>
+      <w:r>
+        <w:rPr>
+          <w:color w:val="242424"/>
+          <w:highlight w:val="white"/>
+        </w:rPr>
+        <w:t>. Application Programming Interface), gdzie możemy tworzyć swoje własne modele w oparciu o gotowe samouczki, nawet dla osób nieskorelowanych ze sztuczna inteligencja.</w:t>
       </w:r>
     </w:p>
     <w:p>
@@ -1087,8 +1272,153 @@
           <w:color w:val="242424"/>
           <w:highlight w:val="white"/>
         </w:rPr>
-        <w:t>blok zmniejszający rozdzielczość</w:t>
-      </w:r>
+        <w:t xml:space="preserve">blok zmniejszający rozdzielczość </w:t>
+      </w:r>
+      <w:r>
+        <w:rPr>
+          <w:color w:val="242424"/>
+          <w:highlight w:val="white"/>
+        </w:rPr>
+        <w:t>(</w:t>
+      </w:r>
+      <w:proofErr w:type="spellStart"/>
+      <w:r>
+        <w:rPr>
+          <w:color w:val="242424"/>
+          <w:highlight w:val="white"/>
+        </w:rPr>
+        <w:t>eng</w:t>
+      </w:r>
+      <w:proofErr w:type="spellEnd"/>
+      <w:r>
+        <w:rPr>
+          <w:color w:val="242424"/>
+          <w:highlight w:val="white"/>
+        </w:rPr>
+        <w:t xml:space="preserve">. </w:t>
+      </w:r>
+      <w:proofErr w:type="spellStart"/>
+      <w:r>
+        <w:rPr>
+          <w:color w:val="242424"/>
+          <w:highlight w:val="white"/>
+        </w:rPr>
+        <w:t>Downsample</w:t>
+      </w:r>
+      <w:proofErr w:type="spellEnd"/>
+      <w:r>
+        <w:rPr>
+          <w:color w:val="242424"/>
+          <w:highlight w:val="white"/>
+        </w:rPr>
+        <w:t xml:space="preserve"> Block</w:t>
+      </w:r>
+      <w:r>
+        <w:rPr>
+          <w:color w:val="242424"/>
+          <w:highlight w:val="white"/>
+        </w:rPr>
+        <w:t xml:space="preserve">), który jest odpowiedzialny za ekstrakcję cech oraz zmniejszanie rozdzielczości, tudzież kompresję obrazu, </w:t>
+      </w:r>
+      <w:r>
+        <w:rPr>
+          <w:color w:val="242424"/>
+          <w:highlight w:val="white"/>
+        </w:rPr>
+        <w:t>pozwalająca</w:t>
+      </w:r>
+      <w:r>
+        <w:rPr>
+          <w:color w:val="242424"/>
+          <w:highlight w:val="white"/>
+        </w:rPr>
+        <w:t xml:space="preserve"> na wydobywanie szczegółów, następnie występuje </w:t>
+      </w:r>
+      <w:r>
+        <w:rPr>
+          <w:color w:val="242424"/>
+          <w:highlight w:val="white"/>
+        </w:rPr>
+        <w:t xml:space="preserve">wąskie gardło </w:t>
+      </w:r>
+      <w:r>
+        <w:rPr>
+          <w:color w:val="242424"/>
+          <w:highlight w:val="white"/>
+        </w:rPr>
+        <w:t>(</w:t>
+      </w:r>
+      <w:proofErr w:type="spellStart"/>
+      <w:r>
+        <w:rPr>
+          <w:color w:val="242424"/>
+          <w:highlight w:val="white"/>
+        </w:rPr>
+        <w:t>eng</w:t>
+      </w:r>
+      <w:proofErr w:type="spellEnd"/>
+      <w:r>
+        <w:rPr>
+          <w:color w:val="242424"/>
+          <w:highlight w:val="white"/>
+        </w:rPr>
+        <w:t xml:space="preserve">. </w:t>
+      </w:r>
+      <w:proofErr w:type="spellStart"/>
+      <w:r>
+        <w:rPr>
+          <w:color w:val="242424"/>
+          <w:highlight w:val="white"/>
+        </w:rPr>
+        <w:t>Bottleneck</w:t>
+      </w:r>
+      <w:proofErr w:type="spellEnd"/>
+      <w:r>
+        <w:rPr>
+          <w:color w:val="242424"/>
+          <w:highlight w:val="white"/>
+        </w:rPr>
+        <w:t xml:space="preserve">), który odpowiada za ostateczną ekstrakcję cech, a ostatnim blokiem jest </w:t>
+      </w:r>
+      <w:r>
+        <w:rPr>
+          <w:color w:val="242424"/>
+          <w:highlight w:val="white"/>
+        </w:rPr>
+        <w:t>blok zwiększający rozdzielczość (</w:t>
+      </w:r>
+      <w:proofErr w:type="spellStart"/>
+      <w:r>
+        <w:rPr>
+          <w:color w:val="242424"/>
+          <w:highlight w:val="white"/>
+        </w:rPr>
+        <w:t>eng</w:t>
+      </w:r>
+      <w:proofErr w:type="spellEnd"/>
+      <w:r>
+        <w:rPr>
+          <w:color w:val="242424"/>
+          <w:highlight w:val="white"/>
+        </w:rPr>
+        <w:t xml:space="preserve">. </w:t>
+      </w:r>
+      <w:proofErr w:type="spellStart"/>
+      <w:r>
+        <w:rPr>
+          <w:color w:val="242424"/>
+          <w:highlight w:val="white"/>
+        </w:rPr>
+        <w:t>U</w:t>
+      </w:r>
+      <w:r>
+        <w:rPr>
+          <w:color w:val="242424"/>
+          <w:highlight w:val="white"/>
+        </w:rPr>
+        <w:t>psample</w:t>
+      </w:r>
+      <w:proofErr w:type="spellEnd"/>
       <w:r>
         <w:rPr>
           <w:color w:val="242424"/>
@@ -1101,34 +1431,6 @@
           <w:color w:val="242424"/>
           <w:highlight w:val="white"/>
         </w:rPr>
-        <w:t>(</w:t>
-      </w:r>
-      <w:r>
-        <w:rPr>
-          <w:color w:val="242424"/>
-          <w:highlight w:val="white"/>
-        </w:rPr>
-        <w:t xml:space="preserve">eng. </w:t>
-      </w:r>
-      <w:r>
-        <w:rPr>
-          <w:color w:val="242424"/>
-          <w:highlight w:val="white"/>
-        </w:rPr>
-        <w:t>D</w:t>
-      </w:r>
-      <w:r>
-        <w:rPr>
-          <w:color w:val="242424"/>
-          <w:highlight w:val="white"/>
-        </w:rPr>
-        <w:t xml:space="preserve">ownsample </w:t>
-      </w:r>
-      <w:r>
-        <w:rPr>
-          <w:color w:val="242424"/>
-          <w:highlight w:val="white"/>
-        </w:rPr>
         <w:t>B</w:t>
       </w:r>
       <w:r>
@@ -1143,28 +1445,14 @@
           <w:color w:val="242424"/>
           <w:highlight w:val="white"/>
         </w:rPr>
-        <w:t xml:space="preserve">), który jest odpowiedzialny za ekstrakcję cech oraz zmniejszanie rozdzielczości, tudzież kompresję obrazu, </w:t>
-      </w:r>
-      <w:r>
-        <w:rPr>
-          <w:color w:val="242424"/>
-          <w:highlight w:val="white"/>
-        </w:rPr>
-        <w:t>pozwalająca</w:t>
-      </w:r>
-      <w:r>
-        <w:rPr>
-          <w:color w:val="242424"/>
-          <w:highlight w:val="white"/>
-        </w:rPr>
-        <w:t xml:space="preserve"> na wydobywanie szczegółów, następnie występuje </w:t>
-      </w:r>
-      <w:r>
-        <w:rPr>
-          <w:color w:val="242424"/>
-          <w:highlight w:val="white"/>
-        </w:rPr>
-        <w:t>wąskie gardło</w:t>
+        <w:t>)</w:t>
+      </w:r>
+      <w:r>
+        <w:rPr>
+          <w:color w:val="242424"/>
+          <w:highlight w:val="white"/>
+        </w:rPr>
+        <w:t>, przynajmniej do rozdzielczości wejściowej obrazu.</w:t>
       </w:r>
       <w:r>
         <w:rPr>
@@ -1178,77 +1466,70 @@
           <w:color w:val="242424"/>
           <w:highlight w:val="white"/>
         </w:rPr>
-        <w:t>(</w:t>
-      </w:r>
-      <w:r>
-        <w:rPr>
-          <w:color w:val="242424"/>
-          <w:highlight w:val="white"/>
-        </w:rPr>
-        <w:t xml:space="preserve">eng. </w:t>
-      </w:r>
-      <w:r>
-        <w:rPr>
-          <w:color w:val="242424"/>
-          <w:highlight w:val="white"/>
-        </w:rPr>
-        <w:t>B</w:t>
-      </w:r>
-      <w:r>
-        <w:rPr>
-          <w:color w:val="242424"/>
-          <w:highlight w:val="white"/>
-        </w:rPr>
-        <w:t>ottleneck</w:t>
-      </w:r>
-      <w:r>
-        <w:rPr>
-          <w:color w:val="242424"/>
-          <w:highlight w:val="white"/>
-        </w:rPr>
-        <w:t xml:space="preserve">), który odpowiada za ostateczną ekstrakcję cech, a ostatnim blokiem jest </w:t>
-      </w:r>
-      <w:r>
-        <w:rPr>
-          <w:color w:val="242424"/>
-          <w:highlight w:val="white"/>
-        </w:rPr>
-        <w:t>blok zwiększający rozdzielczość (eng. U</w:t>
-      </w:r>
-      <w:r>
-        <w:rPr>
-          <w:color w:val="242424"/>
-          <w:highlight w:val="white"/>
-        </w:rPr>
-        <w:t xml:space="preserve">psample </w:t>
-      </w:r>
-      <w:r>
-        <w:rPr>
-          <w:color w:val="242424"/>
-          <w:highlight w:val="white"/>
-        </w:rPr>
-        <w:t>B</w:t>
-      </w:r>
-      <w:r>
-        <w:rPr>
-          <w:color w:val="242424"/>
-          <w:highlight w:val="white"/>
-        </w:rPr>
-        <w:t>lock</w:t>
-      </w:r>
-      <w:r>
-        <w:rPr>
-          <w:color w:val="242424"/>
-          <w:highlight w:val="white"/>
-        </w:rPr>
-        <w:t>)</w:t>
-      </w:r>
-      <w:r>
-        <w:rPr>
-          <w:color w:val="242424"/>
-          <w:highlight w:val="white"/>
-        </w:rPr>
-        <w:t>, przynajmniej do rozdzielczości wejściowej obrazu.</w:t>
+        <w:t xml:space="preserve">Cześć pracy, związana bezpośrednio z siecią neuronowa </w:t>
+      </w:r>
+      <w:r>
+        <w:rPr>
+          <w:color w:val="242424"/>
+          <w:highlight w:val="white"/>
+        </w:rPr>
+        <w:t xml:space="preserve">została napisana z użyciem biblioteki </w:t>
+      </w:r>
+      <w:proofErr w:type="spellStart"/>
+      <w:r>
+        <w:rPr>
+          <w:color w:val="242424"/>
+          <w:highlight w:val="white"/>
+        </w:rPr>
+        <w:t>PyTorch</w:t>
+      </w:r>
+      <w:proofErr w:type="spellEnd"/>
+      <w:r>
+        <w:rPr>
+          <w:color w:val="242424"/>
+          <w:highlight w:val="white"/>
+        </w:rPr>
+        <w:t>.</w:t>
+      </w:r>
+    </w:p>
+    <w:p>
+      <w:pPr>
+        <w:ind w:left="360" w:firstLine="360"/>
+        <w:rPr>
+          <w:color w:val="242424"/>
+          <w:highlight w:val="white"/>
+        </w:rPr>
+      </w:pPr>
+      <w:r>
+        <w:rPr>
+          <w:color w:val="242424"/>
+          <w:highlight w:val="white"/>
+        </w:rPr>
+        <w:t xml:space="preserve">Kolejnym ważnym aspektem w pracy jest proces generowania danych. Do tego celu został wykorzystany silnik graficzny. Silnikiem graficznym użytym w pracy jest </w:t>
+      </w:r>
+      <w:proofErr w:type="spellStart"/>
+      <w:r>
+        <w:rPr>
+          <w:color w:val="242424"/>
+          <w:highlight w:val="white"/>
+        </w:rPr>
+        <w:t>Unreal</w:t>
+      </w:r>
+      <w:proofErr w:type="spellEnd"/>
+      <w:r>
+        <w:rPr>
+          <w:color w:val="242424"/>
+          <w:highlight w:val="white"/>
+        </w:rPr>
+        <w:t xml:space="preserve"> Engine w wersji 4.26.2, który został poddany modyfikacjom, które umożliwiają zapisywanie na dysk </w:t>
+      </w:r>
+      <w:r>
+        <w:rPr>
+          <w:color w:val="242424"/>
+          <w:highlight w:val="white"/>
+        </w:rPr>
+        <w:lastRenderedPageBreak/>
+        <w:t>pojedynczych klatek generowanych przez silnik podczas używania sekwencji w danym projekcie.</w:t>
       </w:r>
       <w:r>
         <w:rPr>
@@ -1257,6 +1538,45 @@
         </w:rPr>
         <w:t xml:space="preserve"> </w:t>
       </w:r>
+      <w:proofErr w:type="spellStart"/>
+      <w:r>
+        <w:rPr>
+          <w:color w:val="242424"/>
+          <w:highlight w:val="white"/>
+        </w:rPr>
+        <w:t>Unreal</w:t>
+      </w:r>
+      <w:proofErr w:type="spellEnd"/>
+      <w:r>
+        <w:rPr>
+          <w:color w:val="242424"/>
+          <w:highlight w:val="white"/>
+        </w:rPr>
+        <w:t xml:space="preserve"> Engine jest to jeden z najbardziej, jak nie najbardziej popularny silnik graficzny służący do </w:t>
+      </w:r>
+      <w:proofErr w:type="spellStart"/>
+      <w:r>
+        <w:rPr>
+          <w:color w:val="242424"/>
+          <w:highlight w:val="white"/>
+        </w:rPr>
+        <w:t>renderowania</w:t>
+      </w:r>
+      <w:proofErr w:type="spellEnd"/>
+      <w:r>
+        <w:rPr>
+          <w:color w:val="242424"/>
+          <w:highlight w:val="white"/>
+        </w:rPr>
+        <w:t xml:space="preserve"> </w:t>
+      </w:r>
+      <w:r>
+        <w:rPr>
+          <w:color w:val="242424"/>
+          <w:highlight w:val="white"/>
+        </w:rPr>
+        <w:t>wysokiej jakości danych.</w:t>
+      </w:r>
     </w:p>
     <w:p>
       <w:pPr>
@@ -1271,39 +1591,144 @@
           <w:color w:val="242424"/>
           <w:highlight w:val="white"/>
         </w:rPr>
-        <w:t>Kolejnym ważnym aspektem w pracy jest proces generowania danych. Do tego celu został wykorzystany silnik graficzny. Silnikiem graficznym użytym w pracy jest Unreal Engine w wersji 4.26.2, który został poddany modyfikacjom, które umożliwiają zapisywanie na dysk pojedynczych klatek generowanych przez silnik podczas używania sekwencji w danym projekcie.</w:t>
+        <w:t xml:space="preserve">Opisywana praca magisterska została podzielona na dwa podstawowe </w:t>
+      </w:r>
+      <w:r>
+        <w:rPr>
+          <w:color w:val="242424"/>
+          <w:highlight w:val="white"/>
+        </w:rPr>
+        <w:t>pod problemy</w:t>
+      </w:r>
+      <w:r>
+        <w:rPr>
+          <w:color w:val="242424"/>
+          <w:highlight w:val="white"/>
+        </w:rPr>
+        <w:t xml:space="preserve">: Silnik graficzny umożliwiający generowanie zbioru danych oraz sieć neuronowa wraz z całokształtem procesu uczenia oraz walidacji wyników. Oba te procesy zostały opisane ze szczegółami w </w:t>
+      </w:r>
+      <w:r>
+        <w:rPr>
+          <w:color w:val="242424"/>
+          <w:highlight w:val="white"/>
+        </w:rPr>
+        <w:t>rozdziale nr</w:t>
+      </w:r>
+      <w:r>
+        <w:rPr>
+          <w:color w:val="242424"/>
+          <w:highlight w:val="white"/>
+        </w:rPr>
+        <w:t xml:space="preserve"> 2. </w:t>
       </w:r>
     </w:p>
     <w:p>
       <w:pPr>
         <w:ind w:left="360" w:firstLine="360"/>
         <w:rPr>
-          <w:color w:val="242424"/>
-          <w:highlight w:val="white"/>
-        </w:rPr>
-      </w:pPr>
-      <w:r>
-        <w:rPr>
-          <w:color w:val="242424"/>
-          <w:highlight w:val="white"/>
-        </w:rPr>
-        <w:lastRenderedPageBreak/>
-        <w:t xml:space="preserve">Opisywana praca magisterska została podzielona na dwa podstawowe podproblemy: Silnik graficzny umożliwiający generowanie zbioru danych oraz sieć neuronowa wraz z całokształtem procesu uczenia oraz walidacji wyników. Oba te procesy zostały opisane ze szczegółami w </w:t>
-      </w:r>
-      <w:r>
-        <w:rPr>
-          <w:color w:val="242424"/>
-          <w:highlight w:val="white"/>
-        </w:rPr>
-        <w:t>rozdziale nr</w:t>
-      </w:r>
-      <w:r>
-        <w:rPr>
-          <w:color w:val="242424"/>
-          <w:highlight w:val="white"/>
-        </w:rPr>
-        <w:t xml:space="preserve"> 2. </w:t>
-      </w:r>
+          <w:noProof/>
+          <w:color w:val="242424"/>
+        </w:rPr>
+      </w:pPr>
+    </w:p>
+    <w:p>
+      <w:pPr>
+        <w:ind w:left="360" w:firstLine="360"/>
+        <w:rPr>
+          <w:noProof/>
+          <w:color w:val="242424"/>
+        </w:rPr>
+      </w:pPr>
+    </w:p>
+    <w:p>
+      <w:pPr>
+        <w:ind w:left="360" w:firstLine="360"/>
+        <w:rPr>
+          <w:noProof/>
+          <w:color w:val="242424"/>
+        </w:rPr>
+      </w:pPr>
+    </w:p>
+    <w:p>
+      <w:pPr>
+        <w:ind w:left="360" w:firstLine="360"/>
+        <w:rPr>
+          <w:noProof/>
+          <w:color w:val="242424"/>
+        </w:rPr>
+      </w:pPr>
+    </w:p>
+    <w:p>
+      <w:pPr>
+        <w:ind w:left="360" w:firstLine="360"/>
+        <w:rPr>
+          <w:noProof/>
+          <w:color w:val="242424"/>
+        </w:rPr>
+      </w:pPr>
+    </w:p>
+    <w:p>
+      <w:pPr>
+        <w:ind w:left="360" w:firstLine="360"/>
+        <w:rPr>
+          <w:noProof/>
+          <w:color w:val="242424"/>
+        </w:rPr>
+      </w:pPr>
+    </w:p>
+    <w:p>
+      <w:pPr>
+        <w:ind w:left="360" w:firstLine="360"/>
+        <w:rPr>
+          <w:noProof/>
+          <w:color w:val="242424"/>
+        </w:rPr>
+      </w:pPr>
+    </w:p>
+    <w:p>
+      <w:pPr>
+        <w:ind w:left="360" w:firstLine="360"/>
+        <w:rPr>
+          <w:noProof/>
+          <w:color w:val="242424"/>
+        </w:rPr>
+      </w:pPr>
+    </w:p>
+    <w:p>
+      <w:pPr>
+        <w:ind w:left="360" w:firstLine="360"/>
+        <w:rPr>
+          <w:noProof/>
+          <w:color w:val="242424"/>
+        </w:rPr>
+      </w:pPr>
+    </w:p>
+    <w:p>
+      <w:pPr>
+        <w:ind w:left="360" w:firstLine="360"/>
+        <w:rPr>
+          <w:noProof/>
+          <w:color w:val="242424"/>
+        </w:rPr>
+      </w:pPr>
+    </w:p>
+    <w:p>
+      <w:pPr>
+        <w:ind w:left="360" w:firstLine="360"/>
+        <w:rPr>
+          <w:noProof/>
+          <w:color w:val="242424"/>
+        </w:rPr>
+      </w:pPr>
+    </w:p>
+    <w:p>
+      <w:pPr>
+        <w:ind w:left="360" w:firstLine="360"/>
+        <w:rPr>
+          <w:noProof/>
+          <w:color w:val="242424"/>
+        </w:rPr>
+      </w:pPr>
     </w:p>
     <w:p>
       <w:pPr>
@@ -1313,49 +1738,11 @@
           <w:szCs w:val="28"/>
         </w:rPr>
       </w:pPr>
-      <w:r>
-        <w:rPr>
-          <w:noProof/>
-          <w:color w:val="242424"/>
-          <w:highlight w:val="white"/>
-        </w:rPr>
-        <w:drawing>
-          <wp:inline distT="0" distB="0" distL="0" distR="0" wp14:anchorId="45B36429" wp14:editId="0E164793">
-            <wp:extent cx="5965190" cy="3837305"/>
-            <wp:effectExtent l="0" t="0" r="0" b="0"/>
-            <wp:docPr id="7" name="image2.png"/>
-            <wp:cNvGraphicFramePr/>
-            <a:graphic xmlns:a="http://schemas.openxmlformats.org/drawingml/2006/main">
-              <a:graphicData uri="http://schemas.openxmlformats.org/drawingml/2006/picture">
-                <pic:pic xmlns:pic="http://schemas.openxmlformats.org/drawingml/2006/picture">
-                  <pic:nvPicPr>
-                    <pic:cNvPr id="0" name="image2.png"/>
-                    <pic:cNvPicPr preferRelativeResize="0"/>
-                  </pic:nvPicPr>
-                  <pic:blipFill>
-                    <a:blip r:embed="rId10"/>
-                    <a:srcRect/>
-                    <a:stretch>
-                      <a:fillRect/>
-                    </a:stretch>
-                  </pic:blipFill>
-                  <pic:spPr>
-                    <a:xfrm>
-                      <a:off x="0" y="0"/>
-                      <a:ext cx="5965190" cy="3837305"/>
-                    </a:xfrm>
-                    <a:prstGeom prst="rect">
-                      <a:avLst/>
-                    </a:prstGeom>
-                    <a:ln/>
-                  </pic:spPr>
-                </pic:pic>
-              </a:graphicData>
-            </a:graphic>
-          </wp:inline>
-        </w:drawing>
-      </w:r>
-    </w:p>
+    </w:p>
+    <w:p/>
+    <w:p/>
+    <w:p/>
+    <w:p/>
     <w:p/>
     <w:p>
       <w:pPr>
@@ -1365,7 +1752,7 @@
           <w:numId w:val="1"/>
         </w:numPr>
       </w:pPr>
-      <w:bookmarkStart w:id="3" w:name="_Toc131539174"/>
+      <w:bookmarkStart w:id="3" w:name="_Toc131710465"/>
       <w:r>
         <w:t>Zbiór danych</w:t>
       </w:r>
@@ -1379,7 +1766,66 @@
         </w:numPr>
       </w:pPr>
       <w:r>
-        <w:t>Generowanie danych</w:t>
+        <w:t>Proces g</w:t>
+      </w:r>
+      <w:r>
+        <w:t>enerowani</w:t>
+      </w:r>
+      <w:r>
+        <w:t>a</w:t>
+      </w:r>
+      <w:r>
+        <w:t xml:space="preserve"> danych</w:t>
+      </w:r>
+    </w:p>
+    <w:p>
+      <w:pPr>
+        <w:pStyle w:val="ListParagraph"/>
+        <w:rPr>
+          <w:highlight w:val="white"/>
+        </w:rPr>
+      </w:pPr>
+      <w:r>
+        <w:rPr>
+          <w:highlight w:val="white"/>
+        </w:rPr>
+        <w:t xml:space="preserve">Proces generowania danych jest ścisłe związany z wspomnianym w rozdziale 1 silnikiem o nazwie </w:t>
+      </w:r>
+      <w:proofErr w:type="spellStart"/>
+      <w:r>
+        <w:rPr>
+          <w:highlight w:val="white"/>
+        </w:rPr>
+        <w:t>Unreal</w:t>
+      </w:r>
+      <w:proofErr w:type="spellEnd"/>
+      <w:r>
+        <w:rPr>
+          <w:highlight w:val="white"/>
+        </w:rPr>
+        <w:t xml:space="preserve"> Engine. </w:t>
+      </w:r>
+    </w:p>
+    <w:p>
+      <w:pPr>
+        <w:numPr>
+          <w:ilvl w:val="2"/>
+          <w:numId w:val="1"/>
+        </w:numPr>
+      </w:pPr>
+      <w:r>
+        <w:t>Przygotowanie silnika do generowania danych</w:t>
+      </w:r>
+    </w:p>
+    <w:p>
+      <w:pPr>
+        <w:numPr>
+          <w:ilvl w:val="2"/>
+          <w:numId w:val="1"/>
+        </w:numPr>
+      </w:pPr>
+      <w:r>
+        <w:t>Przygotowanie projektu do generowania danych</w:t>
       </w:r>
     </w:p>
     <w:p>
@@ -1393,22 +1839,8 @@
         <w:t>Normalizacja danych</w:t>
       </w:r>
     </w:p>
-    <w:p>
-      <w:pPr>
-        <w:numPr>
-          <w:ilvl w:val="1"/>
-          <w:numId w:val="1"/>
-        </w:numPr>
-      </w:pPr>
-      <w:r>
-        <w:t>Tworzenie danych treningowych</w:t>
-      </w:r>
-    </w:p>
-    <w:p>
-      <w:pPr>
-        <w:ind w:left="1440"/>
-      </w:pPr>
-    </w:p>
+    <w:p/>
+    <w:p/>
     <w:p>
       <w:r>
         <w:tab/>
@@ -1422,9 +1854,8 @@
           <w:numId w:val="1"/>
         </w:numPr>
       </w:pPr>
-      <w:bookmarkStart w:id="4" w:name="_Toc131539175"/>
-      <w:r>
-        <w:lastRenderedPageBreak/>
+      <w:bookmarkStart w:id="4" w:name="_Toc131710466"/>
+      <w:r>
         <w:t>Podsumowanie i bibliografia</w:t>
       </w:r>
       <w:bookmarkEnd w:id="4"/>
@@ -1437,7 +1868,7 @@
           <w:numId w:val="1"/>
         </w:numPr>
       </w:pPr>
-      <w:bookmarkStart w:id="5" w:name="_Toc131539176"/>
+      <w:bookmarkStart w:id="5" w:name="_Toc131710467"/>
       <w:r>
         <w:t>Podsumowanie</w:t>
       </w:r>
@@ -1456,7 +1887,7 @@
           <w:numId w:val="1"/>
         </w:numPr>
       </w:pPr>
-      <w:bookmarkStart w:id="6" w:name="_Toc131539177"/>
+      <w:bookmarkStart w:id="6" w:name="_Toc131710468"/>
       <w:r>
         <w:t>Bibliografia</w:t>
       </w:r>
@@ -1492,7 +1923,21 @@
               <w:lang w:val="en-US"/>
             </w:rPr>
             <w:tab/>
-            <w:t xml:space="preserve">O. Ronneberger, P. Fischer, and T. Brox, “U-net: Convolutional networks for biomedical image segmentation,” in </w:t>
+            <w:t xml:space="preserve">O. </w:t>
+          </w:r>
+          <w:proofErr w:type="spellStart"/>
+          <w:r>
+            <w:rPr>
+              <w:lang w:val="en-US"/>
+            </w:rPr>
+            <w:t>Ronneberger</w:t>
+          </w:r>
+          <w:proofErr w:type="spellEnd"/>
+          <w:r>
+            <w:rPr>
+              <w:lang w:val="en-US"/>
+            </w:rPr>
+            <w:t xml:space="preserve">, P. Fischer, and T. Brox, “U-net: Convolutional networks for biomedical image segmentation,” in </w:t>
           </w:r>
           <w:r>
             <w:rPr>
@@ -1506,7 +1951,21 @@
             <w:rPr>
               <w:lang w:val="en-US"/>
             </w:rPr>
-            <w:t>, 2015. doi: 10.1007/978-3-319-24574-4_28.</w:t>
+            <w:t xml:space="preserve">, 2015. </w:t>
+          </w:r>
+          <w:proofErr w:type="spellStart"/>
+          <w:r>
+            <w:rPr>
+              <w:lang w:val="en-US"/>
+            </w:rPr>
+            <w:t>doi</w:t>
+          </w:r>
+          <w:proofErr w:type="spellEnd"/>
+          <w:r>
+            <w:rPr>
+              <w:lang w:val="en-US"/>
+            </w:rPr>
+            <w:t>: 10.1007/978-3-319-24574-4_28.</w:t>
           </w:r>
         </w:p>
         <w:p>
@@ -1523,7 +1982,7 @@
     <w:p/>
     <w:p/>
     <w:sectPr>
-      <w:footerReference w:type="default" r:id="rId11"/>
+      <w:footerReference w:type="default" r:id="rId10"/>
       <w:pgSz w:w="12240" w:h="15840"/>
       <w:pgMar w:top="1418" w:right="1418" w:bottom="1418" w:left="1418" w:header="0" w:footer="0" w:gutter="0"/>
       <w:pgNumType w:start="1"/>
@@ -1534,7 +1993,7 @@
 </file>
 
 <file path=word/endnotes.xml><?xml version="1.0" encoding="utf-8"?>
-<w:endnotes xmlns:wpc="http://schemas.microsoft.com/office/word/2010/wordprocessingCanvas" xmlns:cx="http://schemas.microsoft.com/office/drawing/2014/chartex" xmlns:cx1="http://schemas.microsoft.com/office/drawing/2015/9/8/chartex" xmlns:cx2="http://schemas.microsoft.com/office/drawing/2015/10/21/chartex" xmlns:cx3="http://schemas.microsoft.com/office/drawing/2016/5/9/chartex" xmlns:cx4="http://schemas.microsoft.com/office/drawing/2016/5/10/chartex" xmlns:cx5="http://schemas.microsoft.com/office/drawing/2016/5/11/chartex" xmlns:cx6="http://schemas.microsoft.com/office/drawing/2016/5/12/chartex" xmlns:cx7="http://schemas.microsoft.com/office/drawing/2016/5/13/chartex" xmlns:cx8="http://schemas.microsoft.com/office/drawing/2016/5/14/chartex" xmlns:mc="http://schemas.openxmlformats.org/markup-compatibility/2006" xmlns:aink="http://schemas.microsoft.com/office/drawing/2016/ink" xmlns:am3d="http://schemas.microsoft.com/office/drawing/2017/model3d" xmlns:o="urn:schemas-microsoft-com:office:office" xmlns:oel="http://schemas.microsoft.com/office/2019/extlst" xmlns:r="http://schemas.openxmlformats.org/officeDocument/2006/relationships" xmlns:m="http://schemas.openxmlformats.org/officeDocument/2006/math" xmlns:v="urn:schemas-microsoft-com:vml" xmlns:wp14="http://schemas.microsoft.com/office/word/2010/wordprocessingDrawing" xmlns:wp="http://schemas.openxmlformats.org/drawingml/2006/wordprocessingDrawing" xmlns:w10="urn:schemas-microsoft-com:office:word" xmlns:w="http://schemas.openxmlformats.org/wordprocessingml/2006/main" xmlns:w14="http://schemas.microsoft.com/office/word/2010/wordml" xmlns:w15="http://schemas.microsoft.com/office/word/2012/wordml" xmlns:w16cex="http://schemas.microsoft.com/office/word/2018/wordml/cex" xmlns:w16cid="http://schemas.microsoft.com/office/word/2016/wordml/cid" xmlns:w16="http://schemas.microsoft.com/office/word/2018/wordml" xmlns:w16sdtdh="http://schemas.microsoft.com/office/word/2020/wordml/sdtdatahash" xmlns:w16se="http://schemas.microsoft.com/office/word/2015/wordml/symex" xmlns:wpg="http://schemas.microsoft.com/office/word/2010/wordprocessingGroup" xmlns:wpi="http://schemas.microsoft.com/office/word/2010/wordprocessingInk" xmlns:wne="http://schemas.microsoft.com/office/word/2006/wordml" xmlns:wps="http://schemas.microsoft.com/office/word/2010/wordprocessingShape" mc:Ignorable="w14 w15 w16se w16cid w16 w16cex w16sdtdh wp14">
+<w:endnotes xmlns:wpc="http://schemas.microsoft.com/office/word/2010/wordprocessingCanvas" xmlns:cx="http://schemas.microsoft.com/office/drawing/2014/chartex" xmlns:cx1="http://schemas.microsoft.com/office/drawing/2015/9/8/chartex" xmlns:cx2="http://schemas.microsoft.com/office/drawing/2015/10/21/chartex" xmlns:cx3="http://schemas.microsoft.com/office/drawing/2016/5/9/chartex" xmlns:cx4="http://schemas.microsoft.com/office/drawing/2016/5/10/chartex" xmlns:cx5="http://schemas.microsoft.com/office/drawing/2016/5/11/chartex" xmlns:cx6="http://schemas.microsoft.com/office/drawing/2016/5/12/chartex" xmlns:cx7="http://schemas.microsoft.com/office/drawing/2016/5/13/chartex" xmlns:cx8="http://schemas.microsoft.com/office/drawing/2016/5/14/chartex" xmlns:mc="http://schemas.openxmlformats.org/markup-compatibility/2006" xmlns:aink="http://schemas.microsoft.com/office/drawing/2016/ink" xmlns:am3d="http://schemas.microsoft.com/office/drawing/2017/model3d" xmlns:o="urn:schemas-microsoft-com:office:office" xmlns:oel="http://schemas.microsoft.com/office/2019/extlst" xmlns:r="http://schemas.openxmlformats.org/officeDocument/2006/relationships" xmlns:m="http://schemas.openxmlformats.org/officeDocument/2006/math" xmlns:v="urn:schemas-microsoft-com:vml" xmlns:wp14="http://schemas.microsoft.com/office/word/2010/wordprocessingDrawing" xmlns:wp="http://schemas.openxmlformats.org/drawingml/2006/wordprocessingDrawing" xmlns:w10="urn:schemas-microsoft-com:office:word" xmlns:w="http://schemas.openxmlformats.org/wordprocessingml/2006/main" xmlns:w14="http://schemas.microsoft.com/office/word/2010/wordml" xmlns:w15="http://schemas.microsoft.com/office/word/2012/wordml" xmlns:w16cex="http://schemas.microsoft.com/office/word/2018/wordml/cex" xmlns:w16cid="http://schemas.microsoft.com/office/word/2016/wordml/cid" xmlns:w16="http://schemas.microsoft.com/office/word/2018/wordml" xmlns:w16du="http://schemas.microsoft.com/office/word/2023/wordml/word16du" xmlns:w16sdtdh="http://schemas.microsoft.com/office/word/2020/wordml/sdtdatahash" xmlns:w16se="http://schemas.microsoft.com/office/word/2015/wordml/symex" xmlns:wpg="http://schemas.microsoft.com/office/word/2010/wordprocessingGroup" xmlns:wpi="http://schemas.microsoft.com/office/word/2010/wordprocessingInk" xmlns:wne="http://schemas.microsoft.com/office/word/2006/wordml" xmlns:wps="http://schemas.microsoft.com/office/word/2010/wordprocessingShape" mc:Ignorable="w14 w15 w16se w16cid w16 w16cex w16sdtdh wp14">
   <w:endnote w:type="separator" w:id="-1">
     <w:p>
       <w:pPr>
@@ -1559,7 +2018,7 @@
 </file>
 
 <file path=word/footer1.xml><?xml version="1.0" encoding="utf-8"?>
-<w:ftr xmlns:wpc="http://schemas.microsoft.com/office/word/2010/wordprocessingCanvas" xmlns:cx="http://schemas.microsoft.com/office/drawing/2014/chartex" xmlns:cx1="http://schemas.microsoft.com/office/drawing/2015/9/8/chartex" xmlns:cx2="http://schemas.microsoft.com/office/drawing/2015/10/21/chartex" xmlns:cx3="http://schemas.microsoft.com/office/drawing/2016/5/9/chartex" xmlns:cx4="http://schemas.microsoft.com/office/drawing/2016/5/10/chartex" xmlns:cx5="http://schemas.microsoft.com/office/drawing/2016/5/11/chartex" xmlns:cx6="http://schemas.microsoft.com/office/drawing/2016/5/12/chartex" xmlns:cx7="http://schemas.microsoft.com/office/drawing/2016/5/13/chartex" xmlns:cx8="http://schemas.microsoft.com/office/drawing/2016/5/14/chartex" xmlns:mc="http://schemas.openxmlformats.org/markup-compatibility/2006" xmlns:aink="http://schemas.microsoft.com/office/drawing/2016/ink" xmlns:am3d="http://schemas.microsoft.com/office/drawing/2017/model3d" xmlns:o="urn:schemas-microsoft-com:office:office" xmlns:oel="http://schemas.microsoft.com/office/2019/extlst" xmlns:r="http://schemas.openxmlformats.org/officeDocument/2006/relationships" xmlns:m="http://schemas.openxmlformats.org/officeDocument/2006/math" xmlns:v="urn:schemas-microsoft-com:vml" xmlns:wp14="http://schemas.microsoft.com/office/word/2010/wordprocessingDrawing" xmlns:wp="http://schemas.openxmlformats.org/drawingml/2006/wordprocessingDrawing" xmlns:w10="urn:schemas-microsoft-com:office:word" xmlns:w="http://schemas.openxmlformats.org/wordprocessingml/2006/main" xmlns:w14="http://schemas.microsoft.com/office/word/2010/wordml" xmlns:w15="http://schemas.microsoft.com/office/word/2012/wordml" xmlns:w16cex="http://schemas.microsoft.com/office/word/2018/wordml/cex" xmlns:w16cid="http://schemas.microsoft.com/office/word/2016/wordml/cid" xmlns:w16="http://schemas.microsoft.com/office/word/2018/wordml" xmlns:w16sdtdh="http://schemas.microsoft.com/office/word/2020/wordml/sdtdatahash" xmlns:w16se="http://schemas.microsoft.com/office/word/2015/wordml/symex" xmlns:wpg="http://schemas.microsoft.com/office/word/2010/wordprocessingGroup" xmlns:wpi="http://schemas.microsoft.com/office/word/2010/wordprocessingInk" xmlns:wne="http://schemas.microsoft.com/office/word/2006/wordml" xmlns:wps="http://schemas.microsoft.com/office/word/2010/wordprocessingShape" mc:Ignorable="w14 w15 w16se w16cid w16 w16cex w16sdtdh wp14">
+<w:ftr xmlns:wpc="http://schemas.microsoft.com/office/word/2010/wordprocessingCanvas" xmlns:cx="http://schemas.microsoft.com/office/drawing/2014/chartex" xmlns:cx1="http://schemas.microsoft.com/office/drawing/2015/9/8/chartex" xmlns:cx2="http://schemas.microsoft.com/office/drawing/2015/10/21/chartex" xmlns:cx3="http://schemas.microsoft.com/office/drawing/2016/5/9/chartex" xmlns:cx4="http://schemas.microsoft.com/office/drawing/2016/5/10/chartex" xmlns:cx5="http://schemas.microsoft.com/office/drawing/2016/5/11/chartex" xmlns:cx6="http://schemas.microsoft.com/office/drawing/2016/5/12/chartex" xmlns:cx7="http://schemas.microsoft.com/office/drawing/2016/5/13/chartex" xmlns:cx8="http://schemas.microsoft.com/office/drawing/2016/5/14/chartex" xmlns:mc="http://schemas.openxmlformats.org/markup-compatibility/2006" xmlns:aink="http://schemas.microsoft.com/office/drawing/2016/ink" xmlns:am3d="http://schemas.microsoft.com/office/drawing/2017/model3d" xmlns:o="urn:schemas-microsoft-com:office:office" xmlns:oel="http://schemas.microsoft.com/office/2019/extlst" xmlns:r="http://schemas.openxmlformats.org/officeDocument/2006/relationships" xmlns:m="http://schemas.openxmlformats.org/officeDocument/2006/math" xmlns:v="urn:schemas-microsoft-com:vml" xmlns:wp14="http://schemas.microsoft.com/office/word/2010/wordprocessingDrawing" xmlns:wp="http://schemas.openxmlformats.org/drawingml/2006/wordprocessingDrawing" xmlns:w10="urn:schemas-microsoft-com:office:word" xmlns:w="http://schemas.openxmlformats.org/wordprocessingml/2006/main" xmlns:w14="http://schemas.microsoft.com/office/word/2010/wordml" xmlns:w15="http://schemas.microsoft.com/office/word/2012/wordml" xmlns:w16cex="http://schemas.microsoft.com/office/word/2018/wordml/cex" xmlns:w16cid="http://schemas.microsoft.com/office/word/2016/wordml/cid" xmlns:w16="http://schemas.microsoft.com/office/word/2018/wordml" xmlns:w16du="http://schemas.microsoft.com/office/word/2023/wordml/word16du" xmlns:w16sdtdh="http://schemas.microsoft.com/office/word/2020/wordml/sdtdatahash" xmlns:w16se="http://schemas.microsoft.com/office/word/2015/wordml/symex" xmlns:wpg="http://schemas.microsoft.com/office/word/2010/wordprocessingGroup" xmlns:wpi="http://schemas.microsoft.com/office/word/2010/wordprocessingInk" xmlns:wne="http://schemas.microsoft.com/office/word/2006/wordml" xmlns:wps="http://schemas.microsoft.com/office/word/2010/wordprocessingShape" mc:Ignorable="w14 w15 w16se w16cid w16 w16cex w16sdtdh wp14">
   <w:p>
     <w:pPr>
       <w:pBdr>
@@ -1644,7 +2103,7 @@
 </file>
 
 <file path=word/footnotes.xml><?xml version="1.0" encoding="utf-8"?>
-<w:footnotes xmlns:wpc="http://schemas.microsoft.com/office/word/2010/wordprocessingCanvas" xmlns:cx="http://schemas.microsoft.com/office/drawing/2014/chartex" xmlns:cx1="http://schemas.microsoft.com/office/drawing/2015/9/8/chartex" xmlns:cx2="http://schemas.microsoft.com/office/drawing/2015/10/21/chartex" xmlns:cx3="http://schemas.microsoft.com/office/drawing/2016/5/9/chartex" xmlns:cx4="http://schemas.microsoft.com/office/drawing/2016/5/10/chartex" xmlns:cx5="http://schemas.microsoft.com/office/drawing/2016/5/11/chartex" xmlns:cx6="http://schemas.microsoft.com/office/drawing/2016/5/12/chartex" xmlns:cx7="http://schemas.microsoft.com/office/drawing/2016/5/13/chartex" xmlns:cx8="http://schemas.microsoft.com/office/drawing/2016/5/14/chartex" xmlns:mc="http://schemas.openxmlformats.org/markup-compatibility/2006" xmlns:aink="http://schemas.microsoft.com/office/drawing/2016/ink" xmlns:am3d="http://schemas.microsoft.com/office/drawing/2017/model3d" xmlns:o="urn:schemas-microsoft-com:office:office" xmlns:oel="http://schemas.microsoft.com/office/2019/extlst" xmlns:r="http://schemas.openxmlformats.org/officeDocument/2006/relationships" xmlns:m="http://schemas.openxmlformats.org/officeDocument/2006/math" xmlns:v="urn:schemas-microsoft-com:vml" xmlns:wp14="http://schemas.microsoft.com/office/word/2010/wordprocessingDrawing" xmlns:wp="http://schemas.openxmlformats.org/drawingml/2006/wordprocessingDrawing" xmlns:w10="urn:schemas-microsoft-com:office:word" xmlns:w="http://schemas.openxmlformats.org/wordprocessingml/2006/main" xmlns:w14="http://schemas.microsoft.com/office/word/2010/wordml" xmlns:w15="http://schemas.microsoft.com/office/word/2012/wordml" xmlns:w16cex="http://schemas.microsoft.com/office/word/2018/wordml/cex" xmlns:w16cid="http://schemas.microsoft.com/office/word/2016/wordml/cid" xmlns:w16="http://schemas.microsoft.com/office/word/2018/wordml" xmlns:w16sdtdh="http://schemas.microsoft.com/office/word/2020/wordml/sdtdatahash" xmlns:w16se="http://schemas.microsoft.com/office/word/2015/wordml/symex" xmlns:wpg="http://schemas.microsoft.com/office/word/2010/wordprocessingGroup" xmlns:wpi="http://schemas.microsoft.com/office/word/2010/wordprocessingInk" xmlns:wne="http://schemas.microsoft.com/office/word/2006/wordml" xmlns:wps="http://schemas.microsoft.com/office/word/2010/wordprocessingShape" mc:Ignorable="w14 w15 w16se w16cid w16 w16cex w16sdtdh wp14">
+<w:footnotes xmlns:wpc="http://schemas.microsoft.com/office/word/2010/wordprocessingCanvas" xmlns:cx="http://schemas.microsoft.com/office/drawing/2014/chartex" xmlns:cx1="http://schemas.microsoft.com/office/drawing/2015/9/8/chartex" xmlns:cx2="http://schemas.microsoft.com/office/drawing/2015/10/21/chartex" xmlns:cx3="http://schemas.microsoft.com/office/drawing/2016/5/9/chartex" xmlns:cx4="http://schemas.microsoft.com/office/drawing/2016/5/10/chartex" xmlns:cx5="http://schemas.microsoft.com/office/drawing/2016/5/11/chartex" xmlns:cx6="http://schemas.microsoft.com/office/drawing/2016/5/12/chartex" xmlns:cx7="http://schemas.microsoft.com/office/drawing/2016/5/13/chartex" xmlns:cx8="http://schemas.microsoft.com/office/drawing/2016/5/14/chartex" xmlns:mc="http://schemas.openxmlformats.org/markup-compatibility/2006" xmlns:aink="http://schemas.microsoft.com/office/drawing/2016/ink" xmlns:am3d="http://schemas.microsoft.com/office/drawing/2017/model3d" xmlns:o="urn:schemas-microsoft-com:office:office" xmlns:oel="http://schemas.microsoft.com/office/2019/extlst" xmlns:r="http://schemas.openxmlformats.org/officeDocument/2006/relationships" xmlns:m="http://schemas.openxmlformats.org/officeDocument/2006/math" xmlns:v="urn:schemas-microsoft-com:vml" xmlns:wp14="http://schemas.microsoft.com/office/word/2010/wordprocessingDrawing" xmlns:wp="http://schemas.openxmlformats.org/drawingml/2006/wordprocessingDrawing" xmlns:w10="urn:schemas-microsoft-com:office:word" xmlns:w="http://schemas.openxmlformats.org/wordprocessingml/2006/main" xmlns:w14="http://schemas.microsoft.com/office/word/2010/wordml" xmlns:w15="http://schemas.microsoft.com/office/word/2012/wordml" xmlns:w16cex="http://schemas.microsoft.com/office/word/2018/wordml/cex" xmlns:w16cid="http://schemas.microsoft.com/office/word/2016/wordml/cid" xmlns:w16="http://schemas.microsoft.com/office/word/2018/wordml" xmlns:w16du="http://schemas.microsoft.com/office/word/2023/wordml/word16du" xmlns:w16sdtdh="http://schemas.microsoft.com/office/word/2020/wordml/sdtdatahash" xmlns:w16se="http://schemas.microsoft.com/office/word/2015/wordml/symex" xmlns:wpg="http://schemas.microsoft.com/office/word/2010/wordprocessingGroup" xmlns:wpi="http://schemas.microsoft.com/office/word/2010/wordprocessingInk" xmlns:wne="http://schemas.microsoft.com/office/word/2006/wordml" xmlns:wps="http://schemas.microsoft.com/office/word/2010/wordprocessingShape" mc:Ignorable="w14 w15 w16se w16cid w16 w16cex w16sdtdh wp14">
   <w:footnote w:type="separator" w:id="-1">
     <w:p>
       <w:pPr>
@@ -1669,7 +2128,7 @@
 </file>
 
 <file path=word/numbering.xml><?xml version="1.0" encoding="utf-8"?>
-<w:numbering xmlns:wpc="http://schemas.microsoft.com/office/word/2010/wordprocessingCanvas" xmlns:cx="http://schemas.microsoft.com/office/drawing/2014/chartex" xmlns:cx1="http://schemas.microsoft.com/office/drawing/2015/9/8/chartex" xmlns:cx2="http://schemas.microsoft.com/office/drawing/2015/10/21/chartex" xmlns:cx3="http://schemas.microsoft.com/office/drawing/2016/5/9/chartex" xmlns:cx4="http://schemas.microsoft.com/office/drawing/2016/5/10/chartex" xmlns:cx5="http://schemas.microsoft.com/office/drawing/2016/5/11/chartex" xmlns:cx6="http://schemas.microsoft.com/office/drawing/2016/5/12/chartex" xmlns:cx7="http://schemas.microsoft.com/office/drawing/2016/5/13/chartex" xmlns:cx8="http://schemas.microsoft.com/office/drawing/2016/5/14/chartex" xmlns:mc="http://schemas.openxmlformats.org/markup-compatibility/2006" xmlns:aink="http://schemas.microsoft.com/office/drawing/2016/ink" xmlns:am3d="http://schemas.microsoft.com/office/drawing/2017/model3d" xmlns:o="urn:schemas-microsoft-com:office:office" xmlns:oel="http://schemas.microsoft.com/office/2019/extlst" xmlns:r="http://schemas.openxmlformats.org/officeDocument/2006/relationships" xmlns:m="http://schemas.openxmlformats.org/officeDocument/2006/math" xmlns:v="urn:schemas-microsoft-com:vml" xmlns:wp14="http://schemas.microsoft.com/office/word/2010/wordprocessingDrawing" xmlns:wp="http://schemas.openxmlformats.org/drawingml/2006/wordprocessingDrawing" xmlns:w10="urn:schemas-microsoft-com:office:word" xmlns:w="http://schemas.openxmlformats.org/wordprocessingml/2006/main" xmlns:w14="http://schemas.microsoft.com/office/word/2010/wordml" xmlns:w15="http://schemas.microsoft.com/office/word/2012/wordml" xmlns:w16cex="http://schemas.microsoft.com/office/word/2018/wordml/cex" xmlns:w16cid="http://schemas.microsoft.com/office/word/2016/wordml/cid" xmlns:w16="http://schemas.microsoft.com/office/word/2018/wordml" xmlns:w16sdtdh="http://schemas.microsoft.com/office/word/2020/wordml/sdtdatahash" xmlns:w16se="http://schemas.microsoft.com/office/word/2015/wordml/symex" xmlns:wpg="http://schemas.microsoft.com/office/word/2010/wordprocessingGroup" xmlns:wpi="http://schemas.microsoft.com/office/word/2010/wordprocessingInk" xmlns:wne="http://schemas.microsoft.com/office/word/2006/wordml" xmlns:wps="http://schemas.microsoft.com/office/word/2010/wordprocessingShape" mc:Ignorable="w14 w15 w16se w16cid w16 w16cex w16sdtdh wp14">
+<w:numbering xmlns:wpc="http://schemas.microsoft.com/office/word/2010/wordprocessingCanvas" xmlns:cx="http://schemas.microsoft.com/office/drawing/2014/chartex" xmlns:cx1="http://schemas.microsoft.com/office/drawing/2015/9/8/chartex" xmlns:cx2="http://schemas.microsoft.com/office/drawing/2015/10/21/chartex" xmlns:cx3="http://schemas.microsoft.com/office/drawing/2016/5/9/chartex" xmlns:cx4="http://schemas.microsoft.com/office/drawing/2016/5/10/chartex" xmlns:cx5="http://schemas.microsoft.com/office/drawing/2016/5/11/chartex" xmlns:cx6="http://schemas.microsoft.com/office/drawing/2016/5/12/chartex" xmlns:cx7="http://schemas.microsoft.com/office/drawing/2016/5/13/chartex" xmlns:cx8="http://schemas.microsoft.com/office/drawing/2016/5/14/chartex" xmlns:mc="http://schemas.openxmlformats.org/markup-compatibility/2006" xmlns:aink="http://schemas.microsoft.com/office/drawing/2016/ink" xmlns:am3d="http://schemas.microsoft.com/office/drawing/2017/model3d" xmlns:o="urn:schemas-microsoft-com:office:office" xmlns:oel="http://schemas.microsoft.com/office/2019/extlst" xmlns:r="http://schemas.openxmlformats.org/officeDocument/2006/relationships" xmlns:m="http://schemas.openxmlformats.org/officeDocument/2006/math" xmlns:v="urn:schemas-microsoft-com:vml" xmlns:wp14="http://schemas.microsoft.com/office/word/2010/wordprocessingDrawing" xmlns:wp="http://schemas.openxmlformats.org/drawingml/2006/wordprocessingDrawing" xmlns:w10="urn:schemas-microsoft-com:office:word" xmlns:w="http://schemas.openxmlformats.org/wordprocessingml/2006/main" xmlns:w14="http://schemas.microsoft.com/office/word/2010/wordml" xmlns:w15="http://schemas.microsoft.com/office/word/2012/wordml" xmlns:w16cex="http://schemas.microsoft.com/office/word/2018/wordml/cex" xmlns:w16cid="http://schemas.microsoft.com/office/word/2016/wordml/cid" xmlns:w16="http://schemas.microsoft.com/office/word/2018/wordml" xmlns:w16du="http://schemas.microsoft.com/office/word/2023/wordml/word16du" xmlns:w16sdtdh="http://schemas.microsoft.com/office/word/2020/wordml/sdtdatahash" xmlns:w16se="http://schemas.microsoft.com/office/word/2015/wordml/symex" xmlns:wpg="http://schemas.microsoft.com/office/word/2010/wordprocessingGroup" xmlns:wpi="http://schemas.microsoft.com/office/word/2010/wordprocessingInk" xmlns:wne="http://schemas.microsoft.com/office/word/2006/wordml" xmlns:wps="http://schemas.microsoft.com/office/word/2010/wordprocessingShape" mc:Ignorable="w14 w15 w16se w16cid w16 w16cex w16sdtdh wp14">
   <w:abstractNum w:abstractNumId="0" w15:restartNumberingAfterBreak="0">
     <w:nsid w:val="0645463C"/>
     <w:multiLevelType w:val="multilevel"/>
@@ -3080,7 +3539,7 @@
 </file>
 
 <file path=word/glossary/document.xml><?xml version="1.0" encoding="utf-8"?>
-<w:glossaryDocument xmlns:wpc="http://schemas.microsoft.com/office/word/2010/wordprocessingCanvas" xmlns:cx="http://schemas.microsoft.com/office/drawing/2014/chartex" xmlns:cx1="http://schemas.microsoft.com/office/drawing/2015/9/8/chartex" xmlns:cx2="http://schemas.microsoft.com/office/drawing/2015/10/21/chartex" xmlns:cx3="http://schemas.microsoft.com/office/drawing/2016/5/9/chartex" xmlns:cx4="http://schemas.microsoft.com/office/drawing/2016/5/10/chartex" xmlns:cx5="http://schemas.microsoft.com/office/drawing/2016/5/11/chartex" xmlns:cx6="http://schemas.microsoft.com/office/drawing/2016/5/12/chartex" xmlns:cx7="http://schemas.microsoft.com/office/drawing/2016/5/13/chartex" xmlns:cx8="http://schemas.microsoft.com/office/drawing/2016/5/14/chartex" xmlns:mc="http://schemas.openxmlformats.org/markup-compatibility/2006" xmlns:aink="http://schemas.microsoft.com/office/drawing/2016/ink" xmlns:am3d="http://schemas.microsoft.com/office/drawing/2017/model3d" xmlns:o="urn:schemas-microsoft-com:office:office" xmlns:oel="http://schemas.microsoft.com/office/2019/extlst" xmlns:r="http://schemas.openxmlformats.org/officeDocument/2006/relationships" xmlns:m="http://schemas.openxmlformats.org/officeDocument/2006/math" xmlns:v="urn:schemas-microsoft-com:vml" xmlns:wp14="http://schemas.microsoft.com/office/word/2010/wordprocessingDrawing" xmlns:wp="http://schemas.openxmlformats.org/drawingml/2006/wordprocessingDrawing" xmlns:w10="urn:schemas-microsoft-com:office:word" xmlns:w="http://schemas.openxmlformats.org/wordprocessingml/2006/main" xmlns:w14="http://schemas.microsoft.com/office/word/2010/wordml" xmlns:w15="http://schemas.microsoft.com/office/word/2012/wordml" xmlns:w16cex="http://schemas.microsoft.com/office/word/2018/wordml/cex" xmlns:w16cid="http://schemas.microsoft.com/office/word/2016/wordml/cid" xmlns:w16="http://schemas.microsoft.com/office/word/2018/wordml" xmlns:w16sdtdh="http://schemas.microsoft.com/office/word/2020/wordml/sdtdatahash" xmlns:w16se="http://schemas.microsoft.com/office/word/2015/wordml/symex" xmlns:wpg="http://schemas.microsoft.com/office/word/2010/wordprocessingGroup" xmlns:wpi="http://schemas.microsoft.com/office/word/2010/wordprocessingInk" xmlns:wne="http://schemas.microsoft.com/office/word/2006/wordml" xmlns:wps="http://schemas.microsoft.com/office/word/2010/wordprocessingShape" mc:Ignorable="w14 w15 w16se w16cid w16 w16cex w16sdtdh wp14">
+<w:glossaryDocument xmlns:wpc="http://schemas.microsoft.com/office/word/2010/wordprocessingCanvas" xmlns:cx="http://schemas.microsoft.com/office/drawing/2014/chartex" xmlns:cx1="http://schemas.microsoft.com/office/drawing/2015/9/8/chartex" xmlns:cx2="http://schemas.microsoft.com/office/drawing/2015/10/21/chartex" xmlns:cx3="http://schemas.microsoft.com/office/drawing/2016/5/9/chartex" xmlns:cx4="http://schemas.microsoft.com/office/drawing/2016/5/10/chartex" xmlns:cx5="http://schemas.microsoft.com/office/drawing/2016/5/11/chartex" xmlns:cx6="http://schemas.microsoft.com/office/drawing/2016/5/12/chartex" xmlns:cx7="http://schemas.microsoft.com/office/drawing/2016/5/13/chartex" xmlns:cx8="http://schemas.microsoft.com/office/drawing/2016/5/14/chartex" xmlns:mc="http://schemas.openxmlformats.org/markup-compatibility/2006" xmlns:aink="http://schemas.microsoft.com/office/drawing/2016/ink" xmlns:am3d="http://schemas.microsoft.com/office/drawing/2017/model3d" xmlns:o="urn:schemas-microsoft-com:office:office" xmlns:oel="http://schemas.microsoft.com/office/2019/extlst" xmlns:r="http://schemas.openxmlformats.org/officeDocument/2006/relationships" xmlns:m="http://schemas.openxmlformats.org/officeDocument/2006/math" xmlns:v="urn:schemas-microsoft-com:vml" xmlns:wp14="http://schemas.microsoft.com/office/word/2010/wordprocessingDrawing" xmlns:wp="http://schemas.openxmlformats.org/drawingml/2006/wordprocessingDrawing" xmlns:w10="urn:schemas-microsoft-com:office:word" xmlns:w="http://schemas.openxmlformats.org/wordprocessingml/2006/main" xmlns:w14="http://schemas.microsoft.com/office/word/2010/wordml" xmlns:w15="http://schemas.microsoft.com/office/word/2012/wordml" xmlns:w16cex="http://schemas.microsoft.com/office/word/2018/wordml/cex" xmlns:w16cid="http://schemas.microsoft.com/office/word/2016/wordml/cid" xmlns:w16="http://schemas.microsoft.com/office/word/2018/wordml" xmlns:w16du="http://schemas.microsoft.com/office/word/2023/wordml/word16du" xmlns:w16sdtdh="http://schemas.microsoft.com/office/word/2020/wordml/sdtdatahash" xmlns:w16se="http://schemas.microsoft.com/office/word/2015/wordml/symex" xmlns:wpg="http://schemas.microsoft.com/office/word/2010/wordprocessingGroup" xmlns:wpi="http://schemas.microsoft.com/office/word/2010/wordprocessingInk" xmlns:wne="http://schemas.microsoft.com/office/word/2006/wordml" xmlns:wps="http://schemas.microsoft.com/office/word/2010/wordprocessingShape" mc:Ignorable="w14 w15 w16se w16cid w16 w16cex w16sdtdh wp14">
   <w:docParts>
     <w:docPart>
       <w:docPartPr>
@@ -3191,6 +3650,8 @@
   </w:compat>
   <w:rsids>
     <w:rsidRoot w:val="00F339E4"/>
+    <w:rsid w:val="001627C8"/>
+    <w:rsid w:val="00185826"/>
     <w:rsid w:val="003B4534"/>
     <w:rsid w:val="00F339E4"/>
   </w:rsids>
@@ -4005,28 +4466,28 @@
 </file>
 
 <file path=customXml/item1.xml><?xml version="1.0" encoding="utf-8"?>
+<b:Sources xmlns:b="http://schemas.openxmlformats.org/officeDocument/2006/bibliography" xmlns="http://schemas.openxmlformats.org/officeDocument/2006/bibliography" SelectedStyle="\APASixthEditionOfficeOnline.xsl" StyleName="APA" Version="6"/>
+</file>
+
+<file path=customXml/item2.xml><?xml version="1.0" encoding="utf-8"?>
 <go:gDocsCustomXmlDataStorage xmlns:go="http://customooxmlschemas.google.com/" xmlns:r="http://schemas.openxmlformats.org/officeDocument/2006/relationships" uri="GoogleDocsCustomDataVersion1">
   <go:docsCustomData xmlns:go="http://customooxmlschemas.google.com/" roundtripDataSignature="AMtx7mjJkm++yepmdG1gWmF2DnRSe0xxsQ==">AMUW2mUWK61CPYgrwg1OybOyB/CsfTO8+0mSOTw+viUPdvSqeqFSM/TU5MePfeEn7VUkkPj8Dh8HUdcklEWz7xzHNC+yyihQoY+kCEqabhRe/ZPEvRkl3awJROCCrhXCouPI5GuJnGj6qzyB04134Is4xmRH2fgpvkHPXrK2dE/iZSm/GtzV4UwbDi483yX/o74DyaAoM17M37OTf7uC/yrNkckJh7YSfSuy6QVM8sYCZ12EVDUvrwM=</go:docsCustomData>
 </go:gDocsCustomXmlDataStorage>
 </file>
 
-<file path=customXml/item2.xml><?xml version="1.0" encoding="utf-8"?>
-<b:Sources xmlns:b="http://schemas.openxmlformats.org/officeDocument/2006/bibliography" xmlns="http://schemas.openxmlformats.org/officeDocument/2006/bibliography" SelectedStyle="\APASixthEditionOfficeOnline.xsl" StyleName="APA" Version="6"/>
+<file path=customXml/itemProps1.xml><?xml version="1.0" encoding="utf-8"?>
+<ds:datastoreItem xmlns:ds="http://schemas.openxmlformats.org/officeDocument/2006/customXml" ds:itemID="{10D668D9-99E4-44AB-8C1C-993151288246}">
+  <ds:schemaRefs>
+    <ds:schemaRef ds:uri="http://schemas.openxmlformats.org/officeDocument/2006/bibliography"/>
+  </ds:schemaRefs>
+</ds:datastoreItem>
 </file>
 
-<file path=customXml/itemProps1.xml><?xml version="1.0" encoding="utf-8"?>
+<file path=customXml/itemProps2.xml><?xml version="1.0" encoding="utf-8"?>
 <ds:datastoreItem xmlns:ds="http://schemas.openxmlformats.org/officeDocument/2006/customXml" ds:itemID="{11111111-1234-1234-1234-123412341234}">
   <ds:schemaRefs>
     <ds:schemaRef ds:uri="http://customooxmlschemas.google.com/"/>
     <ds:schemaRef ds:uri="http://schemas.openxmlformats.org/officeDocument/2006/relationships"/>
   </ds:schemaRefs>
 </ds:datastoreItem>
-</file>
-
-<file path=customXml/itemProps2.xml><?xml version="1.0" encoding="utf-8"?>
-<ds:datastoreItem xmlns:ds="http://schemas.openxmlformats.org/officeDocument/2006/customXml" ds:itemID="{10D668D9-99E4-44AB-8C1C-993151288246}">
-  <ds:schemaRefs>
-    <ds:schemaRef ds:uri="http://schemas.openxmlformats.org/officeDocument/2006/bibliography"/>
-  </ds:schemaRefs>
-</ds:datastoreItem>
 </file>
</xml_diff>

<commit_message>
master's thesis update + add paper for enhanced deep ResNets without BN
</commit_message>
<xml_diff>
--- a/Papers/MASTERS_THESIS/Damian_Andrysiak_Praca_Magisterska.docx
+++ b/Papers/MASTERS_THESIS/Damian_Andrysiak_Praca_Magisterska.docx
@@ -191,7 +191,15 @@
       </w:pPr>
       <w:bookmarkStart w:id="8" w:name="_Toc131927454"/>
       <w:r>
-        <w:t>dr. hab. prof. nadzw. UŁ.</w:t>
+        <w:t xml:space="preserve">dr. hab. prof. </w:t>
+      </w:r>
+      <w:proofErr w:type="spellStart"/>
+      <w:r>
+        <w:t>nadzw</w:t>
+      </w:r>
+      <w:proofErr w:type="spellEnd"/>
+      <w:r>
+        <w:t>. UŁ.</w:t>
       </w:r>
       <w:bookmarkEnd w:id="8"/>
       <w:r>
@@ -226,8 +234,13 @@
         <w:jc w:val="right"/>
       </w:pPr>
       <w:bookmarkStart w:id="11" w:name="_Toc131927457"/>
-      <w:r>
-        <w:t>WFiIS UŁ</w:t>
+      <w:proofErr w:type="spellStart"/>
+      <w:r>
+        <w:t>WFiIS</w:t>
+      </w:r>
+      <w:proofErr w:type="spellEnd"/>
+      <w:r>
+        <w:t xml:space="preserve"> UŁ</w:t>
       </w:r>
       <w:bookmarkEnd w:id="11"/>
     </w:p>
@@ -293,7 +306,7 @@
         </w:rPr>
       </w:pPr>
       <w:bookmarkStart w:id="13" w:name="_Toc131927253"/>
-      <w:bookmarkStart w:id="14" w:name="_Toc131927766"/>
+      <w:bookmarkStart w:id="14" w:name="_Toc131968162"/>
       <w:r>
         <w:rPr>
           <w:rStyle w:val="SubtleEmphasis"/>
@@ -348,7 +361,7 @@
           <w:lang w:eastAsia="pl-PL"/>
         </w:rPr>
       </w:pPr>
-      <w:hyperlink w:anchor="_Toc131927766" w:history="1">
+      <w:hyperlink w:anchor="_Toc131968162" w:history="1">
         <w:r>
           <w:rPr>
             <w:rStyle w:val="Hyperlink"/>
@@ -375,7 +388,7 @@
             <w:noProof/>
             <w:webHidden/>
           </w:rPr>
-          <w:instrText xml:space="preserve"> PAGEREF _Toc131927766 \h </w:instrText>
+          <w:instrText xml:space="preserve"> PAGEREF _Toc131968162 \h </w:instrText>
         </w:r>
         <w:r>
           <w:rPr>
@@ -424,7 +437,7 @@
           <w:lang w:eastAsia="pl-PL"/>
         </w:rPr>
       </w:pPr>
-      <w:hyperlink w:anchor="_Toc131927767" w:history="1">
+      <w:hyperlink w:anchor="_Toc131968163" w:history="1">
         <w:r>
           <w:rPr>
             <w:rStyle w:val="Hyperlink"/>
@@ -471,7 +484,7 @@
             <w:noProof/>
             <w:webHidden/>
           </w:rPr>
-          <w:instrText xml:space="preserve"> PAGEREF _Toc131927767 \h </w:instrText>
+          <w:instrText xml:space="preserve"> PAGEREF _Toc131968163 \h </w:instrText>
         </w:r>
         <w:r>
           <w:rPr>
@@ -520,7 +533,7 @@
           <w:lang w:eastAsia="pl-PL"/>
         </w:rPr>
       </w:pPr>
-      <w:hyperlink w:anchor="_Toc131927768" w:history="1">
+      <w:hyperlink w:anchor="_Toc131968164" w:history="1">
         <w:r>
           <w:rPr>
             <w:rStyle w:val="Hyperlink"/>
@@ -567,7 +580,7 @@
             <w:noProof/>
             <w:webHidden/>
           </w:rPr>
-          <w:instrText xml:space="preserve"> PAGEREF _Toc131927768 \h </w:instrText>
+          <w:instrText xml:space="preserve"> PAGEREF _Toc131968164 \h </w:instrText>
         </w:r>
         <w:r>
           <w:rPr>
@@ -614,7 +627,7 @@
           <w:lang w:eastAsia="pl-PL"/>
         </w:rPr>
       </w:pPr>
-      <w:hyperlink w:anchor="_Toc131927769" w:history="1">
+      <w:hyperlink w:anchor="_Toc131968165" w:history="1">
         <w:r>
           <w:rPr>
             <w:rStyle w:val="Hyperlink"/>
@@ -659,7 +672,7 @@
             <w:noProof/>
             <w:webHidden/>
           </w:rPr>
-          <w:instrText xml:space="preserve"> PAGEREF _Toc131927769 \h </w:instrText>
+          <w:instrText xml:space="preserve"> PAGEREF _Toc131968165 \h </w:instrText>
         </w:r>
         <w:r>
           <w:rPr>
@@ -706,7 +719,7 @@
           <w:lang w:eastAsia="pl-PL"/>
         </w:rPr>
       </w:pPr>
-      <w:hyperlink w:anchor="_Toc131927770" w:history="1">
+      <w:hyperlink w:anchor="_Toc131968166" w:history="1">
         <w:r>
           <w:rPr>
             <w:rStyle w:val="Hyperlink"/>
@@ -751,7 +764,7 @@
             <w:noProof/>
             <w:webHidden/>
           </w:rPr>
-          <w:instrText xml:space="preserve"> PAGEREF _Toc131927770 \h </w:instrText>
+          <w:instrText xml:space="preserve"> PAGEREF _Toc131968166 \h </w:instrText>
         </w:r>
         <w:r>
           <w:rPr>
@@ -771,7 +784,7 @@
             <w:noProof/>
             <w:webHidden/>
           </w:rPr>
-          <w:t>8</w:t>
+          <w:t>9</w:t>
         </w:r>
         <w:r>
           <w:rPr>
@@ -798,7 +811,7 @@
           <w:lang w:eastAsia="pl-PL"/>
         </w:rPr>
       </w:pPr>
-      <w:hyperlink w:anchor="_Toc131927771" w:history="1">
+      <w:hyperlink w:anchor="_Toc131968167" w:history="1">
         <w:r>
           <w:rPr>
             <w:rStyle w:val="Hyperlink"/>
@@ -843,7 +856,7 @@
             <w:noProof/>
             <w:webHidden/>
           </w:rPr>
-          <w:instrText xml:space="preserve"> PAGEREF _Toc131927771 \h </w:instrText>
+          <w:instrText xml:space="preserve"> PAGEREF _Toc131968167 \h </w:instrText>
         </w:r>
         <w:r>
           <w:rPr>
@@ -863,7 +876,7 @@
             <w:noProof/>
             <w:webHidden/>
           </w:rPr>
-          <w:t>8</w:t>
+          <w:t>9</w:t>
         </w:r>
         <w:r>
           <w:rPr>
@@ -890,7 +903,7 @@
           <w:lang w:eastAsia="pl-PL"/>
         </w:rPr>
       </w:pPr>
-      <w:hyperlink w:anchor="_Toc131927772" w:history="1">
+      <w:hyperlink w:anchor="_Toc131968168" w:history="1">
         <w:r>
           <w:rPr>
             <w:rStyle w:val="Hyperlink"/>
@@ -935,7 +948,7 @@
             <w:noProof/>
             <w:webHidden/>
           </w:rPr>
-          <w:instrText xml:space="preserve"> PAGEREF _Toc131927772 \h </w:instrText>
+          <w:instrText xml:space="preserve"> PAGEREF _Toc131968168 \h </w:instrText>
         </w:r>
         <w:r>
           <w:rPr>
@@ -955,7 +968,7 @@
             <w:noProof/>
             <w:webHidden/>
           </w:rPr>
-          <w:t>8</w:t>
+          <w:t>9</w:t>
         </w:r>
         <w:r>
           <w:rPr>
@@ -984,7 +997,7 @@
           <w:lang w:eastAsia="pl-PL"/>
         </w:rPr>
       </w:pPr>
-      <w:hyperlink w:anchor="_Toc131927773" w:history="1">
+      <w:hyperlink w:anchor="_Toc131968169" w:history="1">
         <w:r>
           <w:rPr>
             <w:rStyle w:val="Hyperlink"/>
@@ -1031,7 +1044,7 @@
             <w:noProof/>
             <w:webHidden/>
           </w:rPr>
-          <w:instrText xml:space="preserve"> PAGEREF _Toc131927773 \h </w:instrText>
+          <w:instrText xml:space="preserve"> PAGEREF _Toc131968169 \h </w:instrText>
         </w:r>
         <w:r>
           <w:rPr>
@@ -1051,7 +1064,7 @@
             <w:noProof/>
             <w:webHidden/>
           </w:rPr>
-          <w:t>8</w:t>
+          <w:t>9</w:t>
         </w:r>
         <w:r>
           <w:rPr>
@@ -1078,7 +1091,7 @@
           <w:lang w:eastAsia="pl-PL"/>
         </w:rPr>
       </w:pPr>
-      <w:hyperlink w:anchor="_Toc131927774" w:history="1">
+      <w:hyperlink w:anchor="_Toc131968170" w:history="1">
         <w:r>
           <w:rPr>
             <w:rStyle w:val="Hyperlink"/>
@@ -1123,7 +1136,7 @@
             <w:noProof/>
             <w:webHidden/>
           </w:rPr>
-          <w:instrText xml:space="preserve"> PAGEREF _Toc131927774 \h </w:instrText>
+          <w:instrText xml:space="preserve"> PAGEREF _Toc131968170 \h </w:instrText>
         </w:r>
         <w:r>
           <w:rPr>
@@ -1143,7 +1156,7 @@
             <w:noProof/>
             <w:webHidden/>
           </w:rPr>
-          <w:t>8</w:t>
+          <w:t>9</w:t>
         </w:r>
         <w:r>
           <w:rPr>
@@ -1170,7 +1183,7 @@
           <w:lang w:eastAsia="pl-PL"/>
         </w:rPr>
       </w:pPr>
-      <w:hyperlink w:anchor="_Toc131927775" w:history="1">
+      <w:hyperlink w:anchor="_Toc131968171" w:history="1">
         <w:r>
           <w:rPr>
             <w:rStyle w:val="Hyperlink"/>
@@ -1215,7 +1228,7 @@
             <w:noProof/>
             <w:webHidden/>
           </w:rPr>
-          <w:instrText xml:space="preserve"> PAGEREF _Toc131927775 \h </w:instrText>
+          <w:instrText xml:space="preserve"> PAGEREF _Toc131968171 \h </w:instrText>
         </w:r>
         <w:r>
           <w:rPr>
@@ -1235,7 +1248,7 @@
             <w:noProof/>
             <w:webHidden/>
           </w:rPr>
-          <w:t>8</w:t>
+          <w:t>9</w:t>
         </w:r>
         <w:r>
           <w:rPr>
@@ -1351,7 +1364,7 @@
         <w:pStyle w:val="Heading1"/>
       </w:pPr>
       <w:bookmarkStart w:id="15" w:name="_Toc131927254"/>
-      <w:bookmarkStart w:id="16" w:name="_Toc131927767"/>
+      <w:bookmarkStart w:id="16" w:name="_Toc131968163"/>
       <w:r>
         <w:lastRenderedPageBreak/>
         <w:t>Wstęp</w:t>
@@ -1381,7 +1394,147 @@
         <w:rPr>
           <w:highlight w:val="white"/>
         </w:rPr>
-        <w:t>Na samym wstępie, warto wspomnieć o technice, dzięki której można uzyskać zwiększenie rozdzielczości zdjęć, jest nią SISR (eng. Single Image Super Resolution - Uzyskanie Super Rozdzielczości z Pojedynczego Obrazu). Metoda ta wykorzystuje głębokie sieci konwolucyjne do uzyskania lepszej jakości oraz rozdzielczości z obrazu o niższej rozdzielczości w odróżnieniu od metod czysto analitycznych takich jak interpolacja najbliższych sąsiadów (eng. Nearest-neighbors), bilionowa (eng. Bilinear) lub bikubiczna (eng. Bicubic). Sieci neuronowe są w stanie nauczyć się bardziej złożonych zależności miedzy pikselami przez co generowane obrazy są wyższej jakości i zawierają więcej szczegółów. Ich popularność rośnie z roku na rok miedzy innymi dzięki ich możliwościom adaptacji do wielu problemów, dostępności dużej ilości wytrenowanych ówcześnie modeli, które są gotowe do użycia oraz coraz większej ilości API (eng. Application Programming Interface), które umożliwiają tworzenie własnych modeli w oparciu o gotowe dokumentacje, przystępne nawet dla osób nieskorelowanych ze sztuczna inteligencja.</w:t>
+        <w:t>Na samym wstępie, warto wspomnieć o technice, dzięki której można uzyskać zwiększenie rozdzielczości zdjęć, jest nią SISR (</w:t>
+      </w:r>
+      <w:proofErr w:type="spellStart"/>
+      <w:r>
+        <w:rPr>
+          <w:highlight w:val="white"/>
+        </w:rPr>
+        <w:t>eng</w:t>
+      </w:r>
+      <w:proofErr w:type="spellEnd"/>
+      <w:r>
+        <w:rPr>
+          <w:highlight w:val="white"/>
+        </w:rPr>
+        <w:t xml:space="preserve">. Single Image Super Resolution - Uzyskanie Super Rozdzielczości z Pojedynczego Obrazu). Metoda ta wykorzystuje głębokie sieci </w:t>
+      </w:r>
+      <w:proofErr w:type="spellStart"/>
+      <w:r>
+        <w:rPr>
+          <w:highlight w:val="white"/>
+        </w:rPr>
+        <w:t>konwolucyjne</w:t>
+      </w:r>
+      <w:proofErr w:type="spellEnd"/>
+      <w:r>
+        <w:rPr>
+          <w:highlight w:val="white"/>
+        </w:rPr>
+        <w:t xml:space="preserve"> do uzyskania lepszej jakości oraz rozdzielczości z obrazu o niższej rozdzielczości w odróżnieniu od metod czysto analitycznych takich jak interpolacja najbliższych sąsiadów (</w:t>
+      </w:r>
+      <w:proofErr w:type="spellStart"/>
+      <w:r>
+        <w:rPr>
+          <w:highlight w:val="white"/>
+        </w:rPr>
+        <w:t>eng</w:t>
+      </w:r>
+      <w:proofErr w:type="spellEnd"/>
+      <w:r>
+        <w:rPr>
+          <w:highlight w:val="white"/>
+        </w:rPr>
+        <w:t xml:space="preserve">. </w:t>
+      </w:r>
+      <w:proofErr w:type="spellStart"/>
+      <w:r>
+        <w:rPr>
+          <w:highlight w:val="white"/>
+        </w:rPr>
+        <w:t>Nearest-neighbors</w:t>
+      </w:r>
+      <w:proofErr w:type="spellEnd"/>
+      <w:r>
+        <w:rPr>
+          <w:highlight w:val="white"/>
+        </w:rPr>
+        <w:t>), bilionowa (</w:t>
+      </w:r>
+      <w:proofErr w:type="spellStart"/>
+      <w:r>
+        <w:rPr>
+          <w:highlight w:val="white"/>
+        </w:rPr>
+        <w:t>eng</w:t>
+      </w:r>
+      <w:proofErr w:type="spellEnd"/>
+      <w:r>
+        <w:rPr>
+          <w:highlight w:val="white"/>
+        </w:rPr>
+        <w:t xml:space="preserve">. </w:t>
+      </w:r>
+      <w:proofErr w:type="spellStart"/>
+      <w:r>
+        <w:rPr>
+          <w:highlight w:val="white"/>
+        </w:rPr>
+        <w:t>Bilinear</w:t>
+      </w:r>
+      <w:proofErr w:type="spellEnd"/>
+      <w:r>
+        <w:rPr>
+          <w:highlight w:val="white"/>
+        </w:rPr>
+        <w:t xml:space="preserve">) lub </w:t>
+      </w:r>
+      <w:proofErr w:type="spellStart"/>
+      <w:r>
+        <w:rPr>
+          <w:highlight w:val="white"/>
+        </w:rPr>
+        <w:t>bikubiczna</w:t>
+      </w:r>
+      <w:proofErr w:type="spellEnd"/>
+      <w:r>
+        <w:rPr>
+          <w:highlight w:val="white"/>
+        </w:rPr>
+        <w:t xml:space="preserve"> (</w:t>
+      </w:r>
+      <w:proofErr w:type="spellStart"/>
+      <w:r>
+        <w:rPr>
+          <w:highlight w:val="white"/>
+        </w:rPr>
+        <w:t>eng</w:t>
+      </w:r>
+      <w:proofErr w:type="spellEnd"/>
+      <w:r>
+        <w:rPr>
+          <w:highlight w:val="white"/>
+        </w:rPr>
+        <w:t xml:space="preserve">. </w:t>
+      </w:r>
+      <w:proofErr w:type="spellStart"/>
+      <w:r>
+        <w:rPr>
+          <w:highlight w:val="white"/>
+        </w:rPr>
+        <w:t>Bicubic</w:t>
+      </w:r>
+      <w:proofErr w:type="spellEnd"/>
+      <w:r>
+        <w:rPr>
+          <w:highlight w:val="white"/>
+        </w:rPr>
+        <w:t>). Sieci neuronowe są w stanie nauczyć się bardziej złożonych zależności miedzy pikselami przez co generowane obrazy są wyższej jakości i zawierają więcej szczegółów. Ich popularność rośnie z roku na rok miedzy innymi dzięki ich możliwościom adaptacji do wielu problemów, dostępności dużej ilości wytrenowanych ówcześnie modeli, które są gotowe do użycia oraz coraz większej ilości API (</w:t>
+      </w:r>
+      <w:proofErr w:type="spellStart"/>
+      <w:r>
+        <w:rPr>
+          <w:highlight w:val="white"/>
+        </w:rPr>
+        <w:t>eng</w:t>
+      </w:r>
+      <w:proofErr w:type="spellEnd"/>
+      <w:r>
+        <w:rPr>
+          <w:highlight w:val="white"/>
+        </w:rPr>
+        <w:t>. Application Programming Interface), które umożliwiają tworzenie własnych modeli w oparciu o gotowe dokumentacje, przystępne nawet dla osób nieskorelowanych ze sztuczna inteligencja.</w:t>
       </w:r>
       <w:bookmarkEnd w:id="18"/>
     </w:p>
@@ -1422,7 +1575,119 @@
         <w:rPr>
           <w:highlight w:val="white"/>
         </w:rPr>
-        <w:t>. Składa się z ona trzech głównych bloków, jakimi są kolejno blok zmniejszający rozdzielczość (eng. Downsample Block/Encoder), który jest odpowiedzialny za ekstrakcję cech oraz zmniejszanie rozdzielczości, tudzież kompresję obrazu, pozwalająca na wydobywanie szczegółów, następnie występuje wąskie gardło (eng. Bottleneck), który odpowiada za ostateczną ekstrakcję cech, a ostatnim blokiem jest blok zwiększający rozdzielczość (eng. Upsample Block/Decoder), przynajmniej do rozdzielczości wejściowej obrazu. Cześć pracy, związana bezpośrednio z siecią neuronowa została napisana z użyciem biblioteki PyTorch.</w:t>
+        <w:t>. Składa się z ona trzech głównych bloków, jakimi są kolejno blok zmniejszający rozdzielczość (</w:t>
+      </w:r>
+      <w:proofErr w:type="spellStart"/>
+      <w:r>
+        <w:rPr>
+          <w:highlight w:val="white"/>
+        </w:rPr>
+        <w:t>eng</w:t>
+      </w:r>
+      <w:proofErr w:type="spellEnd"/>
+      <w:r>
+        <w:rPr>
+          <w:highlight w:val="white"/>
+        </w:rPr>
+        <w:t xml:space="preserve">. </w:t>
+      </w:r>
+      <w:proofErr w:type="spellStart"/>
+      <w:r>
+        <w:rPr>
+          <w:highlight w:val="white"/>
+        </w:rPr>
+        <w:t>Downsample</w:t>
+      </w:r>
+      <w:proofErr w:type="spellEnd"/>
+      <w:r>
+        <w:rPr>
+          <w:highlight w:val="white"/>
+        </w:rPr>
+        <w:t xml:space="preserve"> Block/Encoder), który jest odpowiedzialny za ekstrakcję cech oraz zmniejszanie rozdzielczości, tudzież kompresję obrazu, pozwalająca na wydobywanie szczegółów, następnie występuje wąskie gardło (</w:t>
+      </w:r>
+      <w:proofErr w:type="spellStart"/>
+      <w:r>
+        <w:rPr>
+          <w:highlight w:val="white"/>
+        </w:rPr>
+        <w:t>eng</w:t>
+      </w:r>
+      <w:proofErr w:type="spellEnd"/>
+      <w:r>
+        <w:rPr>
+          <w:highlight w:val="white"/>
+        </w:rPr>
+        <w:t xml:space="preserve">. </w:t>
+      </w:r>
+      <w:proofErr w:type="spellStart"/>
+      <w:r>
+        <w:rPr>
+          <w:highlight w:val="white"/>
+        </w:rPr>
+        <w:t>Bottleneck</w:t>
+      </w:r>
+      <w:proofErr w:type="spellEnd"/>
+      <w:r>
+        <w:rPr>
+          <w:highlight w:val="white"/>
+        </w:rPr>
+        <w:t>), który odpowiada za ostateczną ekstrakcję cech, a ostatnim blokiem jest blok zwiększający rozdzielczość (</w:t>
+      </w:r>
+      <w:proofErr w:type="spellStart"/>
+      <w:r>
+        <w:rPr>
+          <w:highlight w:val="white"/>
+        </w:rPr>
+        <w:t>eng</w:t>
+      </w:r>
+      <w:proofErr w:type="spellEnd"/>
+      <w:r>
+        <w:rPr>
+          <w:highlight w:val="white"/>
+        </w:rPr>
+        <w:t xml:space="preserve">. </w:t>
+      </w:r>
+      <w:proofErr w:type="spellStart"/>
+      <w:r>
+        <w:rPr>
+          <w:highlight w:val="white"/>
+        </w:rPr>
+        <w:t>Upsample</w:t>
+      </w:r>
+      <w:proofErr w:type="spellEnd"/>
+      <w:r>
+        <w:rPr>
+          <w:highlight w:val="white"/>
+        </w:rPr>
+        <w:t xml:space="preserve"> Block/</w:t>
+      </w:r>
+      <w:proofErr w:type="spellStart"/>
+      <w:r>
+        <w:rPr>
+          <w:highlight w:val="white"/>
+        </w:rPr>
+        <w:t>Decoder</w:t>
+      </w:r>
+      <w:proofErr w:type="spellEnd"/>
+      <w:r>
+        <w:rPr>
+          <w:highlight w:val="white"/>
+        </w:rPr>
+        <w:t xml:space="preserve">), przynajmniej do rozdzielczości wejściowej obrazu. Cześć pracy, związana bezpośrednio z siecią neuronowa została napisana z użyciem biblioteki </w:t>
+      </w:r>
+      <w:proofErr w:type="spellStart"/>
+      <w:r>
+        <w:rPr>
+          <w:highlight w:val="white"/>
+        </w:rPr>
+        <w:t>PyTorch</w:t>
+      </w:r>
+      <w:proofErr w:type="spellEnd"/>
+      <w:r>
+        <w:rPr>
+          <w:highlight w:val="white"/>
+        </w:rPr>
+        <w:t>.</w:t>
       </w:r>
       <w:bookmarkEnd w:id="19"/>
     </w:p>
@@ -1435,14 +1700,56 @@
         <w:rPr>
           <w:highlight w:val="white"/>
         </w:rPr>
-        <w:t xml:space="preserve">Kolejnym ważnym aspektem w pracy jest proces generowania danych. Do tego celu został wykorzystany silnik graficzny. Silnikiem graficznym użytym w pracy jest Unreal Engine w wersji 4.26.2, który został poddany modyfikacjom umożliwiającym zapisywanie na dysk pojedynczych klatek generowanych przez silnik podczas używania sekwencji w danym projekcie. Unreal Engine </w:t>
+        <w:t xml:space="preserve">Kolejnym ważnym aspektem w pracy jest proces generowania danych. Do tego celu został wykorzystany silnik graficzny. Silnikiem graficznym użytym w pracy jest </w:t>
+      </w:r>
+      <w:proofErr w:type="spellStart"/>
+      <w:r>
+        <w:rPr>
+          <w:highlight w:val="white"/>
+        </w:rPr>
+        <w:t>Unreal</w:t>
+      </w:r>
+      <w:proofErr w:type="spellEnd"/>
+      <w:r>
+        <w:rPr>
+          <w:highlight w:val="white"/>
+        </w:rPr>
+        <w:t xml:space="preserve"> Engine w wersji 4.26.2, który został poddany modyfikacjom umożliwiającym zapisywanie na dysk pojedynczych klatek generowanych przez silnik podczas używania sekwencji w danym projekcie. </w:t>
+      </w:r>
+      <w:proofErr w:type="spellStart"/>
+      <w:r>
+        <w:rPr>
+          <w:highlight w:val="white"/>
+        </w:rPr>
+        <w:t>Unreal</w:t>
+      </w:r>
+      <w:proofErr w:type="spellEnd"/>
+      <w:r>
+        <w:rPr>
+          <w:highlight w:val="white"/>
+        </w:rPr>
+        <w:t xml:space="preserve"> Engine </w:t>
       </w:r>
       <w:r>
         <w:rPr>
           <w:highlight w:val="white"/>
         </w:rPr>
         <w:lastRenderedPageBreak/>
-        <w:t>jest to jeden z najbardziej, jak nie najbardziej popularny silnik graficzny służący do renderowania wysokiej jakości danych oraz tworzenia gier komputerowych.</w:t>
+        <w:t xml:space="preserve">jest to jeden z najbardziej, jak nie najbardziej popularny silnik graficzny służący do </w:t>
+      </w:r>
+      <w:proofErr w:type="spellStart"/>
+      <w:r>
+        <w:rPr>
+          <w:highlight w:val="white"/>
+        </w:rPr>
+        <w:t>renderowania</w:t>
+      </w:r>
+      <w:proofErr w:type="spellEnd"/>
+      <w:r>
+        <w:rPr>
+          <w:highlight w:val="white"/>
+        </w:rPr>
+        <w:t xml:space="preserve"> wysokiej jakości danych oraz tworzenia gier komputerowych.</w:t>
       </w:r>
       <w:bookmarkEnd w:id="20"/>
     </w:p>
@@ -1612,7 +1919,7 @@
         <w:pStyle w:val="Heading1"/>
       </w:pPr>
       <w:bookmarkStart w:id="22" w:name="_Toc131927255"/>
-      <w:bookmarkStart w:id="23" w:name="_Toc131927768"/>
+      <w:bookmarkStart w:id="23" w:name="_Toc131968164"/>
       <w:r>
         <w:lastRenderedPageBreak/>
         <w:t xml:space="preserve">Zbiór </w:t>
@@ -1627,7 +1934,7 @@
       <w:pPr>
         <w:pStyle w:val="Heading2"/>
       </w:pPr>
-      <w:bookmarkStart w:id="24" w:name="_Toc131927769"/>
+      <w:bookmarkStart w:id="24" w:name="_Toc131968165"/>
       <w:r>
         <w:t xml:space="preserve">Proces </w:t>
       </w:r>
@@ -1648,7 +1955,164 @@
         <w:rPr>
           <w:highlight w:val="white"/>
         </w:rPr>
-        <w:t>Proces generowania danych jest ścisłe związany z wspomnianym w rozdziale 1 silnikiem o nazwie Unreal Engine w wersji 4.26.2. Silnik ten posiada bardzo rozbudowany proces generowania obrazów, które z wersji na wersje zaczynają być nierozróżnialne, kiedy to porównamy obrazy wygenerowane przez silnik a rzeczywiste zdjęcia. Na przykładzie [Rys 2.1] możemy wyróżnić sześć podstawowych potoków graficznych (eng. Graphic pipelines), które maja miejsce podczas generowania pojedynczej klatki (wykluczając dwa ostatnie potoki tj. eng. User Interface oraz eng. Backbuffer Resolution):</w:t>
+        <w:t xml:space="preserve">Proces generowania danych jest ścisłe związany z wspomnianym w rozdziale 1 silnikiem o nazwie </w:t>
+      </w:r>
+      <w:proofErr w:type="spellStart"/>
+      <w:r>
+        <w:rPr>
+          <w:highlight w:val="white"/>
+        </w:rPr>
+        <w:t>Unreal</w:t>
+      </w:r>
+      <w:proofErr w:type="spellEnd"/>
+      <w:r>
+        <w:rPr>
+          <w:highlight w:val="white"/>
+        </w:rPr>
+        <w:t xml:space="preserve"> Engine w wersji 4.26.2. Silnik ten posiada bardzo rozbudowany proces generowania obrazów, które z wersji na wersje zaczynają być nierozróżnialne, kiedy to porównamy obrazy wygenerowane przez silnik a rzeczywiste zdjęcia. Na przykładzie [</w:t>
+      </w:r>
+      <w:r>
+        <w:rPr>
+          <w:highlight w:val="white"/>
+        </w:rPr>
+        <w:fldChar w:fldCharType="begin"/>
+      </w:r>
+      <w:r>
+        <w:rPr>
+          <w:highlight w:val="white"/>
+        </w:rPr>
+        <w:instrText xml:space="preserve"> REF _Ref131967009 \h </w:instrText>
+      </w:r>
+      <w:r>
+        <w:rPr>
+          <w:highlight w:val="white"/>
+        </w:rPr>
+      </w:r>
+      <w:r>
+        <w:rPr>
+          <w:highlight w:val="white"/>
+        </w:rPr>
+        <w:fldChar w:fldCharType="separate"/>
+      </w:r>
+      <w:r>
+        <w:t>Rysun</w:t>
+      </w:r>
+      <w:r>
+        <w:t>e</w:t>
+      </w:r>
+      <w:r>
+        <w:t xml:space="preserve">k </w:t>
+      </w:r>
+      <w:r>
+        <w:rPr>
+          <w:noProof/>
+        </w:rPr>
+        <w:t>2</w:t>
+      </w:r>
+      <w:r>
+        <w:t>.</w:t>
+      </w:r>
+      <w:r>
+        <w:rPr>
+          <w:noProof/>
+        </w:rPr>
+        <w:t>1</w:t>
+      </w:r>
+      <w:r>
+        <w:rPr>
+          <w:highlight w:val="white"/>
+        </w:rPr>
+        <w:fldChar w:fldCharType="end"/>
+      </w:r>
+      <w:r>
+        <w:rPr>
+          <w:highlight w:val="white"/>
+        </w:rPr>
+        <w:t>] możemy wyróżnić sześć podstawowych potoków graficznych (</w:t>
+      </w:r>
+      <w:proofErr w:type="spellStart"/>
+      <w:r>
+        <w:rPr>
+          <w:highlight w:val="white"/>
+        </w:rPr>
+        <w:t>eng</w:t>
+      </w:r>
+      <w:proofErr w:type="spellEnd"/>
+      <w:r>
+        <w:rPr>
+          <w:highlight w:val="white"/>
+        </w:rPr>
+        <w:t xml:space="preserve">. </w:t>
+      </w:r>
+      <w:proofErr w:type="spellStart"/>
+      <w:r>
+        <w:rPr>
+          <w:highlight w:val="white"/>
+        </w:rPr>
+        <w:t>Graphic</w:t>
+      </w:r>
+      <w:proofErr w:type="spellEnd"/>
+      <w:r>
+        <w:rPr>
+          <w:highlight w:val="white"/>
+        </w:rPr>
+        <w:t xml:space="preserve"> </w:t>
+      </w:r>
+      <w:proofErr w:type="spellStart"/>
+      <w:r>
+        <w:rPr>
+          <w:highlight w:val="white"/>
+        </w:rPr>
+        <w:t>pipelines</w:t>
+      </w:r>
+      <w:proofErr w:type="spellEnd"/>
+      <w:r>
+        <w:rPr>
+          <w:highlight w:val="white"/>
+        </w:rPr>
+        <w:t xml:space="preserve">), które maja miejsce podczas generowania pojedynczej klatki (wykluczając dwa ostatnie potoki tj. </w:t>
+      </w:r>
+      <w:proofErr w:type="spellStart"/>
+      <w:r>
+        <w:rPr>
+          <w:highlight w:val="white"/>
+        </w:rPr>
+        <w:t>eng</w:t>
+      </w:r>
+      <w:proofErr w:type="spellEnd"/>
+      <w:r>
+        <w:rPr>
+          <w:highlight w:val="white"/>
+        </w:rPr>
+        <w:t xml:space="preserve">. User Interface oraz </w:t>
+      </w:r>
+      <w:proofErr w:type="spellStart"/>
+      <w:r>
+        <w:rPr>
+          <w:highlight w:val="white"/>
+        </w:rPr>
+        <w:t>eng</w:t>
+      </w:r>
+      <w:proofErr w:type="spellEnd"/>
+      <w:r>
+        <w:rPr>
+          <w:highlight w:val="white"/>
+        </w:rPr>
+        <w:t xml:space="preserve">. </w:t>
+      </w:r>
+      <w:proofErr w:type="spellStart"/>
+      <w:r>
+        <w:rPr>
+          <w:highlight w:val="white"/>
+        </w:rPr>
+        <w:t>Backbuffer</w:t>
+      </w:r>
+      <w:proofErr w:type="spellEnd"/>
+      <w:r>
+        <w:rPr>
+          <w:highlight w:val="white"/>
+        </w:rPr>
+        <w:t xml:space="preserve"> Resolution):</w:t>
       </w:r>
       <w:bookmarkEnd w:id="25"/>
     </w:p>
@@ -1666,7 +2130,39 @@
           <w:b/>
           <w:highlight w:val="white"/>
         </w:rPr>
-        <w:t>Geometria widoku (eng. View Geometry)</w:t>
+        <w:t>Geometria widoku (</w:t>
+      </w:r>
+      <w:proofErr w:type="spellStart"/>
+      <w:r>
+        <w:rPr>
+          <w:b/>
+          <w:highlight w:val="white"/>
+        </w:rPr>
+        <w:t>eng</w:t>
+      </w:r>
+      <w:proofErr w:type="spellEnd"/>
+      <w:r>
+        <w:rPr>
+          <w:b/>
+          <w:highlight w:val="white"/>
+        </w:rPr>
+        <w:t xml:space="preserve">. </w:t>
+      </w:r>
+      <w:proofErr w:type="spellStart"/>
+      <w:r>
+        <w:rPr>
+          <w:b/>
+          <w:highlight w:val="white"/>
+        </w:rPr>
+        <w:t>View</w:t>
+      </w:r>
+      <w:proofErr w:type="spellEnd"/>
+      <w:r>
+        <w:rPr>
+          <w:b/>
+          <w:highlight w:val="white"/>
+        </w:rPr>
+        <w:t xml:space="preserve"> Geometry)</w:t>
       </w:r>
       <w:r>
         <w:rPr>
@@ -1690,7 +2186,39 @@
           <w:b/>
           <w:highlight w:val="white"/>
         </w:rPr>
-        <w:t>Tworzenia geometrii/bufora głębokości (eng. Depth Buffer)</w:t>
+        <w:t>Tworzenia geometrii/bufora głębokości (</w:t>
+      </w:r>
+      <w:proofErr w:type="spellStart"/>
+      <w:r>
+        <w:rPr>
+          <w:b/>
+          <w:highlight w:val="white"/>
+        </w:rPr>
+        <w:t>eng</w:t>
+      </w:r>
+      <w:proofErr w:type="spellEnd"/>
+      <w:r>
+        <w:rPr>
+          <w:b/>
+          <w:highlight w:val="white"/>
+        </w:rPr>
+        <w:t xml:space="preserve">. Depth </w:t>
+      </w:r>
+      <w:proofErr w:type="spellStart"/>
+      <w:r>
+        <w:rPr>
+          <w:b/>
+          <w:highlight w:val="white"/>
+        </w:rPr>
+        <w:t>Buffer</w:t>
+      </w:r>
+      <w:proofErr w:type="spellEnd"/>
+      <w:r>
+        <w:rPr>
+          <w:b/>
+          <w:highlight w:val="white"/>
+        </w:rPr>
+        <w:t>)</w:t>
       </w:r>
       <w:r>
         <w:rPr>
@@ -1714,7 +2242,55 @@
           <w:b/>
           <w:highlight w:val="white"/>
         </w:rPr>
-        <w:t>Tworzenia geometrii/bufora prędkości/ruchu (eng. Velocity Buffer)</w:t>
+        <w:t>Tworzenia geometrii/bufora prędkości/ruchu (</w:t>
+      </w:r>
+      <w:proofErr w:type="spellStart"/>
+      <w:r>
+        <w:rPr>
+          <w:b/>
+          <w:highlight w:val="white"/>
+        </w:rPr>
+        <w:t>eng</w:t>
+      </w:r>
+      <w:proofErr w:type="spellEnd"/>
+      <w:r>
+        <w:rPr>
+          <w:b/>
+          <w:highlight w:val="white"/>
+        </w:rPr>
+        <w:t xml:space="preserve">. </w:t>
+      </w:r>
+      <w:proofErr w:type="spellStart"/>
+      <w:r>
+        <w:rPr>
+          <w:b/>
+          <w:highlight w:val="white"/>
+        </w:rPr>
+        <w:t>Velocity</w:t>
+      </w:r>
+      <w:proofErr w:type="spellEnd"/>
+      <w:r>
+        <w:rPr>
+          <w:b/>
+          <w:highlight w:val="white"/>
+        </w:rPr>
+        <w:t xml:space="preserve"> </w:t>
+      </w:r>
+      <w:proofErr w:type="spellStart"/>
+      <w:r>
+        <w:rPr>
+          <w:b/>
+          <w:highlight w:val="white"/>
+        </w:rPr>
+        <w:t>Buffer</w:t>
+      </w:r>
+      <w:proofErr w:type="spellEnd"/>
+      <w:r>
+        <w:rPr>
+          <w:b/>
+          <w:highlight w:val="white"/>
+        </w:rPr>
+        <w:t>)</w:t>
       </w:r>
       <w:r>
         <w:rPr>
@@ -1738,13 +2314,82 @@
           <w:b/>
           <w:highlight w:val="white"/>
         </w:rPr>
-        <w:t>Głębokość pola widoku (eng. Depth of Field)</w:t>
-      </w:r>
-      <w:r>
-        <w:rPr>
-          <w:highlight w:val="white"/>
-        </w:rPr>
-        <w:t xml:space="preserve"> jest odpowiedzialny za efekt rozmycia obiektów na scenie bazując na wartościach z bufora głębokości. Obiekty, na których obecnie gracz nie skupia swojej uwagi, staja się rozmyte, jak pokazano na [Rys 2.2].</w:t>
+        <w:t>Głębokość pola widoku (</w:t>
+      </w:r>
+      <w:proofErr w:type="spellStart"/>
+      <w:r>
+        <w:rPr>
+          <w:b/>
+          <w:highlight w:val="white"/>
+        </w:rPr>
+        <w:t>eng</w:t>
+      </w:r>
+      <w:proofErr w:type="spellEnd"/>
+      <w:r>
+        <w:rPr>
+          <w:b/>
+          <w:highlight w:val="white"/>
+        </w:rPr>
+        <w:t>. Depth of Field)</w:t>
+      </w:r>
+      <w:r>
+        <w:rPr>
+          <w:highlight w:val="white"/>
+        </w:rPr>
+        <w:t xml:space="preserve"> jest odpowiedzialny za efekt rozmycia obiektów na scenie bazując na wartościach z bufora głębokości. Obiekty, na których obecnie gracz nie skupia swojej uwagi, staja się rozmyte, jak pokazano na [</w:t>
+      </w:r>
+      <w:r>
+        <w:rPr>
+          <w:highlight w:val="white"/>
+        </w:rPr>
+        <w:fldChar w:fldCharType="begin"/>
+      </w:r>
+      <w:r>
+        <w:rPr>
+          <w:highlight w:val="white"/>
+        </w:rPr>
+        <w:instrText xml:space="preserve"> REF _Ref131967105 \h </w:instrText>
+      </w:r>
+      <w:r>
+        <w:rPr>
+          <w:highlight w:val="white"/>
+        </w:rPr>
+      </w:r>
+      <w:r>
+        <w:rPr>
+          <w:highlight w:val="white"/>
+        </w:rPr>
+        <w:fldChar w:fldCharType="separate"/>
+      </w:r>
+      <w:r>
+        <w:t xml:space="preserve">Rysunek </w:t>
+      </w:r>
+      <w:r>
+        <w:rPr>
+          <w:noProof/>
+        </w:rPr>
+        <w:t>2</w:t>
+      </w:r>
+      <w:r>
+        <w:t>.</w:t>
+      </w:r>
+      <w:r>
+        <w:rPr>
+          <w:noProof/>
+        </w:rPr>
+        <w:t>2</w:t>
+      </w:r>
+      <w:r>
+        <w:rPr>
+          <w:highlight w:val="white"/>
+        </w:rPr>
+        <w:fldChar w:fldCharType="end"/>
+      </w:r>
+      <w:r>
+        <w:rPr>
+          <w:highlight w:val="white"/>
+        </w:rPr>
+        <w:t>].</w:t>
       </w:r>
       <w:bookmarkEnd w:id="29"/>
     </w:p>
@@ -1762,20 +2407,282 @@
           <w:b/>
           <w:highlight w:val="white"/>
         </w:rPr>
-        <w:t>Metoda anty-aliasingowa (eng. Anti-Aliasing Method)</w:t>
-      </w:r>
-      <w:r>
-        <w:rPr>
-          <w:highlight w:val="white"/>
-        </w:rPr>
-        <w:t xml:space="preserve"> jest odpowiedzialna za wygładzanie krawędzi, jak pokazano na [Rys 2.3a] przez wygładzeniem krawędzi oraz po ich wygładzeniu [Rys 2.3b]. </w:t>
-      </w:r>
+        <w:t>Metoda anty-</w:t>
+      </w:r>
+      <w:proofErr w:type="spellStart"/>
+      <w:r>
+        <w:rPr>
+          <w:b/>
+          <w:highlight w:val="white"/>
+        </w:rPr>
+        <w:t>aliasingowa</w:t>
+      </w:r>
+      <w:proofErr w:type="spellEnd"/>
+      <w:r>
+        <w:rPr>
+          <w:b/>
+          <w:highlight w:val="white"/>
+        </w:rPr>
+        <w:t xml:space="preserve"> (</w:t>
+      </w:r>
+      <w:proofErr w:type="spellStart"/>
+      <w:r>
+        <w:rPr>
+          <w:b/>
+          <w:highlight w:val="white"/>
+        </w:rPr>
+        <w:t>eng</w:t>
+      </w:r>
+      <w:proofErr w:type="spellEnd"/>
+      <w:r>
+        <w:rPr>
+          <w:b/>
+          <w:highlight w:val="white"/>
+        </w:rPr>
+        <w:t xml:space="preserve">. </w:t>
+      </w:r>
+      <w:proofErr w:type="spellStart"/>
+      <w:r>
+        <w:rPr>
+          <w:b/>
+          <w:highlight w:val="white"/>
+        </w:rPr>
+        <w:t>Anti-Aliasing</w:t>
+      </w:r>
+      <w:proofErr w:type="spellEnd"/>
+      <w:r>
+        <w:rPr>
+          <w:b/>
+          <w:highlight w:val="white"/>
+        </w:rPr>
+        <w:t xml:space="preserve"> Method)</w:t>
+      </w:r>
+      <w:r>
+        <w:rPr>
+          <w:highlight w:val="white"/>
+        </w:rPr>
+        <w:t xml:space="preserve"> jest odpowiedzialna za wygładzanie krawędzi, jak pokazano na [</w:t>
+      </w:r>
+      <w:r>
+        <w:rPr>
+          <w:highlight w:val="white"/>
+        </w:rPr>
+        <w:fldChar w:fldCharType="begin"/>
+      </w:r>
+      <w:r>
+        <w:rPr>
+          <w:highlight w:val="white"/>
+        </w:rPr>
+        <w:instrText xml:space="preserve"> REF _Ref131967116 \h </w:instrText>
+      </w:r>
+      <w:r>
+        <w:rPr>
+          <w:highlight w:val="white"/>
+        </w:rPr>
+      </w:r>
+      <w:r>
+        <w:rPr>
+          <w:highlight w:val="white"/>
+        </w:rPr>
+        <w:fldChar w:fldCharType="separate"/>
+      </w:r>
+      <w:r>
+        <w:t xml:space="preserve">Rysunek </w:t>
+      </w:r>
+      <w:r>
+        <w:rPr>
+          <w:noProof/>
+        </w:rPr>
+        <w:t>2</w:t>
+      </w:r>
+      <w:r>
+        <w:t>.</w:t>
+      </w:r>
+      <w:r>
+        <w:rPr>
+          <w:noProof/>
+        </w:rPr>
+        <w:t>3</w:t>
+      </w:r>
+      <w:r>
+        <w:rPr>
+          <w:highlight w:val="white"/>
+        </w:rPr>
+        <w:fldChar w:fldCharType="end"/>
+      </w:r>
+      <w:r>
+        <w:rPr>
+          <w:highlight w:val="white"/>
+        </w:rPr>
+        <w:t>] przez wygładzeniem krawędzi oraz po ich wygładzeniu [</w:t>
+      </w:r>
+      <w:r>
+        <w:rPr>
+          <w:highlight w:val="white"/>
+        </w:rPr>
+        <w:fldChar w:fldCharType="begin"/>
+      </w:r>
+      <w:r>
+        <w:rPr>
+          <w:highlight w:val="white"/>
+        </w:rPr>
+        <w:instrText xml:space="preserve"> REF _Ref131967128 \h </w:instrText>
+      </w:r>
+      <w:r>
+        <w:rPr>
+          <w:highlight w:val="white"/>
+        </w:rPr>
+      </w:r>
+      <w:r>
+        <w:rPr>
+          <w:highlight w:val="white"/>
+        </w:rPr>
+        <w:fldChar w:fldCharType="separate"/>
+      </w:r>
+      <w:r>
+        <w:t>Rysunek</w:t>
+      </w:r>
+      <w:r>
+        <w:t xml:space="preserve"> </w:t>
+      </w:r>
+      <w:r>
+        <w:rPr>
+          <w:noProof/>
+        </w:rPr>
+        <w:t>2</w:t>
+      </w:r>
+      <w:r>
+        <w:t>.</w:t>
+      </w:r>
+      <w:r>
+        <w:rPr>
+          <w:noProof/>
+        </w:rPr>
+        <w:t>4</w:t>
+      </w:r>
+      <w:r>
+        <w:rPr>
+          <w:highlight w:val="white"/>
+        </w:rPr>
+        <w:fldChar w:fldCharType="end"/>
+      </w:r>
+      <w:r>
+        <w:rPr>
+          <w:highlight w:val="white"/>
+        </w:rPr>
+        <w:t xml:space="preserve">]. </w:t>
+      </w:r>
+      <w:proofErr w:type="spellStart"/>
       <w:r>
         <w:rPr>
           <w:highlight w:val="white"/>
           <w:lang w:val="en-US"/>
         </w:rPr>
-        <w:t>Najbardziej popularne metody Anty-Aliasingowe to FXAA (eng. Fast Aproximate Anti-Aliasing), MSAA (eng. Multi-Sampling Anti-Aliasing), TAA</w:t>
+        <w:t>Najbardziej</w:t>
+      </w:r>
+      <w:proofErr w:type="spellEnd"/>
+      <w:r>
+        <w:rPr>
+          <w:highlight w:val="white"/>
+          <w:lang w:val="en-US"/>
+        </w:rPr>
+        <w:t xml:space="preserve"> </w:t>
+      </w:r>
+      <w:proofErr w:type="spellStart"/>
+      <w:r>
+        <w:rPr>
+          <w:highlight w:val="white"/>
+          <w:lang w:val="en-US"/>
+        </w:rPr>
+        <w:t>popularne</w:t>
+      </w:r>
+      <w:proofErr w:type="spellEnd"/>
+      <w:r>
+        <w:rPr>
+          <w:highlight w:val="white"/>
+          <w:lang w:val="en-US"/>
+        </w:rPr>
+        <w:t xml:space="preserve"> </w:t>
+      </w:r>
+      <w:proofErr w:type="spellStart"/>
+      <w:r>
+        <w:rPr>
+          <w:highlight w:val="white"/>
+          <w:lang w:val="en-US"/>
+        </w:rPr>
+        <w:t>metody</w:t>
+      </w:r>
+      <w:proofErr w:type="spellEnd"/>
+      <w:r>
+        <w:rPr>
+          <w:highlight w:val="white"/>
+          <w:lang w:val="en-US"/>
+        </w:rPr>
+        <w:t xml:space="preserve"> Anty-</w:t>
+      </w:r>
+      <w:proofErr w:type="spellStart"/>
+      <w:r>
+        <w:rPr>
+          <w:highlight w:val="white"/>
+          <w:lang w:val="en-US"/>
+        </w:rPr>
+        <w:t>Aliasingowe</w:t>
+      </w:r>
+      <w:proofErr w:type="spellEnd"/>
+      <w:r>
+        <w:rPr>
+          <w:highlight w:val="white"/>
+          <w:lang w:val="en-US"/>
+        </w:rPr>
+        <w:t xml:space="preserve"> to FXAA (</w:t>
+      </w:r>
+      <w:proofErr w:type="spellStart"/>
+      <w:r>
+        <w:rPr>
+          <w:highlight w:val="white"/>
+          <w:lang w:val="en-US"/>
+        </w:rPr>
+        <w:t>eng.</w:t>
+      </w:r>
+      <w:proofErr w:type="spellEnd"/>
+      <w:r>
+        <w:rPr>
+          <w:highlight w:val="white"/>
+          <w:lang w:val="en-US"/>
+        </w:rPr>
+        <w:t xml:space="preserve"> Fast </w:t>
+      </w:r>
+      <w:proofErr w:type="spellStart"/>
+      <w:r>
+        <w:rPr>
+          <w:highlight w:val="white"/>
+          <w:lang w:val="en-US"/>
+        </w:rPr>
+        <w:t>Aproximate</w:t>
+      </w:r>
+      <w:proofErr w:type="spellEnd"/>
+      <w:r>
+        <w:rPr>
+          <w:highlight w:val="white"/>
+          <w:lang w:val="en-US"/>
+        </w:rPr>
+        <w:t xml:space="preserve"> Anti-Aliasing), MSAA (</w:t>
+      </w:r>
+      <w:proofErr w:type="spellStart"/>
+      <w:r>
+        <w:rPr>
+          <w:highlight w:val="white"/>
+          <w:lang w:val="en-US"/>
+        </w:rPr>
+        <w:t>eng.</w:t>
+      </w:r>
+      <w:proofErr w:type="spellEnd"/>
+      <w:r>
+        <w:rPr>
+          <w:highlight w:val="white"/>
+          <w:lang w:val="en-US"/>
+        </w:rPr>
+        <w:t xml:space="preserve"> Multi-Sampling Anti-Aliasing), TAA</w:t>
       </w:r>
       <w:sdt>
         <w:sdtPr>
@@ -1806,10 +2713,27 @@
           <w:highlight w:val="white"/>
           <w:lang w:val="en-US"/>
         </w:rPr>
-        <w:t xml:space="preserve"> (eng. Temporal Anti-Aliasing) oraz SSAA (Super-Sampling Anti-Aliasing).</w:t>
+        <w:t xml:space="preserve"> (</w:t>
+      </w:r>
+      <w:proofErr w:type="spellStart"/>
+      <w:r>
+        <w:rPr>
+          <w:highlight w:val="white"/>
+          <w:lang w:val="en-US"/>
+        </w:rPr>
+        <w:t>eng.</w:t>
+      </w:r>
+      <w:proofErr w:type="spellEnd"/>
+      <w:r>
+        <w:rPr>
+          <w:highlight w:val="white"/>
+          <w:lang w:val="en-US"/>
+        </w:rPr>
+        <w:t xml:space="preserve"> Temporal Anti-Aliasing) oraz SSAA (Super-Sampling Anti-Aliasing).</w:t>
       </w:r>
       <w:bookmarkEnd w:id="30"/>
     </w:p>
+    <w:p/>
     <w:p>
       <w:pPr>
         <w:pStyle w:val="ListParagraph"/>
@@ -1817,24 +2741,432 @@
           <w:ilvl w:val="0"/>
           <w:numId w:val="5"/>
         </w:numPr>
+        <w:rPr>
+          <w:b/>
+          <w:bCs w:val="0"/>
+        </w:rPr>
       </w:pPr>
       <w:bookmarkStart w:id="31" w:name="_Toc131927474"/>
       <w:bookmarkEnd w:id="31"/>
+      <w:r>
+        <w:rPr>
+          <w:b/>
+          <w:bCs w:val="0"/>
+        </w:rPr>
+        <w:lastRenderedPageBreak/>
+        <w:t xml:space="preserve">Metoda rozmywania </w:t>
+      </w:r>
+      <w:r>
+        <w:rPr>
+          <w:b/>
+          <w:bCs w:val="0"/>
+        </w:rPr>
+        <w:t>ruchu</w:t>
+      </w:r>
+      <w:r>
+        <w:rPr>
+          <w:b/>
+          <w:bCs w:val="0"/>
+        </w:rPr>
+        <w:t xml:space="preserve"> kamery</w:t>
+      </w:r>
+      <w:r>
+        <w:rPr>
+          <w:b/>
+          <w:bCs w:val="0"/>
+        </w:rPr>
+        <w:t xml:space="preserve"> (</w:t>
+      </w:r>
+      <w:proofErr w:type="spellStart"/>
+      <w:r>
+        <w:rPr>
+          <w:b/>
+          <w:bCs w:val="0"/>
+        </w:rPr>
+        <w:t>eng</w:t>
+      </w:r>
+      <w:proofErr w:type="spellEnd"/>
+      <w:r>
+        <w:rPr>
+          <w:b/>
+          <w:bCs w:val="0"/>
+        </w:rPr>
+        <w:t xml:space="preserve">. Motion </w:t>
+      </w:r>
+      <w:proofErr w:type="spellStart"/>
+      <w:r>
+        <w:rPr>
+          <w:b/>
+          <w:bCs w:val="0"/>
+        </w:rPr>
+        <w:t>Blur</w:t>
+      </w:r>
+      <w:proofErr w:type="spellEnd"/>
+      <w:r>
+        <w:rPr>
+          <w:b/>
+          <w:bCs w:val="0"/>
+        </w:rPr>
+        <w:t xml:space="preserve">) </w:t>
+      </w:r>
+      <w:r>
+        <w:t xml:space="preserve">polega na dodaniu do </w:t>
+      </w:r>
+      <w:r>
+        <w:t xml:space="preserve">sceny </w:t>
+      </w:r>
+      <w:r>
+        <w:t xml:space="preserve">efektu rozmycia </w:t>
+      </w:r>
+      <w:r>
+        <w:t>podczas ruchu kamery</w:t>
+      </w:r>
+      <w:r>
+        <w:t xml:space="preserve"> </w:t>
+      </w:r>
+      <w:r>
+        <w:t>[</w:t>
+      </w:r>
+      <w:r>
+        <w:fldChar w:fldCharType="begin"/>
+      </w:r>
+      <w:r>
+        <w:instrText xml:space="preserve"> REF _Ref131967305 \h </w:instrText>
+      </w:r>
+      <w:r>
+        <w:fldChar w:fldCharType="separate"/>
+      </w:r>
+      <w:r>
+        <w:t xml:space="preserve">Rysunek </w:t>
+      </w:r>
+      <w:r>
+        <w:rPr>
+          <w:noProof/>
+        </w:rPr>
+        <w:t>2</w:t>
+      </w:r>
+      <w:r>
+        <w:t>.</w:t>
+      </w:r>
+      <w:r>
+        <w:rPr>
+          <w:noProof/>
+        </w:rPr>
+        <w:t>5</w:t>
+      </w:r>
+      <w:r>
+        <w:fldChar w:fldCharType="end"/>
+      </w:r>
+      <w:r>
+        <w:t>].</w:t>
+      </w:r>
     </w:p>
     <w:p>
       <w:pPr>
         <w:pStyle w:val="ListParagraph"/>
+        <w:rPr>
+          <w:b/>
+          <w:bCs w:val="0"/>
+        </w:rPr>
+      </w:pPr>
+    </w:p>
+    <w:p>
+      <w:pPr>
+        <w:pStyle w:val="ListParagraph"/>
+        <w:numPr>
+          <w:ilvl w:val="0"/>
+          <w:numId w:val="5"/>
+        </w:numPr>
+        <w:rPr>
+          <w:b/>
+          <w:bCs w:val="0"/>
+        </w:rPr>
+      </w:pPr>
+      <w:r>
+        <w:rPr>
+          <w:b/>
+          <w:bCs w:val="0"/>
+        </w:rPr>
+        <w:t xml:space="preserve">Efekt </w:t>
+      </w:r>
+      <w:r>
+        <w:rPr>
+          <w:b/>
+          <w:bCs w:val="0"/>
+        </w:rPr>
+        <w:t>rozmycia światła</w:t>
+      </w:r>
+      <w:r>
+        <w:rPr>
+          <w:b/>
+          <w:bCs w:val="0"/>
+        </w:rPr>
+        <w:t xml:space="preserve"> (</w:t>
+      </w:r>
+      <w:proofErr w:type="spellStart"/>
+      <w:r>
+        <w:rPr>
+          <w:b/>
+          <w:bCs w:val="0"/>
+        </w:rPr>
+        <w:t>eng</w:t>
+      </w:r>
+      <w:proofErr w:type="spellEnd"/>
+      <w:r>
+        <w:rPr>
+          <w:b/>
+          <w:bCs w:val="0"/>
+        </w:rPr>
+        <w:t xml:space="preserve">. </w:t>
+      </w:r>
+      <w:proofErr w:type="spellStart"/>
+      <w:r>
+        <w:rPr>
+          <w:b/>
+          <w:bCs w:val="0"/>
+        </w:rPr>
+        <w:t>Bloom</w:t>
+      </w:r>
+      <w:proofErr w:type="spellEnd"/>
+      <w:r>
+        <w:rPr>
+          <w:b/>
+          <w:bCs w:val="0"/>
+        </w:rPr>
+        <w:t xml:space="preserve">) </w:t>
+      </w:r>
+      <w:r>
+        <w:t>jest stosowany do uzyskania efektu rozmycia/poświaty ze źródła światła [</w:t>
+      </w:r>
+      <w:r>
+        <w:fldChar w:fldCharType="begin"/>
+      </w:r>
+      <w:r>
+        <w:instrText xml:space="preserve"> REF _Ref131967953 \h </w:instrText>
+      </w:r>
+      <w:r>
+        <w:fldChar w:fldCharType="separate"/>
+      </w:r>
+      <w:r>
+        <w:t xml:space="preserve">Rysunek </w:t>
+      </w:r>
+      <w:r>
+        <w:rPr>
+          <w:noProof/>
+        </w:rPr>
+        <w:t>2</w:t>
+      </w:r>
+      <w:r>
+        <w:t>.</w:t>
+      </w:r>
+      <w:r>
+        <w:rPr>
+          <w:noProof/>
+        </w:rPr>
+        <w:t>6</w:t>
+      </w:r>
+      <w:r>
+        <w:fldChar w:fldCharType="end"/>
+      </w:r>
+      <w:r>
+        <w:t>].</w:t>
+      </w:r>
+    </w:p>
+    <w:p>
+      <w:pPr>
+        <w:pStyle w:val="ListParagraph"/>
+        <w:rPr>
+          <w:b/>
+          <w:bCs w:val="0"/>
+        </w:rPr>
+      </w:pPr>
+    </w:p>
+    <w:p>
+      <w:pPr>
+        <w:pStyle w:val="ListParagraph"/>
+        <w:numPr>
+          <w:ilvl w:val="0"/>
+          <w:numId w:val="5"/>
+        </w:numPr>
+        <w:rPr>
+          <w:b/>
+          <w:bCs w:val="0"/>
+        </w:rPr>
+      </w:pPr>
+      <w:proofErr w:type="spellStart"/>
+      <w:r>
+        <w:rPr>
+          <w:b/>
+          <w:bCs w:val="0"/>
+          <w:lang w:val="en-US"/>
+        </w:rPr>
+        <w:t>Mapowanie</w:t>
+      </w:r>
+      <w:proofErr w:type="spellEnd"/>
+      <w:r>
+        <w:rPr>
+          <w:b/>
+          <w:bCs w:val="0"/>
+          <w:lang w:val="en-US"/>
+        </w:rPr>
+        <w:t xml:space="preserve"> </w:t>
+      </w:r>
+      <w:proofErr w:type="spellStart"/>
+      <w:r>
+        <w:rPr>
+          <w:b/>
+          <w:bCs w:val="0"/>
+          <w:lang w:val="en-US"/>
+        </w:rPr>
+        <w:t>tonów</w:t>
+      </w:r>
+      <w:proofErr w:type="spellEnd"/>
+      <w:r>
+        <w:rPr>
+          <w:b/>
+          <w:bCs w:val="0"/>
+          <w:lang w:val="en-US"/>
+        </w:rPr>
+        <w:t xml:space="preserve"> (</w:t>
+      </w:r>
+      <w:proofErr w:type="spellStart"/>
+      <w:r>
+        <w:rPr>
+          <w:b/>
+          <w:bCs w:val="0"/>
+          <w:lang w:val="en-US"/>
+        </w:rPr>
+        <w:t>eng.</w:t>
+      </w:r>
+      <w:proofErr w:type="spellEnd"/>
+      <w:r>
+        <w:rPr>
+          <w:b/>
+          <w:bCs w:val="0"/>
+          <w:lang w:val="en-US"/>
+        </w:rPr>
+        <w:t xml:space="preserve"> </w:t>
+      </w:r>
+      <w:proofErr w:type="spellStart"/>
+      <w:r>
+        <w:rPr>
+          <w:b/>
+          <w:bCs w:val="0"/>
+        </w:rPr>
+        <w:t>Tonemapping</w:t>
+      </w:r>
+      <w:proofErr w:type="spellEnd"/>
+      <w:r>
+        <w:rPr>
+          <w:b/>
+          <w:bCs w:val="0"/>
+        </w:rPr>
+        <w:t>/</w:t>
+      </w:r>
+      <w:proofErr w:type="spellStart"/>
+      <w:r>
+        <w:rPr>
+          <w:b/>
+          <w:bCs w:val="0"/>
+        </w:rPr>
+        <w:t>Tonemapper</w:t>
+      </w:r>
+      <w:proofErr w:type="spellEnd"/>
+      <w:r>
+        <w:rPr>
+          <w:b/>
+          <w:bCs w:val="0"/>
+        </w:rPr>
+        <w:t xml:space="preserve">) </w:t>
+      </w:r>
+      <w:r>
+        <w:t xml:space="preserve">służy do mapowania </w:t>
+      </w:r>
+      <w:r>
+        <w:t xml:space="preserve">wysokiego zakresu </w:t>
+      </w:r>
+      <w:proofErr w:type="spellStart"/>
+      <w:r>
+        <w:t>kolorow</w:t>
+      </w:r>
+      <w:proofErr w:type="spellEnd"/>
+      <w:r>
+        <w:t xml:space="preserve"> (</w:t>
+      </w:r>
+      <w:proofErr w:type="spellStart"/>
+      <w:r>
+        <w:t>eng</w:t>
+      </w:r>
+      <w:proofErr w:type="spellEnd"/>
+      <w:r>
+        <w:t xml:space="preserve">. HDR – High </w:t>
+      </w:r>
+      <w:proofErr w:type="spellStart"/>
+      <w:r>
+        <w:t>Dynamic</w:t>
+      </w:r>
+      <w:proofErr w:type="spellEnd"/>
+      <w:r>
+        <w:t xml:space="preserve"> </w:t>
+      </w:r>
+      <w:proofErr w:type="spellStart"/>
+      <w:r>
+        <w:t>Range</w:t>
+      </w:r>
+      <w:proofErr w:type="spellEnd"/>
+      <w:r>
+        <w:t>) do niskiego zakresu kolorów (</w:t>
+      </w:r>
+      <w:proofErr w:type="spellStart"/>
+      <w:r>
+        <w:t>eng</w:t>
+      </w:r>
+      <w:proofErr w:type="spellEnd"/>
+      <w:r>
+        <w:t xml:space="preserve">. LDR – </w:t>
+      </w:r>
+      <w:proofErr w:type="spellStart"/>
+      <w:r>
+        <w:t>Low</w:t>
+      </w:r>
+      <w:proofErr w:type="spellEnd"/>
+      <w:r>
+        <w:t xml:space="preserve"> </w:t>
+      </w:r>
+      <w:proofErr w:type="spellStart"/>
+      <w:r>
+        <w:t>Dynamic</w:t>
+      </w:r>
+      <w:proofErr w:type="spellEnd"/>
+      <w:r>
+        <w:t xml:space="preserve"> </w:t>
+      </w:r>
+      <w:proofErr w:type="spellStart"/>
+      <w:r>
+        <w:t>Range</w:t>
+      </w:r>
+      <w:proofErr w:type="spellEnd"/>
+      <w:r>
+        <w:t>)</w:t>
+      </w:r>
+      <w:r>
+        <w:t>.</w:t>
+      </w:r>
+    </w:p>
+    <w:p>
+      <w:pPr>
+        <w:pStyle w:val="Caption"/>
         <w:jc w:val="center"/>
         <w:rPr>
           <w:highlight w:val="white"/>
         </w:rPr>
       </w:pPr>
       <w:bookmarkStart w:id="32" w:name="_Toc131927475"/>
+      <w:bookmarkStart w:id="33" w:name="_Ref131967009"/>
       <w:r>
         <w:rPr>
           <w:noProof/>
         </w:rPr>
-        <w:lastRenderedPageBreak/>
         <w:drawing>
           <wp:inline distT="0" distB="0" distL="0" distR="0" wp14:anchorId="69740A8C" wp14:editId="23C5919A">
             <wp:extent cx="5971540" cy="1313180"/>
@@ -1885,29 +3217,70 @@
         </w:drawing>
       </w:r>
       <w:r>
-        <w:rPr>
-          <w:highlight w:val="white"/>
-        </w:rPr>
-        <w:t>Rys 2.1 Przykładowy wygląd procesów graficznych potrzebnych do wygenerowania pojedynczej klatki w silniku Unreal Engine</w:t>
-      </w:r>
-      <w:r>
-        <w:rPr>
-          <w:highlight w:val="white"/>
-        </w:rPr>
+        <w:t xml:space="preserve">Rysunek </w:t>
+      </w:r>
+      <w:fldSimple w:instr=" STYLEREF 1 \s ">
+        <w:r>
+          <w:rPr>
+            <w:noProof/>
+          </w:rPr>
+          <w:t>2</w:t>
+        </w:r>
+      </w:fldSimple>
+      <w:r>
         <w:t>.</w:t>
       </w:r>
+      <w:fldSimple w:instr=" SEQ Rysunek \* ARABIC \s 1 ">
+        <w:r>
+          <w:rPr>
+            <w:noProof/>
+          </w:rPr>
+          <w:t>1</w:t>
+        </w:r>
+      </w:fldSimple>
+      <w:bookmarkEnd w:id="33"/>
+      <w:r>
+        <w:t xml:space="preserve"> </w:t>
+      </w:r>
+      <w:r>
+        <w:rPr>
+          <w:highlight w:val="white"/>
+        </w:rPr>
+        <w:t xml:space="preserve">Przykładowy wygląd procesów graficznych potrzebnych do wygenerowania pojedynczej klatki w silniku </w:t>
+      </w:r>
+      <w:proofErr w:type="spellStart"/>
+      <w:r>
+        <w:rPr>
+          <w:highlight w:val="white"/>
+        </w:rPr>
+        <w:t>Unreal</w:t>
+      </w:r>
+      <w:proofErr w:type="spellEnd"/>
+      <w:r>
+        <w:rPr>
+          <w:highlight w:val="white"/>
+        </w:rPr>
+        <w:t xml:space="preserve"> Engine</w:t>
+      </w:r>
+      <w:r>
+        <w:rPr>
+          <w:highlight w:val="white"/>
+        </w:rPr>
+        <w:t>.</w:t>
+      </w:r>
       <w:bookmarkEnd w:id="32"/>
     </w:p>
     <w:p>
       <w:pPr>
-        <w:pStyle w:val="ListParagraph"/>
+        <w:pStyle w:val="Caption"/>
         <w:jc w:val="center"/>
         <w:rPr>
           <w:noProof/>
           <w:highlight w:val="white"/>
         </w:rPr>
       </w:pPr>
-      <w:bookmarkStart w:id="33" w:name="_Toc131927476"/>
+      <w:bookmarkStart w:id="34" w:name="_Toc131927476"/>
+      <w:bookmarkStart w:id="35" w:name="_Ref131967105"/>
       <w:r>
         <w:rPr>
           <w:noProof/>
@@ -1963,33 +3336,29 @@
         </w:drawing>
       </w:r>
       <w:r>
-        <w:rPr>
-          <w:highlight w:val="white"/>
-        </w:rPr>
-        <w:t>Rys</w:t>
-      </w:r>
-      <w:r>
-        <w:rPr>
-          <w:highlight w:val="white"/>
-        </w:rPr>
-        <w:t>unek</w:t>
-      </w:r>
-      <w:r>
-        <w:rPr>
-          <w:highlight w:val="white"/>
-        </w:rPr>
-        <w:t xml:space="preserve"> 2.</w:t>
-      </w:r>
-      <w:r>
-        <w:rPr>
-          <w:highlight w:val="white"/>
-        </w:rPr>
-        <w:t>2.</w:t>
-      </w:r>
-      <w:r>
-        <w:rPr>
-          <w:highlight w:val="white"/>
-        </w:rPr>
+        <w:t xml:space="preserve">Rysunek </w:t>
+      </w:r>
+      <w:fldSimple w:instr=" STYLEREF 1 \s ">
+        <w:r>
+          <w:rPr>
+            <w:noProof/>
+          </w:rPr>
+          <w:t>2</w:t>
+        </w:r>
+      </w:fldSimple>
+      <w:r>
+        <w:t>.</w:t>
+      </w:r>
+      <w:fldSimple w:instr=" SEQ Rysunek \* ARABIC \s 1 ">
+        <w:r>
+          <w:rPr>
+            <w:noProof/>
+          </w:rPr>
+          <w:t>2</w:t>
+        </w:r>
+      </w:fldSimple>
+      <w:bookmarkEnd w:id="35"/>
+      <w:r>
         <w:t xml:space="preserve"> </w:t>
       </w:r>
       <w:r>
@@ -2002,24 +3371,29 @@
         <w:rPr>
           <w:highlight w:val="white"/>
         </w:rPr>
-        <w:t>sceny po aplikacji procesu głębokości pola widoku/sceny (eng. Depth of Field), aktualny obiekt (A), na którym skupia się gracz pozostaje w wysokiej ostrości, reszta obiektów (np. B), staje się rozmyta.</w:t>
-      </w:r>
-      <w:bookmarkEnd w:id="33"/>
-    </w:p>
-    <w:p>
-      <w:pPr>
-        <w:pStyle w:val="ListParagraph"/>
-        <w:jc w:val="center"/>
+        <w:t>sceny po aplikacji procesu głębokości pola widoku/sceny (</w:t>
+      </w:r>
+      <w:proofErr w:type="spellStart"/>
+      <w:r>
+        <w:rPr>
+          <w:highlight w:val="white"/>
+        </w:rPr>
+        <w:t>eng</w:t>
+      </w:r>
+      <w:proofErr w:type="spellEnd"/>
+      <w:r>
+        <w:rPr>
+          <w:highlight w:val="white"/>
+        </w:rPr>
+        <w:t>. Depth of Field), aktualny obiekt (A), na którym skupia się gracz pozostaje w wysokiej ostrości, reszta obiektów (np. B), staje się rozmyta.</w:t>
+      </w:r>
+      <w:bookmarkStart w:id="36" w:name="_Toc131927477"/>
+      <w:bookmarkEnd w:id="34"/>
+      <w:r>
         <w:rPr>
           <w:noProof/>
-          <w:highlight w:val="white"/>
-        </w:rPr>
-      </w:pPr>
-      <w:bookmarkStart w:id="34" w:name="_Toc131927477"/>
-      <w:r>
-        <w:rPr>
-          <w:noProof/>
-        </w:rPr>
+        </w:rPr>
+        <w:lastRenderedPageBreak/>
         <w:drawing>
           <wp:inline distT="0" distB="0" distL="0" distR="0" wp14:anchorId="2751DDE4" wp14:editId="0ABA414F">
             <wp:extent cx="5968173" cy="2602825"/>
@@ -2069,49 +3443,76 @@
           </wp:inline>
         </w:drawing>
       </w:r>
-      <w:bookmarkEnd w:id="34"/>
+      <w:bookmarkEnd w:id="36"/>
+    </w:p>
+    <w:p>
+      <w:pPr>
+        <w:pStyle w:val="Caption"/>
+        <w:jc w:val="center"/>
+      </w:pPr>
+      <w:bookmarkStart w:id="37" w:name="_Toc131927478"/>
+      <w:bookmarkStart w:id="38" w:name="_Ref131967116"/>
+      <w:r>
+        <w:t xml:space="preserve">Rysunek </w:t>
+      </w:r>
+      <w:fldSimple w:instr=" STYLEREF 1 \s ">
+        <w:r>
+          <w:rPr>
+            <w:noProof/>
+          </w:rPr>
+          <w:t>2</w:t>
+        </w:r>
+      </w:fldSimple>
+      <w:r>
+        <w:t>.</w:t>
+      </w:r>
+      <w:fldSimple w:instr=" SEQ Rysunek \* ARABIC \s 1 ">
+        <w:r>
+          <w:rPr>
+            <w:noProof/>
+          </w:rPr>
+          <w:t>3</w:t>
+        </w:r>
+      </w:fldSimple>
+      <w:bookmarkEnd w:id="38"/>
+      <w:r>
+        <w:t xml:space="preserve"> </w:t>
+      </w:r>
+      <w:r>
+        <w:rPr>
+          <w:highlight w:val="white"/>
+        </w:rPr>
+        <w:t>Wygląd krawędzi przed ich wygładzeniem metoda Anty-</w:t>
+      </w:r>
+      <w:proofErr w:type="spellStart"/>
+      <w:r>
+        <w:rPr>
+          <w:highlight w:val="white"/>
+        </w:rPr>
+        <w:t>Aliasingowa</w:t>
+      </w:r>
+      <w:proofErr w:type="spellEnd"/>
+      <w:r>
+        <w:rPr>
+          <w:highlight w:val="white"/>
+        </w:rPr>
+        <w:t>.</w:t>
+      </w:r>
+      <w:bookmarkEnd w:id="37"/>
     </w:p>
     <w:p>
       <w:pPr>
         <w:pStyle w:val="ListParagraph"/>
         <w:jc w:val="center"/>
-        <w:rPr>
-          <w:highlight w:val="white"/>
-        </w:rPr>
-      </w:pPr>
-      <w:bookmarkStart w:id="35" w:name="_Toc131927478"/>
-      <w:r>
-        <w:rPr>
-          <w:highlight w:val="white"/>
-        </w:rPr>
-        <w:t>Rys 2.</w:t>
-      </w:r>
-      <w:r>
-        <w:rPr>
-          <w:highlight w:val="white"/>
-        </w:rPr>
-        <w:t>3a. Wygląd krawędzi przed ich wygładzeniem metoda Anty-Aliasingowa.</w:t>
-      </w:r>
-      <w:bookmarkEnd w:id="35"/>
-    </w:p>
-    <w:p>
-      <w:pPr>
-        <w:pStyle w:val="ListParagraph"/>
-        <w:jc w:val="center"/>
+      </w:pPr>
+      <w:bookmarkStart w:id="39" w:name="_Toc131927479"/>
+      <w:r>
         <w:rPr>
           <w:noProof/>
-          <w:highlight w:val="white"/>
-        </w:rPr>
-      </w:pPr>
-      <w:bookmarkStart w:id="36" w:name="_Toc131927479"/>
-      <w:r>
-        <w:rPr>
-          <w:noProof/>
-        </w:rPr>
-        <w:lastRenderedPageBreak/>
+        </w:rPr>
         <w:drawing>
-          <wp:inline distT="0" distB="0" distL="0" distR="0" wp14:anchorId="26682022" wp14:editId="03A5872E">
-            <wp:extent cx="5276850" cy="5264785"/>
+          <wp:inline distT="0" distB="0" distL="0" distR="0" wp14:anchorId="26682022" wp14:editId="66F76B74">
+            <wp:extent cx="4744192" cy="4733345"/>
             <wp:effectExtent l="0" t="0" r="0" b="0"/>
             <wp:docPr id="33" name="Picture 33" descr="Chart, line chart&#10;&#10;Description automatically generated"/>
             <wp:cNvGraphicFramePr>
@@ -2142,7 +3543,7 @@
                   <pic:spPr bwMode="auto">
                     <a:xfrm>
                       <a:off x="0" y="0"/>
-                      <a:ext cx="5276850" cy="5264785"/>
+                      <a:ext cx="4756364" cy="4745489"/>
                     </a:xfrm>
                     <a:prstGeom prst="rect">
                       <a:avLst/>
@@ -2158,107 +3559,434 @@
           </wp:inline>
         </w:drawing>
       </w:r>
-      <w:bookmarkEnd w:id="36"/>
-    </w:p>
-    <w:p>
-      <w:pPr>
-        <w:pStyle w:val="ListParagraph"/>
+      <w:bookmarkStart w:id="40" w:name="_Toc131927480"/>
+      <w:bookmarkEnd w:id="39"/>
+    </w:p>
+    <w:p>
+      <w:pPr>
+        <w:pStyle w:val="Caption"/>
+      </w:pPr>
+      <w:bookmarkStart w:id="41" w:name="_Ref131967128"/>
+      <w:r>
+        <w:t xml:space="preserve">Rysunek </w:t>
+      </w:r>
+      <w:fldSimple w:instr=" STYLEREF 1 \s ">
+        <w:r>
+          <w:rPr>
+            <w:noProof/>
+          </w:rPr>
+          <w:t>2</w:t>
+        </w:r>
+      </w:fldSimple>
+      <w:r>
+        <w:t>.</w:t>
+      </w:r>
+      <w:fldSimple w:instr=" SEQ Rysunek \* ARABIC \s 1 ">
+        <w:r>
+          <w:rPr>
+            <w:noProof/>
+          </w:rPr>
+          <w:t>4</w:t>
+        </w:r>
+      </w:fldSimple>
+      <w:bookmarkEnd w:id="41"/>
+      <w:r>
+        <w:rPr>
+          <w:highlight w:val="white"/>
+        </w:rPr>
+        <w:t xml:space="preserve"> </w:t>
+      </w:r>
+      <w:r>
+        <w:rPr>
+          <w:highlight w:val="white"/>
+        </w:rPr>
+        <w:t>Wygląd krawędzi po ich wygładzeniu metodą Anty-</w:t>
+      </w:r>
+      <w:proofErr w:type="spellStart"/>
+      <w:r>
+        <w:rPr>
+          <w:highlight w:val="white"/>
+        </w:rPr>
+        <w:t>Aliasingowa</w:t>
+      </w:r>
+      <w:proofErr w:type="spellEnd"/>
+      <w:r>
+        <w:rPr>
+          <w:highlight w:val="white"/>
+        </w:rPr>
+        <w:t>.</w:t>
+      </w:r>
+      <w:bookmarkEnd w:id="40"/>
+    </w:p>
+    <w:p>
+      <w:r>
+        <w:rPr>
+          <w:noProof/>
+        </w:rPr>
+        <w:lastRenderedPageBreak/>
+        <w:drawing>
+          <wp:inline distT="0" distB="0" distL="0" distR="0" wp14:anchorId="692CA832" wp14:editId="1B160A3E">
+            <wp:extent cx="5949950" cy="4775200"/>
+            <wp:effectExtent l="0" t="0" r="0" b="6350"/>
+            <wp:docPr id="9" name="Picture 9" descr="A picture containing indoor, music&#10;&#10;Description automatically generated"/>
+            <wp:cNvGraphicFramePr>
+              <a:graphicFrameLocks xmlns:a="http://schemas.openxmlformats.org/drawingml/2006/main" noChangeAspect="1"/>
+            </wp:cNvGraphicFramePr>
+            <a:graphic xmlns:a="http://schemas.openxmlformats.org/drawingml/2006/main">
+              <a:graphicData uri="http://schemas.openxmlformats.org/drawingml/2006/picture">
+                <pic:pic xmlns:pic="http://schemas.openxmlformats.org/drawingml/2006/picture">
+                  <pic:nvPicPr>
+                    <pic:cNvPr id="9" name="Picture 9" descr="A picture containing indoor, music&#10;&#10;Description automatically generated"/>
+                    <pic:cNvPicPr>
+                      <a:picLocks noChangeAspect="1" noChangeArrowheads="1"/>
+                    </pic:cNvPicPr>
+                  </pic:nvPicPr>
+                  <pic:blipFill>
+                    <a:blip r:embed="rId13">
+                      <a:extLst>
+                        <a:ext uri="{28A0092B-C50C-407E-A947-70E740481C1C}">
+                          <a14:useLocalDpi xmlns:a14="http://schemas.microsoft.com/office/drawing/2010/main" val="0"/>
+                        </a:ext>
+                      </a:extLst>
+                    </a:blip>
+                    <a:srcRect/>
+                    <a:stretch>
+                      <a:fillRect/>
+                    </a:stretch>
+                  </pic:blipFill>
+                  <pic:spPr bwMode="auto">
+                    <a:xfrm>
+                      <a:off x="0" y="0"/>
+                      <a:ext cx="5949950" cy="4775200"/>
+                    </a:xfrm>
+                    <a:prstGeom prst="rect">
+                      <a:avLst/>
+                    </a:prstGeom>
+                    <a:noFill/>
+                    <a:ln>
+                      <a:noFill/>
+                    </a:ln>
+                  </pic:spPr>
+                </pic:pic>
+              </a:graphicData>
+            </a:graphic>
+          </wp:inline>
+        </w:drawing>
+      </w:r>
+    </w:p>
+    <w:p>
+      <w:pPr>
+        <w:pStyle w:val="Caption"/>
         <w:jc w:val="center"/>
-        <w:rPr>
-          <w:highlight w:val="white"/>
-        </w:rPr>
-      </w:pPr>
-      <w:bookmarkStart w:id="37" w:name="_Toc131927480"/>
-      <w:r>
-        <w:rPr>
-          <w:highlight w:val="white"/>
-        </w:rPr>
-        <w:t>Rys 2.</w:t>
-      </w:r>
-      <w:r>
-        <w:rPr>
-          <w:highlight w:val="white"/>
-        </w:rPr>
-        <w:t>3b. Wygląd krawędzi po ich wygładzeniu metodą Anty-Aliasingowa.</w:t>
-      </w:r>
-      <w:bookmarkEnd w:id="37"/>
-    </w:p>
-    <w:p>
-      <w:pPr>
-        <w:pStyle w:val="ListParagraph"/>
+      </w:pPr>
+      <w:bookmarkStart w:id="42" w:name="_Ref131967305"/>
+      <w:r>
+        <w:t xml:space="preserve">Rysunek </w:t>
+      </w:r>
+      <w:fldSimple w:instr=" STYLEREF 1 \s ">
+        <w:r>
+          <w:rPr>
+            <w:noProof/>
+          </w:rPr>
+          <w:t>2</w:t>
+        </w:r>
+      </w:fldSimple>
+      <w:r>
+        <w:t>.</w:t>
+      </w:r>
+      <w:fldSimple w:instr=" SEQ Rysunek \* ARABIC \s 1 ">
+        <w:r>
+          <w:rPr>
+            <w:noProof/>
+          </w:rPr>
+          <w:t>5</w:t>
+        </w:r>
+      </w:fldSimple>
+      <w:bookmarkEnd w:id="42"/>
+      <w:r>
+        <w:t xml:space="preserve"> Ramka po aplikacji efektu rozmycia</w:t>
+      </w:r>
+      <w:r>
+        <w:t xml:space="preserve"> zależnego od ruchu kamery</w:t>
+      </w:r>
+      <w:r>
+        <w:t>.</w:t>
+      </w:r>
+    </w:p>
+    <w:p>
+      <w:pPr>
+        <w:rPr>
+          <w:highlight w:val="white"/>
+        </w:rPr>
+      </w:pPr>
+      <w:r>
+        <w:rPr>
+          <w:noProof/>
+        </w:rPr>
+        <mc:AlternateContent>
+          <mc:Choice Requires="wpi">
+            <w:drawing>
+              <wp:anchor distT="0" distB="0" distL="114300" distR="114300" simplePos="0" relativeHeight="251664384" behindDoc="0" locked="0" layoutInCell="1" allowOverlap="1" wp14:anchorId="080CD45A" wp14:editId="21110068">
+                <wp:simplePos x="0" y="0"/>
+                <wp:positionH relativeFrom="column">
+                  <wp:posOffset>3065780</wp:posOffset>
+                </wp:positionH>
+                <wp:positionV relativeFrom="paragraph">
+                  <wp:posOffset>71120</wp:posOffset>
+                </wp:positionV>
+                <wp:extent cx="201695" cy="240030"/>
+                <wp:effectExtent l="38100" t="57150" r="8255" b="45720"/>
+                <wp:wrapNone/>
+                <wp:docPr id="20" name="Ink 20"/>
+                <wp:cNvGraphicFramePr/>
+                <a:graphic xmlns:a="http://schemas.openxmlformats.org/drawingml/2006/main">
+                  <a:graphicData uri="http://schemas.microsoft.com/office/word/2010/wordprocessingInk">
+                    <w14:contentPart bwMode="auto" r:id="rId14">
+                      <w14:nvContentPartPr>
+                        <w14:cNvContentPartPr/>
+                      </w14:nvContentPartPr>
+                      <w14:xfrm>
+                        <a:off x="0" y="0"/>
+                        <a:ext cx="201695" cy="240030"/>
+                      </w14:xfrm>
+                    </w14:contentPart>
+                  </a:graphicData>
+                </a:graphic>
+              </wp:anchor>
+            </w:drawing>
+          </mc:Choice>
+          <mc:Fallback>
+            <w:pict>
+              <v:shapetype w14:anchorId="137B3C6F" id="_x0000_t75" coordsize="21600,21600" o:spt="75" o:preferrelative="t" path="m@4@5l@4@11@9@11@9@5xe" filled="f" stroked="f">
+                <v:stroke joinstyle="miter"/>
+                <v:formulas>
+                  <v:f eqn="if lineDrawn pixelLineWidth 0"/>
+                  <v:f eqn="sum @0 1 0"/>
+                  <v:f eqn="sum 0 0 @1"/>
+                  <v:f eqn="prod @2 1 2"/>
+                  <v:f eqn="prod @3 21600 pixelWidth"/>
+                  <v:f eqn="prod @3 21600 pixelHeight"/>
+                  <v:f eqn="sum @0 0 1"/>
+                  <v:f eqn="prod @6 1 2"/>
+                  <v:f eqn="prod @7 21600 pixelWidth"/>
+                  <v:f eqn="sum @8 21600 0"/>
+                  <v:f eqn="prod @7 21600 pixelHeight"/>
+                  <v:f eqn="sum @10 21600 0"/>
+                </v:formulas>
+                <v:path o:extrusionok="f" gradientshapeok="t" o:connecttype="rect"/>
+                <o:lock v:ext="edit" aspectratio="t"/>
+              </v:shapetype>
+              <v:shape id="Ink 20" o:spid="_x0000_s1026" type="#_x0000_t75" style="position:absolute;margin-left:240.7pt;margin-top:4.9pt;width:17.3pt;height:20.3pt;z-index:251664384;visibility:visible;mso-wrap-style:square;mso-wrap-distance-left:9pt;mso-wrap-distance-top:0;mso-wrap-distance-right:9pt;mso-wrap-distance-bottom:0;mso-position-horizontal:absolute;mso-position-horizontal-relative:text;mso-position-vertical:absolute;mso-position-vertical-relative:text" o:gfxdata="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">
+                <v:imagedata r:id="rId15" o:title=""/>
+              </v:shape>
+            </w:pict>
+          </mc:Fallback>
+        </mc:AlternateContent>
+      </w:r>
+      <w:r>
+        <w:rPr>
+          <w:noProof/>
+        </w:rPr>
+        <mc:AlternateContent>
+          <mc:Choice Requires="wpi">
+            <w:drawing>
+              <wp:anchor distT="0" distB="0" distL="114300" distR="114300" simplePos="0" relativeHeight="251661312" behindDoc="0" locked="0" layoutInCell="1" allowOverlap="1" wp14:anchorId="3C49CB97" wp14:editId="0F21E6D0">
+                <wp:simplePos x="0" y="0"/>
+                <wp:positionH relativeFrom="column">
+                  <wp:posOffset>137795</wp:posOffset>
+                </wp:positionH>
+                <wp:positionV relativeFrom="paragraph">
+                  <wp:posOffset>88265</wp:posOffset>
+                </wp:positionV>
+                <wp:extent cx="210820" cy="219075"/>
+                <wp:effectExtent l="38100" t="38100" r="55880" b="47625"/>
+                <wp:wrapNone/>
+                <wp:docPr id="17" name="Ink 17"/>
+                <wp:cNvGraphicFramePr/>
+                <a:graphic xmlns:a="http://schemas.openxmlformats.org/drawingml/2006/main">
+                  <a:graphicData uri="http://schemas.microsoft.com/office/word/2010/wordprocessingInk">
+                    <w14:contentPart bwMode="auto" r:id="rId16">
+                      <w14:nvContentPartPr>
+                        <w14:cNvContentPartPr/>
+                      </w14:nvContentPartPr>
+                      <w14:xfrm>
+                        <a:off x="0" y="0"/>
+                        <a:ext cx="210820" cy="219075"/>
+                      </w14:xfrm>
+                    </w14:contentPart>
+                  </a:graphicData>
+                </a:graphic>
+              </wp:anchor>
+            </w:drawing>
+          </mc:Choice>
+          <mc:Fallback>
+            <w:pict>
+              <v:shape w14:anchorId="22908AF5" id="Ink 17" o:spid="_x0000_s1026" type="#_x0000_t75" style="position:absolute;margin-left:10.15pt;margin-top:6.25pt;width:18pt;height:18.65pt;z-index:251661312;visibility:visible;mso-wrap-style:square;mso-wrap-distance-left:9pt;mso-wrap-distance-top:0;mso-wrap-distance-right:9pt;mso-wrap-distance-bottom:0;mso-position-horizontal:absolute;mso-position-horizontal-relative:text;mso-position-vertical:absolute;mso-position-vertical-relative:text" o:gfxdata="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">
+                <v:imagedata r:id="rId17" o:title=""/>
+              </v:shape>
+            </w:pict>
+          </mc:Fallback>
+        </mc:AlternateContent>
+      </w:r>
+      <w:r>
+        <w:rPr>
+          <w:noProof/>
+        </w:rPr>
+        <w:drawing>
+          <wp:inline distT="0" distB="0" distL="0" distR="0" wp14:anchorId="0D9730B9" wp14:editId="22A064A6">
+            <wp:extent cx="2863850" cy="1276282"/>
+            <wp:effectExtent l="0" t="0" r="0" b="635"/>
+            <wp:docPr id="13" name="Picture 13" descr="Bloom Intensity - 0"/>
+            <wp:cNvGraphicFramePr>
+              <a:graphicFrameLocks xmlns:a="http://schemas.openxmlformats.org/drawingml/2006/main" noChangeAspect="1"/>
+            </wp:cNvGraphicFramePr>
+            <a:graphic xmlns:a="http://schemas.openxmlformats.org/drawingml/2006/main">
+              <a:graphicData uri="http://schemas.openxmlformats.org/drawingml/2006/picture">
+                <pic:pic xmlns:pic="http://schemas.openxmlformats.org/drawingml/2006/picture">
+                  <pic:nvPicPr>
+                    <pic:cNvPr id="0" name="Picture 18" descr="Bloom Intensity - 0"/>
+                    <pic:cNvPicPr>
+                      <a:picLocks noChangeAspect="1" noChangeArrowheads="1"/>
+                    </pic:cNvPicPr>
+                  </pic:nvPicPr>
+                  <pic:blipFill>
+                    <a:blip r:embed="rId18">
+                      <a:extLst>
+                        <a:ext uri="{28A0092B-C50C-407E-A947-70E740481C1C}">
+                          <a14:useLocalDpi xmlns:a14="http://schemas.microsoft.com/office/drawing/2010/main" val="0"/>
+                        </a:ext>
+                      </a:extLst>
+                    </a:blip>
+                    <a:srcRect/>
+                    <a:stretch>
+                      <a:fillRect/>
+                    </a:stretch>
+                  </pic:blipFill>
+                  <pic:spPr bwMode="auto">
+                    <a:xfrm>
+                      <a:off x="0" y="0"/>
+                      <a:ext cx="2884905" cy="1285665"/>
+                    </a:xfrm>
+                    <a:prstGeom prst="rect">
+                      <a:avLst/>
+                    </a:prstGeom>
+                    <a:noFill/>
+                    <a:ln>
+                      <a:noFill/>
+                    </a:ln>
+                  </pic:spPr>
+                </pic:pic>
+              </a:graphicData>
+            </a:graphic>
+          </wp:inline>
+        </w:drawing>
+      </w:r>
+      <w:r>
+        <w:rPr>
+          <w:noProof/>
+        </w:rPr>
+        <w:drawing>
+          <wp:inline distT="0" distB="0" distL="0" distR="0" wp14:anchorId="03AE012A" wp14:editId="7E41F8C9">
+            <wp:extent cx="2863850" cy="1276281"/>
+            <wp:effectExtent l="0" t="0" r="0" b="635"/>
+            <wp:docPr id="14" name="Picture 14" descr="Bloom Intensity - 1"/>
+            <wp:cNvGraphicFramePr>
+              <a:graphicFrameLocks xmlns:a="http://schemas.openxmlformats.org/drawingml/2006/main" noChangeAspect="1"/>
+            </wp:cNvGraphicFramePr>
+            <a:graphic xmlns:a="http://schemas.openxmlformats.org/drawingml/2006/main">
+              <a:graphicData uri="http://schemas.openxmlformats.org/drawingml/2006/picture">
+                <pic:pic xmlns:pic="http://schemas.openxmlformats.org/drawingml/2006/picture">
+                  <pic:nvPicPr>
+                    <pic:cNvPr id="0" name="Picture 20" descr="Bloom Intensity - 1"/>
+                    <pic:cNvPicPr>
+                      <a:picLocks noChangeAspect="1" noChangeArrowheads="1"/>
+                    </pic:cNvPicPr>
+                  </pic:nvPicPr>
+                  <pic:blipFill>
+                    <a:blip r:embed="rId19">
+                      <a:extLst>
+                        <a:ext uri="{28A0092B-C50C-407E-A947-70E740481C1C}">
+                          <a14:useLocalDpi xmlns:a14="http://schemas.microsoft.com/office/drawing/2010/main" val="0"/>
+                        </a:ext>
+                      </a:extLst>
+                    </a:blip>
+                    <a:srcRect/>
+                    <a:stretch>
+                      <a:fillRect/>
+                    </a:stretch>
+                  </pic:blipFill>
+                  <pic:spPr bwMode="auto">
+                    <a:xfrm>
+                      <a:off x="0" y="0"/>
+                      <a:ext cx="2892174" cy="1288904"/>
+                    </a:xfrm>
+                    <a:prstGeom prst="rect">
+                      <a:avLst/>
+                    </a:prstGeom>
+                    <a:noFill/>
+                    <a:ln>
+                      <a:noFill/>
+                    </a:ln>
+                  </pic:spPr>
+                </pic:pic>
+              </a:graphicData>
+            </a:graphic>
+          </wp:inline>
+        </w:drawing>
+      </w:r>
+    </w:p>
+    <w:p>
+      <w:pPr>
+        <w:pStyle w:val="Caption"/>
         <w:jc w:val="center"/>
         <w:rPr>
           <w:highlight w:val="white"/>
         </w:rPr>
       </w:pPr>
-    </w:p>
-    <w:p>
-      <w:pPr>
-        <w:pStyle w:val="ListParagraph"/>
-        <w:jc w:val="center"/>
-        <w:rPr>
-          <w:highlight w:val="white"/>
-        </w:rPr>
-      </w:pPr>
-    </w:p>
-    <w:p>
-      <w:pPr>
-        <w:pStyle w:val="ListParagraph"/>
-        <w:jc w:val="center"/>
-        <w:rPr>
-          <w:highlight w:val="white"/>
-        </w:rPr>
-      </w:pPr>
-    </w:p>
-    <w:p>
-      <w:pPr>
-        <w:pStyle w:val="ListParagraph"/>
-        <w:jc w:val="center"/>
-        <w:rPr>
-          <w:highlight w:val="white"/>
-        </w:rPr>
-      </w:pPr>
-    </w:p>
-    <w:p>
-      <w:pPr>
-        <w:pStyle w:val="ListParagraph"/>
-        <w:jc w:val="center"/>
-        <w:rPr>
-          <w:highlight w:val="white"/>
-        </w:rPr>
-      </w:pPr>
-    </w:p>
-    <w:p>
-      <w:pPr>
-        <w:pStyle w:val="ListParagraph"/>
-        <w:jc w:val="center"/>
-        <w:rPr>
-          <w:highlight w:val="white"/>
-        </w:rPr>
-      </w:pPr>
-    </w:p>
-    <w:p>
-      <w:pPr>
-        <w:pStyle w:val="ListParagraph"/>
-        <w:jc w:val="center"/>
-        <w:rPr>
-          <w:highlight w:val="white"/>
-        </w:rPr>
-      </w:pPr>
-    </w:p>
-    <w:p>
-      <w:pPr>
-        <w:pStyle w:val="ListParagraph"/>
-        <w:jc w:val="center"/>
-        <w:rPr>
-          <w:highlight w:val="white"/>
-        </w:rPr>
-      </w:pPr>
-    </w:p>
-    <w:p>
-      <w:pPr>
-        <w:pStyle w:val="ListParagraph"/>
-        <w:jc w:val="center"/>
+      <w:bookmarkStart w:id="43" w:name="_Ref131967953"/>
+      <w:r>
+        <w:t xml:space="preserve">Rysunek </w:t>
+      </w:r>
+      <w:fldSimple w:instr=" STYLEREF 1 \s ">
+        <w:r>
+          <w:rPr>
+            <w:noProof/>
+          </w:rPr>
+          <w:t>2</w:t>
+        </w:r>
+      </w:fldSimple>
+      <w:r>
+        <w:t>.</w:t>
+      </w:r>
+      <w:fldSimple w:instr=" SEQ Rysunek \* ARABIC \s 1 ">
+        <w:r>
+          <w:rPr>
+            <w:noProof/>
+          </w:rPr>
+          <w:t>6</w:t>
+        </w:r>
+      </w:fldSimple>
+      <w:bookmarkEnd w:id="43"/>
+      <w:r>
+        <w:t xml:space="preserve"> Obrazek A przedstawia scenę przed efektem rozmycia światła, a obrazek B tuz po jego zastosowaniu.</w:t>
+      </w:r>
+    </w:p>
+    <w:p>
+      <w:pPr>
+        <w:rPr>
+          <w:highlight w:val="white"/>
+        </w:rPr>
+      </w:pPr>
+    </w:p>
+    <w:p>
+      <w:pPr>
+        <w:rPr>
+          <w:highlight w:val="white"/>
+        </w:rPr>
+      </w:pPr>
+    </w:p>
+    <w:p>
+      <w:pPr>
         <w:rPr>
           <w:highlight w:val="white"/>
         </w:rPr>
@@ -2268,7 +3996,7 @@
       <w:pPr>
         <w:pStyle w:val="Heading2"/>
       </w:pPr>
-      <w:bookmarkStart w:id="38" w:name="_Toc131927770"/>
+      <w:bookmarkStart w:id="44" w:name="_Toc131968166"/>
       <w:r>
         <w:lastRenderedPageBreak/>
         <w:t>Przygotowanie</w:t>
@@ -2276,48 +4004,48 @@
       <w:r>
         <w:t xml:space="preserve"> silnika do generowania danych</w:t>
       </w:r>
-      <w:bookmarkEnd w:id="38"/>
-    </w:p>
-    <w:p>
-      <w:bookmarkStart w:id="39" w:name="_Toc131927482"/>
+      <w:bookmarkEnd w:id="44"/>
+    </w:p>
+    <w:p>
+      <w:bookmarkStart w:id="45" w:name="_Toc131927482"/>
       <w:r>
         <w:t>ADASDDDDADASD</w:t>
       </w:r>
-      <w:bookmarkEnd w:id="39"/>
+      <w:bookmarkEnd w:id="45"/>
     </w:p>
     <w:p>
       <w:pPr>
         <w:pStyle w:val="Heading2"/>
       </w:pPr>
-      <w:bookmarkStart w:id="40" w:name="_Toc131927771"/>
+      <w:bookmarkStart w:id="46" w:name="_Toc131968167"/>
       <w:r>
         <w:t>Przygotowanie projektu do generowania danych</w:t>
       </w:r>
-      <w:bookmarkEnd w:id="40"/>
-    </w:p>
-    <w:p>
-      <w:bookmarkStart w:id="41" w:name="_Toc131927484"/>
+      <w:bookmarkEnd w:id="46"/>
+    </w:p>
+    <w:p>
+      <w:bookmarkStart w:id="47" w:name="_Toc131927484"/>
       <w:r>
         <w:t>DADASDASDADADAD</w:t>
       </w:r>
-      <w:bookmarkEnd w:id="41"/>
+      <w:bookmarkEnd w:id="47"/>
     </w:p>
     <w:p>
       <w:pPr>
         <w:pStyle w:val="Heading2"/>
       </w:pPr>
-      <w:bookmarkStart w:id="42" w:name="_Toc131927772"/>
+      <w:bookmarkStart w:id="48" w:name="_Toc131968168"/>
       <w:r>
         <w:t>Normalizacja danych</w:t>
       </w:r>
-      <w:bookmarkEnd w:id="42"/>
-    </w:p>
-    <w:p>
-      <w:bookmarkStart w:id="43" w:name="_Toc131927486"/>
+      <w:bookmarkEnd w:id="48"/>
+    </w:p>
+    <w:p>
+      <w:bookmarkStart w:id="49" w:name="_Toc131927486"/>
       <w:r>
         <w:t>ASDADASDADASD</w:t>
       </w:r>
-      <w:bookmarkEnd w:id="43"/>
+      <w:bookmarkEnd w:id="49"/>
     </w:p>
     <w:p/>
     <w:p/>
@@ -2326,48 +4054,48 @@
       <w:pPr>
         <w:pStyle w:val="Heading1"/>
       </w:pPr>
-      <w:bookmarkStart w:id="44" w:name="_Toc131879517"/>
-      <w:bookmarkStart w:id="45" w:name="_Toc131927256"/>
-      <w:bookmarkStart w:id="46" w:name="_Toc131927773"/>
+      <w:bookmarkStart w:id="50" w:name="_Toc131879517"/>
+      <w:bookmarkStart w:id="51" w:name="_Toc131927256"/>
+      <w:bookmarkStart w:id="52" w:name="_Toc131968169"/>
       <w:r>
         <w:t>Podsumowanie i bibliografia</w:t>
-      </w:r>
-      <w:bookmarkEnd w:id="44"/>
-      <w:bookmarkEnd w:id="45"/>
-      <w:bookmarkEnd w:id="46"/>
-    </w:p>
-    <w:p>
-      <w:pPr>
-        <w:pStyle w:val="Heading2"/>
-      </w:pPr>
-      <w:bookmarkStart w:id="47" w:name="_Toc131879518"/>
-      <w:bookmarkStart w:id="48" w:name="_Toc131927774"/>
-      <w:r>
-        <w:t>Podsumowanie</w:t>
-      </w:r>
-      <w:bookmarkEnd w:id="47"/>
-      <w:bookmarkEnd w:id="48"/>
-    </w:p>
-    <w:p>
-      <w:bookmarkStart w:id="49" w:name="_Toc131927489"/>
-      <w:r>
-        <w:t>ADDDASD</w:t>
-      </w:r>
-      <w:bookmarkEnd w:id="49"/>
-    </w:p>
-    <w:p>
-      <w:pPr>
-        <w:pStyle w:val="Heading2"/>
-      </w:pPr>
-      <w:bookmarkStart w:id="50" w:name="_Toc131879519"/>
-      <w:bookmarkStart w:id="51" w:name="_Toc131927775"/>
-      <w:r>
-        <w:t>Bibliografia</w:t>
       </w:r>
       <w:bookmarkEnd w:id="50"/>
       <w:bookmarkEnd w:id="51"/>
-    </w:p>
-    <w:bookmarkStart w:id="52" w:name="_Toc131927491" w:displacedByCustomXml="next"/>
+      <w:bookmarkEnd w:id="52"/>
+    </w:p>
+    <w:p>
+      <w:pPr>
+        <w:pStyle w:val="Heading2"/>
+      </w:pPr>
+      <w:bookmarkStart w:id="53" w:name="_Toc131879518"/>
+      <w:bookmarkStart w:id="54" w:name="_Toc131968170"/>
+      <w:r>
+        <w:t>Podsumowanie</w:t>
+      </w:r>
+      <w:bookmarkEnd w:id="53"/>
+      <w:bookmarkEnd w:id="54"/>
+    </w:p>
+    <w:p>
+      <w:bookmarkStart w:id="55" w:name="_Toc131927489"/>
+      <w:r>
+        <w:t>ADDDASD</w:t>
+      </w:r>
+      <w:bookmarkEnd w:id="55"/>
+    </w:p>
+    <w:p>
+      <w:pPr>
+        <w:pStyle w:val="Heading2"/>
+      </w:pPr>
+      <w:bookmarkStart w:id="56" w:name="_Toc131879519"/>
+      <w:bookmarkStart w:id="57" w:name="_Toc131968171"/>
+      <w:r>
+        <w:t>Bibliografia</w:t>
+      </w:r>
+      <w:bookmarkEnd w:id="56"/>
+      <w:bookmarkEnd w:id="57"/>
+    </w:p>
+    <w:bookmarkStart w:id="58" w:name="_Toc131927491" w:displacedByCustomXml="next"/>
     <w:sdt>
       <w:sdtPr>
         <w:tag w:val="MENDELEY_BIBLIOGRAPHY"/>
@@ -2394,9 +4122,37 @@
               <w:lang w:val="en-US"/>
             </w:rPr>
             <w:tab/>
-            <w:t>O. Ronneberger, P. Fischer, and T. Brox, “U-net: Convolutional networks for biomedical image segmentation,” in Lecture Notes in Computer Science (including subseries Lecture Notes in Artificial Intelligence and Lecture Notes in Bioinformatics), 2015. doi: 10.1007/978-3-319-24574-4_28.</w:t>
+            <w:t xml:space="preserve">O. </w:t>
           </w:r>
-          <w:bookmarkEnd w:id="52"/>
+          <w:proofErr w:type="spellStart"/>
+          <w:r>
+            <w:rPr>
+              <w:lang w:val="en-US"/>
+            </w:rPr>
+            <w:t>Ronneberger</w:t>
+          </w:r>
+          <w:proofErr w:type="spellEnd"/>
+          <w:r>
+            <w:rPr>
+              <w:lang w:val="en-US"/>
+            </w:rPr>
+            <w:t xml:space="preserve">, P. Fischer, and T. Brox, “U-net: Convolutional networks for biomedical image segmentation,” in Lecture Notes in Computer Science (including subseries Lecture Notes in Artificial Intelligence and Lecture Notes in Bioinformatics), 2015. </w:t>
+          </w:r>
+          <w:proofErr w:type="spellStart"/>
+          <w:r>
+            <w:rPr>
+              <w:lang w:val="en-US"/>
+            </w:rPr>
+            <w:t>doi</w:t>
+          </w:r>
+          <w:proofErr w:type="spellEnd"/>
+          <w:r>
+            <w:rPr>
+              <w:lang w:val="en-US"/>
+            </w:rPr>
+            <w:t>: 10.1007/978-3-319-24574-4_28.</w:t>
+          </w:r>
+          <w:bookmarkEnd w:id="58"/>
         </w:p>
         <w:p>
           <w:pPr>
@@ -2404,7 +4160,7 @@
               <w:lang w:val="en-US"/>
             </w:rPr>
           </w:pPr>
-          <w:bookmarkStart w:id="53" w:name="_Toc131927492"/>
+          <w:bookmarkStart w:id="59" w:name="_Toc131927492"/>
           <w:r>
             <w:rPr>
               <w:lang w:val="en-US"/>
@@ -2418,7 +4174,7 @@
             <w:tab/>
             <w:t>L. Yang, S. Liu, and M. Salvi, “Number 2 STAR-State of The Art Report,” 2020. [Online]. Available: http://onlinelibrary.wiley.com.Thisarticlemaybeusedfornon-commercialpurposesinaccordancewiththeWileySelf-ArchivingPolicy[http://olabout.wiley.com/WileyCDA/Section/id-820227.html].</w:t>
           </w:r>
-          <w:bookmarkEnd w:id="53"/>
+          <w:bookmarkEnd w:id="59"/>
         </w:p>
         <w:p>
           <w:r>
@@ -2431,7 +4187,7 @@
       </w:sdtContent>
     </w:sdt>
     <w:sectPr>
-      <w:footerReference w:type="default" r:id="rId13"/>
+      <w:footerReference w:type="default" r:id="rId20"/>
       <w:pgSz w:w="12240" w:h="15840"/>
       <w:pgMar w:top="1418" w:right="1418" w:bottom="1418" w:left="1418" w:header="0" w:footer="0" w:gutter="0"/>
       <w:cols w:space="720"/>
@@ -3827,6 +5583,25 @@
       <w:ind w:left="1920"/>
     </w:pPr>
   </w:style>
+  <w:style w:type="paragraph" w:styleId="Caption">
+    <w:name w:val="caption"/>
+    <w:basedOn w:val="Normal"/>
+    <w:next w:val="Normal"/>
+    <w:uiPriority w:val="35"/>
+    <w:unhideWhenUsed/>
+    <w:qFormat/>
+    <w:rsid w:val="00D66B99"/>
+    <w:pPr>
+      <w:spacing w:line="240" w:lineRule="auto"/>
+    </w:pPr>
+    <w:rPr>
+      <w:i/>
+      <w:iCs/>
+      <w:color w:val="44546A" w:themeColor="text2"/>
+      <w:sz w:val="18"/>
+      <w:szCs w:val="18"/>
+    </w:rPr>
+  </w:style>
 </w:styles>
 </file>
 
@@ -3975,7 +5750,9 @@
   <w:rsids>
     <w:rsidRoot w:val="0019267C"/>
     <w:rsid w:val="0019267C"/>
+    <w:rsid w:val="006400B8"/>
     <w:rsid w:val="00794BFF"/>
+    <w:rsid w:val="007F0415"/>
     <w:rsid w:val="009322D1"/>
     <w:rsid w:val="00A7310D"/>
     <w:rsid w:val="00BB43A3"/>
@@ -4443,10 +6220,6 @@
     <w:name w:val="6AD992D09CB1408EB9159080BB9A27FD"/>
     <w:rsid w:val="0019267C"/>
   </w:style>
-  <w:style w:type="paragraph" w:customStyle="1" w:styleId="13A21BB410DC4496A45AE904F0BA4823">
-    <w:name w:val="13A21BB410DC4496A45AE904F0BA4823"/>
-    <w:rsid w:val="0019267C"/>
-  </w:style>
   <w:style w:type="paragraph" w:customStyle="1" w:styleId="3F162A11BF074A949E53288A0FD9FAD7">
     <w:name w:val="3F162A11BF074A949E53288A0FD9FAD7"/>
     <w:rsid w:val="0019267C"/>
@@ -4463,6 +6236,64 @@
   <w:optimizeForBrowser/>
   <w:allowPNG/>
 </w:webSettings>
+</file>
+
+<file path=word/ink/ink1.xml><?xml version="1.0" encoding="utf-8"?>
+<inkml:ink xmlns:inkml="http://www.w3.org/2003/InkML">
+  <inkml:definitions>
+    <inkml:context xml:id="ctx0">
+      <inkml:inkSource xml:id="inkSrc0">
+        <inkml:traceFormat>
+          <inkml:channel name="X" type="integer" min="-2.14748E9" max="2.14748E9" units="cm"/>
+          <inkml:channel name="Y" type="integer" min="-2.14748E9" max="2.14748E9" units="cm"/>
+          <inkml:channel name="F" type="integer" max="32767" units="dev"/>
+        </inkml:traceFormat>
+        <inkml:channelProperties>
+          <inkml:channelProperty channel="X" name="resolution" value="1000" units="1/cm"/>
+          <inkml:channelProperty channel="Y" name="resolution" value="1000" units="1/cm"/>
+          <inkml:channelProperty channel="F" name="resolution" value="0" units="1/dev"/>
+        </inkml:channelProperties>
+      </inkml:inkSource>
+      <inkml:timestamp xml:id="ts0" timeString="2023-04-09T19:24:56.791"/>
+    </inkml:context>
+    <inkml:brush xml:id="br0">
+      <inkml:brushProperty name="width" value="0.05" units="cm"/>
+      <inkml:brushProperty name="height" value="0.05" units="cm"/>
+      <inkml:brushProperty name="color" value="#E71224"/>
+    </inkml:brush>
+  </inkml:definitions>
+  <inkml:trace contextRef="#ctx0" brushRef="#br0">0 6 24575,'2'0'0,"-1"0"0,1 1 0,-1-1 0,1 1 0,0-1 0,-1 1 0,1 0 0,-1 0 0,0 0 0,1 0 0,-1 0 0,0 0 0,0 0 0,1 0 0,-1 1 0,0-1 0,0 0 0,0 1 0,0-1 0,-1 0 0,2 4 0,16 38 0,-13-30 0,7 20 0,-2 1 0,-1 1 0,-2 0 0,3 45 0,6 35 0,-8-62 0,-4-27 0,1 44 0,-6-63 0,1 0 0,1 0 0,-1 0 0,1 0 0,0 0 0,1 0 0,-1-1 0,1 1 0,1 0 0,-1-1 0,1 1 0,7 10 0,-9-17 0,-1 0 0,0 0 0,0 0 0,1 0 0,-1 0 0,0 0 0,0 0 0,1 0 0,-1 0 0,0 0 0,1 0 0,-1-1 0,0 1 0,0 0 0,1 0 0,-1 0 0,0 0 0,0-1 0,0 1 0,1 0 0,-1 0 0,0 0 0,0-1 0,0 1 0,0 0 0,1 0 0,-1-1 0,0 1 0,0 0 0,0 0 0,0-1 0,0 1 0,0 0 0,0-1 0,0 1 0,0 0 0,0 0 0,0-1 0,0 1 0,0 0 0,0 0 0,0-1 0,0 1 0,0 0 0,0-1 0,0 1 0,0 0 0,-1 0 0,1-1 0,0 1 0,0 0 0,-1-19 0,-11-50-1365,10 54-5461</inkml:trace>
+  <inkml:trace contextRef="#ctx0" brushRef="#br0" timeOffset="1953.6">65 55 24575,'1'-1'0,"-1"0"0,1 0 0,0 0 0,0 0 0,0 0 0,0 0 0,0 0 0,0 0 0,0 0 0,0 0 0,0 0 0,0 0 0,0 1 0,0-1 0,0 1 0,1-1 0,-1 0 0,0 1 0,3-1 0,33-10 0,-30 9 0,12-4 0,0 1 0,0 1 0,0 0 0,0 2 0,1 0 0,-1 1 0,1 1 0,-1 1 0,0 0 0,36 9 0,-48-7 0,1 0 0,-1 1 0,0 1 0,0-1 0,0 1 0,-1 0 0,0 0 0,0 1 0,0 0 0,-1 0 0,1 0 0,-2 1 0,8 11 0,-9-13 0,0 1 0,0-1 0,0 1 0,-1 0 0,1 0 0,-2 0 0,1 0 0,-1 0 0,1 1 0,-2-1 0,1 0 0,-1 1 0,0-1 0,0 1 0,-1-1 0,0 0 0,-2 12 0,1-13 0,0-1 0,-1 1 0,1-1 0,-1 0 0,0 1 0,0-1 0,0-1 0,0 1 0,-1 0 0,1-1 0,-1 0 0,0 0 0,0 0 0,0 0 0,-1 0 0,-7 2 0,-5 2 0,0-1 0,-1-1 0,-23 4 0,25-6 0,1 1 0,-1 0 0,-27 11 0,-35 16 0,120-31 0,-18-5 0,1 1 0,-1 1 0,44 0 0,-58 4 0,-1 0 0,1 0 0,-1 0 0,1 2 0,-1-1 0,0 1 0,0 0 0,0 1 0,0 0 0,-1 0 0,0 1 0,14 10 0,-5-2 0,-9-8 0,-1 1 0,0 0 0,0 0 0,0 1 0,7 10 0,-12-16 0,-1 1 0,0 0 0,0 0 0,0 0 0,0 0 0,0 1 0,0-1 0,-1 0 0,1 0 0,-1 0 0,0 1 0,1-1 0,-1 0 0,0 1 0,0-1 0,-1 0 0,1 0 0,0 1 0,-1-1 0,1 0 0,-1 0 0,0 0 0,0 0 0,1 1 0,-2-1 0,1 0 0,-2 2 0,-2 4 0,0-1 0,0 0 0,-1 0 0,0-1 0,-1 0 0,1 0 0,-1 0 0,0-1 0,-1 0 0,1 0 0,-1-1 0,0 0 0,0 0 0,-10 2 0,15-4 0,-14 4-32,-1-1 0,-1 0 1,1-1-1,-1-1 0,1-1 0,-1 0 0,0-2 0,-29-2 0,5 2-1046,29 0-5748</inkml:trace>
+</inkml:ink>
+</file>
+
+<file path=word/ink/ink2.xml><?xml version="1.0" encoding="utf-8"?>
+<inkml:ink xmlns:inkml="http://www.w3.org/2003/InkML">
+  <inkml:definitions>
+    <inkml:context xml:id="ctx0">
+      <inkml:inkSource xml:id="inkSrc0">
+        <inkml:traceFormat>
+          <inkml:channel name="X" type="integer" min="-2.14748E9" max="2.14748E9" units="cm"/>
+          <inkml:channel name="Y" type="integer" min="-2.14748E9" max="2.14748E9" units="cm"/>
+          <inkml:channel name="F" type="integer" max="32767" units="dev"/>
+        </inkml:traceFormat>
+        <inkml:channelProperties>
+          <inkml:channelProperty channel="X" name="resolution" value="1000" units="1/cm"/>
+          <inkml:channelProperty channel="Y" name="resolution" value="1000" units="1/cm"/>
+          <inkml:channelProperty channel="F" name="resolution" value="0" units="1/dev"/>
+        </inkml:channelProperties>
+      </inkml:inkSource>
+      <inkml:timestamp xml:id="ts0" timeString="2023-04-09T19:24:53.885"/>
+    </inkml:context>
+    <inkml:brush xml:id="br0">
+      <inkml:brushProperty name="width" value="0.05" units="cm"/>
+      <inkml:brushProperty name="height" value="0.05" units="cm"/>
+      <inkml:brushProperty name="color" value="#E71224"/>
+    </inkml:brush>
+  </inkml:definitions>
+  <inkml:trace contextRef="#ctx0" brushRef="#br0">1 601 24575,'1'-1'0,"0"0"0,0 1 0,0-1 0,1 0 0,-1 0 0,0 0 0,0 0 0,0 0 0,-1 0 0,1 0 0,0-1 0,0 1 0,-1 0 0,1 0 0,0-1 0,-1 1 0,1 0 0,0-3 0,10-34 0,-9 32 0,7-21 0,1 1 0,2 0 0,0 1 0,2 1 0,18-26 0,-21 31 0,-1 0 0,14-36 0,10-20 0,-18 47 0,73-119 0,-88 146 0,-1 0 0,1 0 0,0 0 0,-1 0 0,1 1 0,0-1 0,0 0 0,-1 0 0,1 1 0,0-1 0,0 1 0,0-1 0,0 0 0,0 1 0,0 0 0,0-1 0,0 1 0,0 0 0,0-1 0,0 1 0,0 0 0,0 0 0,0 0 0,0 0 0,0 0 0,0 0 0,1 0 0,-1 0 0,0 1 0,0-1 0,0 0 0,0 1 0,0-1 0,0 1 0,0-1 0,0 1 0,-1-1 0,1 1 0,0-1 0,0 1 0,0 0 0,-1 0 0,1-1 0,0 1 0,0 0 0,-1 0 0,1 0 0,-1 0 0,2 2 0,5 7 0,0 1 0,-1 0 0,8 17 0,-7-14 0,9 20 0,0 0 0,19 69 0,-9-22 0,36 78 0,-24-64 0,-36-83-1365</inkml:trace>
+  <inkml:trace contextRef="#ctx0" brushRef="#br0" timeOffset="1047.47">84 404 24575,'446'0'-1365,"-432"0"-5461</inkml:trace>
+</inkml:ink>
 </file>
 
 <file path=word/theme/theme1.xml><?xml version="1.0" encoding="utf-8"?>

</xml_diff>